<commit_message>
Mise à jour specs
Version 1.3 des specs
</commit_message>
<xml_diff>
--- a/specifications/Composant6GenChemin.docx
+++ b/specifications/Composant6GenChemin.docx
@@ -1,6 +1,6 @@
 
 <file path=word/document.xml><?xml version="1.0" encoding="utf-8"?>
-<w:document xmlns:wpc="http://schemas.microsoft.com/office/word/2010/wordprocessingCanvas" xmlns:mo="http://schemas.microsoft.com/office/mac/office/2008/main" xmlns:mc="http://schemas.openxmlformats.org/markup-compatibility/2006" xmlns:mv="urn:schemas-microsoft-com:mac:vml" xmlns:o="urn:schemas-microsoft-com:office:office" xmlns:r="http://schemas.openxmlformats.org/officeDocument/2006/relationships" xmlns:m="http://schemas.openxmlformats.org/officeDocument/2006/math" xmlns:v="urn:schemas-microsoft-com:vml" xmlns:wp14="http://schemas.microsoft.com/office/word/2010/wordprocessingDrawing" xmlns:wp="http://schemas.openxmlformats.org/drawingml/2006/wordprocessingDrawing" xmlns:w10="urn:schemas-microsoft-com:office:word" xmlns:w="http://schemas.openxmlformats.org/wordprocessingml/2006/main" xmlns:w14="http://schemas.microsoft.com/office/word/2010/wordml" xmlns:wpg="http://schemas.microsoft.com/office/word/2010/wordprocessingGroup" xmlns:wpi="http://schemas.microsoft.com/office/word/2010/wordprocessingInk" xmlns:wne="http://schemas.microsoft.com/office/word/2006/wordml" xmlns:wps="http://schemas.microsoft.com/office/word/2010/wordprocessingShape" mc:Ignorable="w14 wp14">
+<w:document xmlns:wpc="http://schemas.microsoft.com/office/word/2010/wordprocessingCanvas" xmlns:mc="http://schemas.openxmlformats.org/markup-compatibility/2006" xmlns:o="urn:schemas-microsoft-com:office:office" xmlns:r="http://schemas.openxmlformats.org/officeDocument/2006/relationships" xmlns:m="http://schemas.openxmlformats.org/officeDocument/2006/math" xmlns:v="urn:schemas-microsoft-com:vml" xmlns:wp14="http://schemas.microsoft.com/office/word/2010/wordprocessingDrawing" xmlns:wp="http://schemas.openxmlformats.org/drawingml/2006/wordprocessingDrawing" xmlns:w10="urn:schemas-microsoft-com:office:word" xmlns:w="http://schemas.openxmlformats.org/wordprocessingml/2006/main" xmlns:w14="http://schemas.microsoft.com/office/word/2010/wordml" xmlns:w15="http://schemas.microsoft.com/office/word/2012/wordml" xmlns:wpg="http://schemas.microsoft.com/office/word/2010/wordprocessingGroup" xmlns:wpi="http://schemas.microsoft.com/office/word/2010/wordprocessingInk" xmlns:wne="http://schemas.microsoft.com/office/word/2006/wordml" xmlns:wps="http://schemas.microsoft.com/office/word/2010/wordprocessingShape" mc:Ignorable="w14 w15 wp14">
   <w:body>
     <w:p>
       <w:pPr>
@@ -12,8 +12,6 @@
           <w:szCs w:val="24"/>
         </w:rPr>
       </w:pPr>
-      <w:bookmarkStart w:id="0" w:name="_GoBack"/>
-      <w:bookmarkEnd w:id="0"/>
       <w:r>
         <w:rPr>
           <w:rFonts w:ascii="Calibri" w:eastAsia="Calibri" w:hAnsi="Calibri" w:cs="Calibri"/>
@@ -57,6 +55,7 @@
         </w:rPr>
         <w:t xml:space="preserve"> </w:t>
       </w:r>
+      <w:proofErr w:type="spellStart"/>
       <w:r>
         <w:rPr>
           <w:rFonts w:ascii="Calibri" w:eastAsia="Calibri" w:hAnsi="Calibri" w:cs="Calibri"/>
@@ -126,6 +125,7 @@
         </w:rPr>
         <w:t>issage</w:t>
       </w:r>
+      <w:proofErr w:type="spellEnd"/>
       <w:r>
         <w:rPr>
           <w:rFonts w:ascii="Calibri" w:eastAsia="Calibri" w:hAnsi="Calibri" w:cs="Calibri"/>
@@ -135,6 +135,7 @@
         </w:rPr>
         <w:t xml:space="preserve"> </w:t>
       </w:r>
+      <w:proofErr w:type="spellStart"/>
       <w:r>
         <w:rPr>
           <w:rFonts w:ascii="Calibri" w:eastAsia="Calibri" w:hAnsi="Calibri" w:cs="Calibri"/>
@@ -178,6 +179,7 @@
         </w:rPr>
         <w:t>et</w:t>
       </w:r>
+      <w:proofErr w:type="spellEnd"/>
       <w:r>
         <w:rPr>
           <w:rFonts w:ascii="Calibri" w:eastAsia="Calibri" w:hAnsi="Calibri" w:cs="Calibri"/>
@@ -187,6 +189,7 @@
         </w:rPr>
         <w:t xml:space="preserve"> </w:t>
       </w:r>
+      <w:proofErr w:type="spellStart"/>
       <w:r>
         <w:rPr>
           <w:rFonts w:ascii="Calibri" w:eastAsia="Calibri" w:hAnsi="Calibri" w:cs="Calibri"/>
@@ -264,6 +267,7 @@
         </w:rPr>
         <w:t>n</w:t>
       </w:r>
+      <w:proofErr w:type="spellEnd"/>
       <w:r>
         <w:rPr>
           <w:rFonts w:ascii="Calibri" w:eastAsia="Calibri" w:hAnsi="Calibri" w:cs="Calibri"/>
@@ -299,6 +303,7 @@
         </w:rPr>
         <w:t xml:space="preserve"> </w:t>
       </w:r>
+      <w:proofErr w:type="spellStart"/>
       <w:r>
         <w:rPr>
           <w:rFonts w:ascii="Calibri" w:eastAsia="Calibri" w:hAnsi="Calibri" w:cs="Calibri"/>
@@ -368,6 +373,7 @@
         </w:rPr>
         <w:t>s</w:t>
       </w:r>
+      <w:proofErr w:type="spellEnd"/>
     </w:p>
     <w:p>
       <w:pPr>
@@ -413,6 +419,7 @@
           <w:szCs w:val="48"/>
         </w:rPr>
       </w:pPr>
+      <w:proofErr w:type="spellStart"/>
       <w:r>
         <w:rPr>
           <w:rFonts w:ascii="Calibri" w:eastAsia="Calibri" w:hAnsi="Calibri" w:cs="Calibri"/>
@@ -436,7 +443,25 @@
           <w:sz w:val="48"/>
           <w:szCs w:val="48"/>
         </w:rPr>
-        <w:t>cifications du com</w:t>
+        <w:t>cifications</w:t>
+      </w:r>
+      <w:proofErr w:type="spellEnd"/>
+      <w:r>
+        <w:rPr>
+          <w:rFonts w:ascii="Calibri" w:eastAsia="Calibri" w:hAnsi="Calibri" w:cs="Calibri"/>
+          <w:sz w:val="48"/>
+          <w:szCs w:val="48"/>
+        </w:rPr>
+        <w:t xml:space="preserve"> du </w:t>
+      </w:r>
+      <w:proofErr w:type="spellStart"/>
+      <w:r>
+        <w:rPr>
+          <w:rFonts w:ascii="Calibri" w:eastAsia="Calibri" w:hAnsi="Calibri" w:cs="Calibri"/>
+          <w:sz w:val="48"/>
+          <w:szCs w:val="48"/>
+        </w:rPr>
+        <w:t>com</w:t>
       </w:r>
       <w:r>
         <w:rPr>
@@ -470,7 +495,16 @@
           <w:sz w:val="48"/>
           <w:szCs w:val="48"/>
         </w:rPr>
-        <w:t>ant 6</w:t>
+        <w:t>ant</w:t>
+      </w:r>
+      <w:proofErr w:type="spellEnd"/>
+      <w:r>
+        <w:rPr>
+          <w:rFonts w:ascii="Calibri" w:eastAsia="Calibri" w:hAnsi="Calibri" w:cs="Calibri"/>
+          <w:sz w:val="48"/>
+          <w:szCs w:val="48"/>
+        </w:rPr>
+        <w:t xml:space="preserve"> 6</w:t>
       </w:r>
     </w:p>
     <w:p>
@@ -484,6 +518,7 @@
           <w:szCs w:val="48"/>
         </w:rPr>
       </w:pPr>
+      <w:proofErr w:type="spellStart"/>
       <w:r>
         <w:rPr>
           <w:rFonts w:ascii="Calibri" w:eastAsia="Calibri" w:hAnsi="Calibri" w:cs="Calibri"/>
@@ -520,8 +555,19 @@
           <w:sz w:val="48"/>
           <w:szCs w:val="48"/>
         </w:rPr>
-        <w:t xml:space="preserve">r de </w:t>
-      </w:r>
+        <w:t>r</w:t>
+      </w:r>
+      <w:proofErr w:type="spellEnd"/>
+      <w:r>
+        <w:rPr>
+          <w:rFonts w:ascii="Calibri" w:eastAsia="Calibri" w:hAnsi="Calibri" w:cs="Calibri"/>
+          <w:position w:val="1"/>
+          <w:sz w:val="48"/>
+          <w:szCs w:val="48"/>
+        </w:rPr>
+        <w:t xml:space="preserve"> de </w:t>
+      </w:r>
+      <w:proofErr w:type="spellStart"/>
       <w:r>
         <w:rPr>
           <w:rFonts w:ascii="Calibri" w:eastAsia="Calibri" w:hAnsi="Calibri" w:cs="Calibri"/>
@@ -560,6 +606,7 @@
         </w:rPr>
         <w:t>in</w:t>
       </w:r>
+      <w:proofErr w:type="spellEnd"/>
     </w:p>
     <w:p>
       <w:pPr>
@@ -590,6 +637,7 @@
           <w:szCs w:val="24"/>
         </w:rPr>
       </w:pPr>
+      <w:proofErr w:type="spellStart"/>
       <w:r>
         <w:rPr>
           <w:rFonts w:ascii="Calibri" w:eastAsia="Calibri" w:hAnsi="Calibri" w:cs="Calibri"/>
@@ -645,7 +693,17 @@
           <w:sz w:val="24"/>
           <w:szCs w:val="24"/>
         </w:rPr>
-        <w:t>e 4</w:t>
+        <w:t>e</w:t>
+      </w:r>
+      <w:proofErr w:type="spellEnd"/>
+      <w:r>
+        <w:rPr>
+          <w:rFonts w:ascii="Calibri" w:eastAsia="Calibri" w:hAnsi="Calibri" w:cs="Calibri"/>
+          <w:b/>
+          <w:sz w:val="24"/>
+          <w:szCs w:val="24"/>
+        </w:rPr>
+        <w:t xml:space="preserve"> 4</w:t>
       </w:r>
     </w:p>
     <w:p>
@@ -659,6 +717,7 @@
           <w:szCs w:val="24"/>
         </w:rPr>
       </w:pPr>
+      <w:proofErr w:type="spellStart"/>
       <w:r>
         <w:rPr>
           <w:rFonts w:ascii="Calibri" w:eastAsia="Calibri" w:hAnsi="Calibri" w:cs="Calibri"/>
@@ -676,6 +735,7 @@
         </w:rPr>
         <w:t>agali</w:t>
       </w:r>
+      <w:proofErr w:type="spellEnd"/>
       <w:r>
         <w:rPr>
           <w:rFonts w:ascii="Calibri" w:eastAsia="Calibri" w:hAnsi="Calibri" w:cs="Calibri"/>
@@ -760,7 +820,25 @@
           <w:sz w:val="24"/>
           <w:szCs w:val="24"/>
         </w:rPr>
-        <w:t xml:space="preserve">ARY Rémy </w:t>
+        <w:t xml:space="preserve">ARY </w:t>
+      </w:r>
+      <w:proofErr w:type="spellStart"/>
+      <w:r>
+        <w:rPr>
+          <w:rFonts w:ascii="Calibri" w:eastAsia="Calibri" w:hAnsi="Calibri" w:cs="Calibri"/>
+          <w:sz w:val="24"/>
+          <w:szCs w:val="24"/>
+        </w:rPr>
+        <w:t>Rémy</w:t>
+      </w:r>
+      <w:proofErr w:type="spellEnd"/>
+      <w:r>
+        <w:rPr>
+          <w:rFonts w:ascii="Calibri" w:eastAsia="Calibri" w:hAnsi="Calibri" w:cs="Calibri"/>
+          <w:sz w:val="24"/>
+          <w:szCs w:val="24"/>
+        </w:rPr>
+        <w:t xml:space="preserve"> </w:t>
       </w:r>
       <w:r>
         <w:rPr>
@@ -1342,6 +1420,7 @@
                 <w:rFonts w:asciiTheme="minorHAnsi" w:eastAsia="Calibri" w:hAnsiTheme="minorHAnsi" w:cs="Calibri"/>
               </w:rPr>
             </w:pPr>
+            <w:proofErr w:type="spellStart"/>
             <w:r>
               <w:rPr>
                 <w:rFonts w:asciiTheme="minorHAnsi" w:eastAsia="Calibri" w:hAnsiTheme="minorHAnsi" w:cs="Calibri"/>
@@ -1364,6 +1443,7 @@
               </w:rPr>
               <w:t>li</w:t>
             </w:r>
+            <w:proofErr w:type="spellEnd"/>
             <w:r>
               <w:rPr>
                 <w:rFonts w:asciiTheme="minorHAnsi" w:eastAsia="Calibri" w:hAnsiTheme="minorHAnsi" w:cs="Calibri"/>
@@ -1442,6 +1522,7 @@
               </w:rPr>
               <w:t xml:space="preserve">MARY </w:t>
             </w:r>
+            <w:proofErr w:type="spellStart"/>
             <w:r>
               <w:rPr>
                 <w:rFonts w:asciiTheme="minorHAnsi" w:eastAsia="Calibri" w:hAnsiTheme="minorHAnsi" w:cs="Calibri"/>
@@ -1461,6 +1542,7 @@
               </w:rPr>
               <w:t>y</w:t>
             </w:r>
+            <w:proofErr w:type="spellEnd"/>
             <w:r>
               <w:rPr>
                 <w:rFonts w:asciiTheme="minorHAnsi" w:eastAsia="Calibri" w:hAnsiTheme="minorHAnsi" w:cs="Calibri"/>
@@ -1541,6 +1623,7 @@
               </w:rPr>
               <w:t xml:space="preserve"> </w:t>
             </w:r>
+            <w:proofErr w:type="spellStart"/>
             <w:r>
               <w:rPr>
                 <w:rFonts w:asciiTheme="minorHAnsi" w:eastAsia="Calibri" w:hAnsiTheme="minorHAnsi" w:cs="Calibri"/>
@@ -1583,6 +1666,7 @@
               </w:rPr>
               <w:t>le</w:t>
             </w:r>
+            <w:proofErr w:type="spellEnd"/>
           </w:p>
         </w:tc>
       </w:tr>
@@ -1775,6 +1859,7 @@
                 <w:rFonts w:asciiTheme="minorHAnsi" w:eastAsia="Calibri" w:hAnsiTheme="minorHAnsi" w:cs="Calibri"/>
               </w:rPr>
             </w:pPr>
+            <w:proofErr w:type="spellStart"/>
             <w:r>
               <w:rPr>
                 <w:rFonts w:asciiTheme="minorHAnsi" w:eastAsia="Calibri" w:hAnsiTheme="minorHAnsi" w:cs="Calibri"/>
@@ -1828,6 +1913,7 @@
               </w:rPr>
               <w:t>s</w:t>
             </w:r>
+            <w:proofErr w:type="spellEnd"/>
             <w:r>
               <w:rPr>
                 <w:rFonts w:asciiTheme="minorHAnsi" w:eastAsia="Calibri" w:hAnsiTheme="minorHAnsi" w:cs="Calibri"/>
@@ -1836,6 +1922,7 @@
               </w:rPr>
               <w:t xml:space="preserve"> </w:t>
             </w:r>
+            <w:proofErr w:type="spellStart"/>
             <w:r>
               <w:rPr>
                 <w:rFonts w:asciiTheme="minorHAnsi" w:eastAsia="Calibri" w:hAnsiTheme="minorHAnsi" w:cs="Calibri"/>
@@ -1866,6 +1953,7 @@
               </w:rPr>
               <w:t>s</w:t>
             </w:r>
+            <w:proofErr w:type="spellEnd"/>
             <w:r>
               <w:rPr>
                 <w:rFonts w:asciiTheme="minorHAnsi" w:eastAsia="Calibri" w:hAnsiTheme="minorHAnsi" w:cs="Calibri"/>
@@ -1874,6 +1962,7 @@
               </w:rPr>
               <w:t xml:space="preserve"> </w:t>
             </w:r>
+            <w:proofErr w:type="spellStart"/>
             <w:r>
               <w:rPr>
                 <w:rFonts w:asciiTheme="minorHAnsi" w:eastAsia="Calibri" w:hAnsiTheme="minorHAnsi" w:cs="Calibri"/>
@@ -1951,6 +2040,7 @@
               </w:rPr>
               <w:t>t</w:t>
             </w:r>
+            <w:proofErr w:type="spellEnd"/>
             <w:r>
               <w:rPr>
                 <w:rFonts w:asciiTheme="minorHAnsi" w:eastAsia="Calibri" w:hAnsiTheme="minorHAnsi" w:cs="Calibri"/>
@@ -1990,6 +2080,7 @@
               </w:rPr>
               <w:t xml:space="preserve"> </w:t>
             </w:r>
+            <w:proofErr w:type="spellStart"/>
             <w:r>
               <w:rPr>
                 <w:rFonts w:asciiTheme="minorHAnsi" w:eastAsia="Calibri" w:hAnsiTheme="minorHAnsi" w:cs="Calibri"/>
@@ -2016,6 +2107,7 @@
               </w:rPr>
               <w:t>ls</w:t>
             </w:r>
+            <w:proofErr w:type="spellEnd"/>
           </w:p>
           <w:p>
             <w:pPr>
@@ -2100,11 +2192,19 @@
                 <w:rFonts w:asciiTheme="minorHAnsi" w:hAnsiTheme="minorHAnsi"/>
               </w:rPr>
             </w:pPr>
+            <w:proofErr w:type="spellStart"/>
             <w:r>
               <w:rPr>
                 <w:rFonts w:asciiTheme="minorHAnsi" w:hAnsiTheme="minorHAnsi"/>
               </w:rPr>
-              <w:t>Magali BIT</w:t>
+              <w:t>Magali</w:t>
+            </w:r>
+            <w:proofErr w:type="spellEnd"/>
+            <w:r>
+              <w:rPr>
+                <w:rFonts w:asciiTheme="minorHAnsi" w:hAnsiTheme="minorHAnsi"/>
+              </w:rPr>
+              <w:t xml:space="preserve"> BIT</w:t>
             </w:r>
           </w:p>
           <w:p>
@@ -2128,11 +2228,19 @@
                 <w:rFonts w:asciiTheme="minorHAnsi" w:hAnsiTheme="minorHAnsi"/>
               </w:rPr>
             </w:pPr>
+            <w:proofErr w:type="spellStart"/>
             <w:r>
               <w:rPr>
                 <w:rFonts w:asciiTheme="minorHAnsi" w:hAnsiTheme="minorHAnsi"/>
               </w:rPr>
-              <w:t>Rémy MILIA</w:t>
+              <w:t>Rémy</w:t>
+            </w:r>
+            <w:proofErr w:type="spellEnd"/>
+            <w:r>
+              <w:rPr>
+                <w:rFonts w:asciiTheme="minorHAnsi" w:hAnsiTheme="minorHAnsi"/>
+              </w:rPr>
+              <w:t xml:space="preserve"> MILIA</w:t>
             </w:r>
           </w:p>
         </w:tc>
@@ -2246,6 +2354,7 @@
               </w:rPr>
               <w:t xml:space="preserve"> </w:t>
             </w:r>
+            <w:proofErr w:type="spellStart"/>
             <w:r>
               <w:rPr>
                 <w:rFonts w:asciiTheme="minorHAnsi" w:eastAsia="Calibri" w:hAnsiTheme="minorHAnsi" w:cs="Calibri"/>
@@ -2288,6 +2397,7 @@
               </w:rPr>
               <w:t>s</w:t>
             </w:r>
+            <w:proofErr w:type="spellEnd"/>
           </w:p>
           <w:p>
             <w:pPr>
@@ -2297,12 +2407,14 @@
                 <w:rFonts w:asciiTheme="minorHAnsi" w:eastAsia="Calibri" w:hAnsiTheme="minorHAnsi" w:cs="Calibri"/>
               </w:rPr>
             </w:pPr>
+            <w:proofErr w:type="spellStart"/>
             <w:r>
               <w:rPr>
                 <w:rFonts w:asciiTheme="minorHAnsi" w:eastAsia="Calibri" w:hAnsiTheme="minorHAnsi" w:cs="Calibri"/>
               </w:rPr>
               <w:t>Valeurs</w:t>
             </w:r>
+            <w:proofErr w:type="spellEnd"/>
             <w:r>
               <w:rPr>
                 <w:rFonts w:asciiTheme="minorHAnsi" w:eastAsia="Calibri" w:hAnsiTheme="minorHAnsi" w:cs="Calibri"/>
@@ -2370,6 +2482,7 @@
               </w:rPr>
               <w:t xml:space="preserve"> </w:t>
             </w:r>
+            <w:proofErr w:type="spellStart"/>
             <w:r>
               <w:rPr>
                 <w:rFonts w:asciiTheme="minorHAnsi" w:eastAsia="Calibri" w:hAnsiTheme="minorHAnsi" w:cs="Calibri"/>
@@ -2424,6 +2537,7 @@
               </w:rPr>
               <w:t>s</w:t>
             </w:r>
+            <w:proofErr w:type="spellEnd"/>
           </w:p>
           <w:p>
             <w:pPr>
@@ -2438,6 +2552,7 @@
               </w:rPr>
               <w:t>(</w:t>
             </w:r>
+            <w:proofErr w:type="spellStart"/>
             <w:r>
               <w:rPr>
                 <w:rFonts w:asciiTheme="minorHAnsi" w:eastAsia="Calibri" w:hAnsiTheme="minorHAnsi" w:cs="Calibri"/>
@@ -2505,6 +2620,7 @@
               </w:rPr>
               <w:t>t</w:t>
             </w:r>
+            <w:proofErr w:type="spellEnd"/>
             <w:r>
               <w:rPr>
                 <w:rFonts w:asciiTheme="minorHAnsi" w:eastAsia="Calibri" w:hAnsiTheme="minorHAnsi" w:cs="Calibri"/>
@@ -2578,6 +2694,7 @@
               </w:rPr>
               <w:t xml:space="preserve"> </w:t>
             </w:r>
+            <w:proofErr w:type="spellStart"/>
             <w:r>
               <w:rPr>
                 <w:rFonts w:asciiTheme="minorHAnsi" w:eastAsia="Calibri" w:hAnsiTheme="minorHAnsi" w:cs="Calibri"/>
@@ -2591,6 +2708,7 @@
               </w:rPr>
               <w:t>as</w:t>
             </w:r>
+            <w:proofErr w:type="spellEnd"/>
             <w:r>
               <w:rPr>
                 <w:rFonts w:asciiTheme="minorHAnsi" w:eastAsia="Calibri" w:hAnsiTheme="minorHAnsi" w:cs="Calibri"/>
@@ -2598,6 +2716,7 @@
               </w:rPr>
               <w:t xml:space="preserve"> </w:t>
             </w:r>
+            <w:proofErr w:type="spellStart"/>
             <w:r>
               <w:rPr>
                 <w:rFonts w:asciiTheme="minorHAnsi" w:eastAsia="Calibri" w:hAnsiTheme="minorHAnsi" w:cs="Calibri"/>
@@ -2644,6 +2763,7 @@
               </w:rPr>
               <w:t>s</w:t>
             </w:r>
+            <w:proofErr w:type="spellEnd"/>
             <w:r>
               <w:rPr>
                 <w:rFonts w:asciiTheme="minorHAnsi" w:eastAsia="Calibri" w:hAnsiTheme="minorHAnsi" w:cs="Calibri"/>
@@ -2656,7 +2776,7 @@
       </w:tr>
       <w:tr>
         <w:trPr>
-          <w:trHeight w:hRule="exact" w:val="252"/>
+          <w:trHeight w:hRule="exact" w:val="473"/>
         </w:trPr>
         <w:tc>
           <w:tcPr>
@@ -2668,7 +2788,14 @@
               <w:right w:val="single" w:sz="5" w:space="0" w:color="000000"/>
             </w:tcBorders>
           </w:tcPr>
-          <w:p/>
+          <w:p>
+            <w:pPr>
+              <w:jc w:val="center"/>
+            </w:pPr>
+            <w:r>
+              <w:t>1.3</w:t>
+            </w:r>
+          </w:p>
         </w:tc>
         <w:tc>
           <w:tcPr>
@@ -2680,7 +2807,14 @@
               <w:right w:val="single" w:sz="5" w:space="0" w:color="000000"/>
             </w:tcBorders>
           </w:tcPr>
-          <w:p/>
+          <w:p>
+            <w:pPr>
+              <w:jc w:val="center"/>
+            </w:pPr>
+            <w:r>
+              <w:t>11/04/2015</w:t>
+            </w:r>
+          </w:p>
         </w:tc>
         <w:tc>
           <w:tcPr>
@@ -2692,7 +2826,14 @@
               <w:right w:val="single" w:sz="5" w:space="0" w:color="000000"/>
             </w:tcBorders>
           </w:tcPr>
-          <w:p/>
+          <w:p>
+            <w:pPr>
+              <w:jc w:val="center"/>
+            </w:pPr>
+            <w:r>
+              <w:t>Laurent MARY</w:t>
+            </w:r>
+          </w:p>
         </w:tc>
         <w:tc>
           <w:tcPr>
@@ -2704,7 +2845,48 @@
               <w:right w:val="single" w:sz="5" w:space="0" w:color="000000"/>
             </w:tcBorders>
           </w:tcPr>
-          <w:p/>
+          <w:p>
+            <w:pPr>
+              <w:jc w:val="center"/>
+            </w:pPr>
+            <w:r>
+              <w:t xml:space="preserve">Petite precision </w:t>
+            </w:r>
+            <w:proofErr w:type="spellStart"/>
+            <w:r>
+              <w:t>dans</w:t>
+            </w:r>
+            <w:proofErr w:type="spellEnd"/>
+            <w:r>
+              <w:t xml:space="preserve"> </w:t>
+            </w:r>
+            <w:proofErr w:type="spellStart"/>
+            <w:r>
+              <w:t>l’appel</w:t>
+            </w:r>
+            <w:proofErr w:type="spellEnd"/>
+            <w:r>
+              <w:t xml:space="preserve"> </w:t>
+            </w:r>
+            <w:proofErr w:type="spellStart"/>
+            <w:r>
+              <w:t>vers</w:t>
+            </w:r>
+            <w:proofErr w:type="spellEnd"/>
+            <w:r>
+              <w:t xml:space="preserve"> le GNA </w:t>
+            </w:r>
+            <w:proofErr w:type="spellStart"/>
+            <w:r>
+              <w:t>G</w:t>
+            </w:r>
+            <w:bookmarkStart w:id="0" w:name="_GoBack"/>
+            <w:bookmarkEnd w:id="0"/>
+            <w:r>
+              <w:t>aussien</w:t>
+            </w:r>
+            <w:proofErr w:type="spellEnd"/>
+          </w:p>
         </w:tc>
       </w:tr>
       <w:tr>
@@ -3030,7 +3212,47 @@
           <w:szCs w:val="24"/>
           <w:lang w:val="fr-FR"/>
         </w:rPr>
-        <w:t xml:space="preserve">L’objectif de cette spécification est de décrire les fonctionnalités et le comportement attendu d’un composant n°6 « Constructeur de chemin » qui sera compilé sous forme d’une DLL et qui sera utilisé dans le cadre d’une application permettant le pricing d’options (européennes, américaines ou bermudéennes). </w:t>
+        <w:t xml:space="preserve">L’objectif de cette spécification est de décrire les fonctionnalités et le comportement attendu d’un composant n°6 « Constructeur de chemin » qui sera compilé sous forme d’une DLL et qui sera utilisé dans le cadre d’une application permettant le </w:t>
+      </w:r>
+      <w:proofErr w:type="spellStart"/>
+      <w:r>
+        <w:rPr>
+          <w:rFonts w:asciiTheme="minorHAnsi" w:hAnsiTheme="minorHAnsi" w:cs="Times"/>
+          <w:sz w:val="24"/>
+          <w:szCs w:val="24"/>
+          <w:lang w:val="fr-FR"/>
+        </w:rPr>
+        <w:t>pricing</w:t>
+      </w:r>
+      <w:proofErr w:type="spellEnd"/>
+      <w:r>
+        <w:rPr>
+          <w:rFonts w:asciiTheme="minorHAnsi" w:hAnsiTheme="minorHAnsi" w:cs="Times"/>
+          <w:sz w:val="24"/>
+          <w:szCs w:val="24"/>
+          <w:lang w:val="fr-FR"/>
+        </w:rPr>
+        <w:t xml:space="preserve"> d’options (européennes, américaines ou </w:t>
+      </w:r>
+      <w:proofErr w:type="spellStart"/>
+      <w:r>
+        <w:rPr>
+          <w:rFonts w:asciiTheme="minorHAnsi" w:hAnsiTheme="minorHAnsi" w:cs="Times"/>
+          <w:sz w:val="24"/>
+          <w:szCs w:val="24"/>
+          <w:lang w:val="fr-FR"/>
+        </w:rPr>
+        <w:t>bermudéennes</w:t>
+      </w:r>
+      <w:proofErr w:type="spellEnd"/>
+      <w:r>
+        <w:rPr>
+          <w:rFonts w:asciiTheme="minorHAnsi" w:hAnsiTheme="minorHAnsi" w:cs="Times"/>
+          <w:sz w:val="24"/>
+          <w:szCs w:val="24"/>
+          <w:lang w:val="fr-FR"/>
+        </w:rPr>
+        <w:t xml:space="preserve">). </w:t>
       </w:r>
     </w:p>
     <w:p>
@@ -3080,53 +3302,62 @@
           <w:szCs w:val="24"/>
           <w:lang w:val="fr-FR"/>
         </w:rPr>
-        <w:t xml:space="preserve">Le composant « Constructeur de chemin » devra être capable à partir du spot de départ </w:t>
-      </w:r>
-      <w:r>
-        <w:rPr>
-          <w:rFonts w:ascii="STIXGeneral-Italic" w:hAnsi="STIXGeneral-Italic" w:cs="STIXGeneral-Italic"/>
-          <w:sz w:val="24"/>
-          <w:szCs w:val="24"/>
-          <w:lang w:val="fr-FR"/>
-        </w:rPr>
-        <w:t>𝑆</w:t>
-      </w:r>
-      <w:r>
-        <w:rPr>
-          <w:rFonts w:asciiTheme="minorHAnsi" w:hAnsiTheme="minorHAnsi" w:cs="Cambria Math"/>
-          <w:position w:val="-6"/>
-          <w:sz w:val="24"/>
-          <w:szCs w:val="24"/>
-          <w:lang w:val="fr-FR"/>
-        </w:rPr>
-        <w:t xml:space="preserve">0 </w:t>
-      </w:r>
-      <w:r>
-        <w:rPr>
-          <w:rFonts w:asciiTheme="minorHAnsi" w:hAnsiTheme="minorHAnsi" w:cs="Times"/>
-          <w:sz w:val="24"/>
-          <w:szCs w:val="24"/>
-          <w:lang w:val="fr-FR"/>
-        </w:rPr>
-        <w:t xml:space="preserve">et de la maturité </w:t>
-      </w:r>
-      <w:r>
-        <w:rPr>
-          <w:rFonts w:ascii="STIXGeneral-Italic" w:hAnsi="STIXGeneral-Italic" w:cs="STIXGeneral-Italic"/>
-          <w:sz w:val="24"/>
-          <w:szCs w:val="24"/>
-          <w:lang w:val="fr-FR"/>
-        </w:rPr>
-        <w:t>𝑇</w:t>
-      </w:r>
-      <w:r>
-        <w:rPr>
-          <w:rFonts w:asciiTheme="minorHAnsi" w:hAnsiTheme="minorHAnsi" w:cs="Cambria Math"/>
-          <w:sz w:val="24"/>
-          <w:szCs w:val="24"/>
-          <w:lang w:val="fr-FR"/>
-        </w:rPr>
-        <w:t xml:space="preserve"> </w:t>
+        <w:t>Le composant « Constructeur de chemin » devra être cap</w:t>
+      </w:r>
+      <w:r>
+        <w:rPr>
+          <w:rFonts w:asciiTheme="minorHAnsi" w:hAnsiTheme="minorHAnsi" w:cs="Times"/>
+          <w:sz w:val="24"/>
+          <w:szCs w:val="24"/>
+          <w:lang w:val="fr-FR"/>
+        </w:rPr>
+        <w:t xml:space="preserve">able à partir du spot de départ </w:t>
+      </w:r>
+      <m:oMath>
+        <m:sSub>
+          <m:sSubPr>
+            <m:ctrlPr>
+              <w:rPr>
+                <w:rFonts w:ascii="Cambria Math" w:hAnsi="Cambria Math" w:cs="Times"/>
+                <w:i/>
+                <w:sz w:val="24"/>
+                <w:szCs w:val="24"/>
+                <w:lang w:val="fr-FR"/>
+              </w:rPr>
+            </m:ctrlPr>
+          </m:sSubPr>
+          <m:e>
+            <m:r>
+              <w:rPr>
+                <w:rFonts w:ascii="Cambria Math" w:hAnsi="Cambria Math" w:cs="Times"/>
+                <w:sz w:val="24"/>
+                <w:szCs w:val="24"/>
+                <w:lang w:val="fr-FR"/>
+              </w:rPr>
+              <m:t>S</m:t>
+            </m:r>
+          </m:e>
+          <m:sub>
+            <m:r>
+              <w:rPr>
+                <w:rFonts w:ascii="Cambria Math" w:hAnsi="Cambria Math" w:cs="Times"/>
+                <w:sz w:val="24"/>
+                <w:szCs w:val="24"/>
+                <w:lang w:val="fr-FR"/>
+              </w:rPr>
+              <m:t>0</m:t>
+            </m:r>
+          </m:sub>
+        </m:sSub>
+      </m:oMath>
+      <w:r>
+        <w:rPr>
+          <w:rFonts w:asciiTheme="minorHAnsi" w:hAnsiTheme="minorHAnsi" w:cs="Times"/>
+          <w:sz w:val="24"/>
+          <w:szCs w:val="24"/>
+          <w:lang w:val="fr-FR"/>
+        </w:rPr>
+        <w:t xml:space="preserve"> et de la maturité T </w:t>
       </w:r>
       <w:r>
         <w:rPr>
@@ -3154,16 +3385,7 @@
           <w:szCs w:val="24"/>
           <w:lang w:val="fr-FR"/>
         </w:rPr>
-        <w:t xml:space="preserve"> (vecteur allant de 0 à </w:t>
-      </w:r>
-      <w:r>
-        <w:rPr>
-          <w:rFonts w:ascii="STIXGeneral-Italic" w:hAnsi="STIXGeneral-Italic" w:cs="STIXGeneral-Italic"/>
-          <w:sz w:val="24"/>
-          <w:szCs w:val="24"/>
-          <w:lang w:val="fr-FR"/>
-        </w:rPr>
-        <w:t>𝑇</w:t>
+        <w:t xml:space="preserve"> (vecteur allant de 0 à T-1</w:t>
       </w:r>
       <w:r>
         <w:rPr>
@@ -3294,7 +3516,7 @@
                     </pic:cNvPicPr>
                   </pic:nvPicPr>
                   <pic:blipFill>
-                    <a:blip r:embed="rId6">
+                    <a:blip r:embed="rId5">
                       <a:extLst>
                         <a:ext uri="{28A0092B-C50C-407E-A947-70E740481C1C}">
                           <a14:useLocalDpi xmlns:a14="http://schemas.microsoft.com/office/drawing/2010/main" val="0"/>
@@ -3381,17 +3603,54 @@
           <w:szCs w:val="24"/>
           <w:lang w:val="fr-FR"/>
         </w:rPr>
-        <w:t xml:space="preserve">Le composant « Constructeur de chemin » est appelé par le composant « Boucle de Monte Carlo », ce dernier lui fournit en paramètre la valeur du spot de départ </w:t>
-      </w:r>
-      <w:r>
-        <w:rPr>
-          <w:rFonts w:ascii="STIXGeneral-Italic" w:hAnsi="STIXGeneral-Italic" w:cs="STIXGeneral-Italic"/>
-          <w:sz w:val="24"/>
-          <w:szCs w:val="24"/>
-          <w:lang w:val="fr-FR"/>
-        </w:rPr>
-        <w:t>𝑆</w:t>
-      </w:r>
+        <w:t>Le composant « Constructeur de chemin » est appelé par le composant « Boucle de Monte Carlo », ce dernier lui fournit en paramè</w:t>
+      </w:r>
+      <w:r>
+        <w:rPr>
+          <w:rFonts w:asciiTheme="minorHAnsi" w:hAnsiTheme="minorHAnsi" w:cs="Times"/>
+          <w:sz w:val="24"/>
+          <w:szCs w:val="24"/>
+          <w:lang w:val="fr-FR"/>
+        </w:rPr>
+        <w:t xml:space="preserve">tre la valeur du spot de départ </w:t>
+      </w:r>
+      <m:oMath>
+        <m:sSub>
+          <m:sSubPr>
+            <m:ctrlPr>
+              <w:rPr>
+                <w:rFonts w:ascii="Cambria Math" w:hAnsi="Cambria Math" w:cs="Times"/>
+                <w:i/>
+                <w:sz w:val="24"/>
+                <w:szCs w:val="24"/>
+                <w:lang w:val="fr-FR"/>
+              </w:rPr>
+            </m:ctrlPr>
+          </m:sSubPr>
+          <m:e>
+            <m:r>
+              <w:rPr>
+                <w:rFonts w:ascii="Cambria Math" w:hAnsi="Cambria Math" w:cs="Times"/>
+                <w:sz w:val="24"/>
+                <w:szCs w:val="24"/>
+                <w:lang w:val="fr-FR"/>
+              </w:rPr>
+              <m:t>S</m:t>
+            </m:r>
+          </m:e>
+          <m:sub>
+            <m:r>
+              <w:rPr>
+                <w:rFonts w:ascii="Cambria Math" w:hAnsi="Cambria Math" w:cs="Times"/>
+                <w:sz w:val="24"/>
+                <w:szCs w:val="24"/>
+                <w:lang w:val="fr-FR"/>
+              </w:rPr>
+              <m:t>0</m:t>
+            </m:r>
+          </m:sub>
+        </m:sSub>
+      </m:oMath>
       <w:r>
         <w:rPr>
           <w:rFonts w:asciiTheme="minorHAnsi" w:hAnsiTheme="minorHAnsi" w:cs="Cambria Math"/>
@@ -3400,7 +3659,7 @@
           <w:szCs w:val="24"/>
           <w:lang w:val="fr-FR"/>
         </w:rPr>
-        <w:t xml:space="preserve">0 </w:t>
+        <w:t xml:space="preserve"> </w:t>
       </w:r>
       <w:r>
         <w:rPr>
@@ -3418,16 +3677,7 @@
           <w:szCs w:val="24"/>
           <w:lang w:val="fr-FR"/>
         </w:rPr>
-        <w:t>𝑇</w:t>
-      </w:r>
-      <w:r>
-        <w:rPr>
-          <w:rFonts w:asciiTheme="minorHAnsi" w:hAnsiTheme="minorHAnsi" w:cs="Cambria Math"/>
-          <w:sz w:val="24"/>
-          <w:szCs w:val="24"/>
-          <w:lang w:val="fr-FR"/>
-        </w:rPr>
-        <w:t xml:space="preserve"> </w:t>
+        <w:t xml:space="preserve">T </w:t>
       </w:r>
       <w:r>
         <w:rPr>
@@ -3461,7 +3711,114 @@
           <w:szCs w:val="24"/>
           <w:lang w:val="fr-FR"/>
         </w:rPr>
-        <w:t xml:space="preserve">2. Le « Constructeur de chemin » appelle le « GNA Gaussien » avec la fonction double normalRandom(int mean, int variance) ; On remarquera que les paramètres mean et variance de la fonction seront toujours 0 et 1 puisque la volatilité locale en t nous est fournie ultérieurement par le composant « Volatilité et interpolateur » </w:t>
+        <w:t>2. Le « Constructeur de chemin »</w:t>
+      </w:r>
+      <w:r>
+        <w:rPr>
+          <w:rFonts w:asciiTheme="minorHAnsi" w:hAnsiTheme="minorHAnsi" w:cs="Times"/>
+          <w:sz w:val="24"/>
+          <w:szCs w:val="24"/>
+          <w:lang w:val="fr-FR"/>
+        </w:rPr>
+        <w:t xml:space="preserve"> commence par initialiser le GNA Gaussien en appelant la fonction </w:t>
+      </w:r>
+      <w:proofErr w:type="spellStart"/>
+      <w:proofErr w:type="gramStart"/>
+      <w:r>
+        <w:rPr>
+          <w:rFonts w:asciiTheme="minorHAnsi" w:hAnsiTheme="minorHAnsi" w:cs="Times"/>
+          <w:sz w:val="24"/>
+          <w:szCs w:val="24"/>
+          <w:lang w:val="fr-FR"/>
+        </w:rPr>
+        <w:t>initialize</w:t>
+      </w:r>
+      <w:proofErr w:type="spellEnd"/>
+      <w:r>
+        <w:rPr>
+          <w:rFonts w:asciiTheme="minorHAnsi" w:hAnsiTheme="minorHAnsi" w:cs="Times"/>
+          <w:sz w:val="24"/>
+          <w:szCs w:val="24"/>
+          <w:lang w:val="fr-FR"/>
+        </w:rPr>
+        <w:t>(</w:t>
+      </w:r>
+      <w:proofErr w:type="gramEnd"/>
+      <w:r>
+        <w:rPr>
+          <w:rFonts w:asciiTheme="minorHAnsi" w:hAnsiTheme="minorHAnsi" w:cs="Times"/>
+          <w:sz w:val="24"/>
+          <w:szCs w:val="24"/>
+          <w:lang w:val="fr-FR"/>
+        </w:rPr>
+        <w:t>)</w:t>
+      </w:r>
+      <w:r>
+        <w:rPr>
+          <w:rFonts w:asciiTheme="minorHAnsi" w:hAnsiTheme="minorHAnsi" w:cs="Times"/>
+          <w:sz w:val="24"/>
+          <w:szCs w:val="24"/>
+          <w:lang w:val="fr-FR"/>
+        </w:rPr>
+        <w:t xml:space="preserve"> appelle le « GNA Gaussien » avec la fonction double </w:t>
+      </w:r>
+      <w:proofErr w:type="spellStart"/>
+      <w:r>
+        <w:rPr>
+          <w:rFonts w:asciiTheme="minorHAnsi" w:hAnsiTheme="minorHAnsi" w:cs="Times"/>
+          <w:sz w:val="24"/>
+          <w:szCs w:val="24"/>
+          <w:lang w:val="fr-FR"/>
+        </w:rPr>
+        <w:t>nor</w:t>
+      </w:r>
+      <w:r>
+        <w:rPr>
+          <w:rFonts w:asciiTheme="minorHAnsi" w:hAnsiTheme="minorHAnsi" w:cs="Times"/>
+          <w:sz w:val="24"/>
+          <w:szCs w:val="24"/>
+          <w:lang w:val="fr-FR"/>
+        </w:rPr>
+        <w:t>malRandom</w:t>
+      </w:r>
+      <w:proofErr w:type="spellEnd"/>
+      <w:r>
+        <w:rPr>
+          <w:rFonts w:asciiTheme="minorHAnsi" w:hAnsiTheme="minorHAnsi" w:cs="Times"/>
+          <w:sz w:val="24"/>
+          <w:szCs w:val="24"/>
+          <w:lang w:val="fr-FR"/>
+        </w:rPr>
+        <w:t>(</w:t>
+      </w:r>
+      <w:r>
+        <w:rPr>
+          <w:rFonts w:asciiTheme="minorHAnsi" w:hAnsiTheme="minorHAnsi" w:cs="Times"/>
+          <w:sz w:val="24"/>
+          <w:szCs w:val="24"/>
+          <w:lang w:val="fr-FR"/>
+        </w:rPr>
+        <w:t xml:space="preserve">) ; On remarquera que les paramètres </w:t>
+      </w:r>
+      <w:proofErr w:type="spellStart"/>
+      <w:r>
+        <w:rPr>
+          <w:rFonts w:asciiTheme="minorHAnsi" w:hAnsiTheme="minorHAnsi" w:cs="Times"/>
+          <w:sz w:val="24"/>
+          <w:szCs w:val="24"/>
+          <w:lang w:val="fr-FR"/>
+        </w:rPr>
+        <w:t>mean</w:t>
+      </w:r>
+      <w:proofErr w:type="spellEnd"/>
+      <w:r>
+        <w:rPr>
+          <w:rFonts w:asciiTheme="minorHAnsi" w:hAnsiTheme="minorHAnsi" w:cs="Times"/>
+          <w:sz w:val="24"/>
+          <w:szCs w:val="24"/>
+          <w:lang w:val="fr-FR"/>
+        </w:rPr>
+        <w:t xml:space="preserve"> et variance de la fonction seront toujours 0 et 1 puisque la volatilité locale en t nous est fournie ultérieurement par le composant « Volatilité et interpolateur » </w:t>
       </w:r>
     </w:p>
     <w:p>
@@ -3495,25 +3852,16 @@
           <w:lang w:val="fr-FR"/>
         </w:rPr>
         <w:lastRenderedPageBreak/>
-        <w:t xml:space="preserve">Le « GNA Gaussien » suite à l’appel précédent lui renvoie en vecteur de taille </w:t>
-      </w:r>
-      <w:r>
-        <w:rPr>
-          <w:rFonts w:ascii="STIXGeneral-Italic" w:hAnsi="STIXGeneral-Italic" w:cs="STIXGeneral-Italic"/>
-          <w:sz w:val="24"/>
-          <w:szCs w:val="24"/>
-          <w:lang w:val="fr-FR"/>
-        </w:rPr>
-        <w:t>𝑇</w:t>
-      </w:r>
-      <w:r>
-        <w:rPr>
-          <w:rFonts w:asciiTheme="minorHAnsi" w:hAnsiTheme="minorHAnsi" w:cs="Cambria Math"/>
-          <w:sz w:val="24"/>
-          <w:szCs w:val="24"/>
-          <w:lang w:val="fr-FR"/>
-        </w:rPr>
-        <w:t xml:space="preserve"> </w:t>
+        <w:t>Le « GNA Gaussien » suite à l’appel précédent l</w:t>
+      </w:r>
+      <w:r>
+        <w:rPr>
+          <w:rFonts w:asciiTheme="minorHAnsi" w:hAnsiTheme="minorHAnsi" w:cs="Times"/>
+          <w:sz w:val="24"/>
+          <w:szCs w:val="24"/>
+          <w:lang w:val="fr-FR"/>
+        </w:rPr>
+        <w:t xml:space="preserve">ui renvoie en vecteur de taille T </w:t>
       </w:r>
       <w:r>
         <w:rPr>
@@ -3533,25 +3881,112 @@
         </w:rPr>
         <w:t xml:space="preserve">aléatoires suivant une loi normale gaussienne de moyenne 0 et de variance 1 qu’on nommera </w:t>
       </w:r>
-      <w:r>
-        <w:rPr>
-          <w:rFonts w:ascii="STIXGeneral-Italic" w:hAnsi="STIXGeneral-Italic" w:cs="STIXGeneral-Italic"/>
-          <w:sz w:val="24"/>
-          <w:szCs w:val="24"/>
-          <w:lang w:val="fr-FR"/>
-        </w:rPr>
-        <w:t>𝑁</w:t>
-      </w:r>
-      <w:r>
-        <w:rPr>
-          <w:rFonts w:ascii="STIXGeneral-Italic" w:hAnsi="STIXGeneral-Italic" w:cs="STIXGeneral-Italic"/>
-          <w:position w:val="-6"/>
-          <w:sz w:val="24"/>
-          <w:szCs w:val="24"/>
-          <w:lang w:val="fr-FR"/>
-        </w:rPr>
-        <w:t>𝑡</w:t>
-      </w:r>
+      <m:oMath>
+        <m:sSub>
+          <m:sSubPr>
+            <m:ctrlPr>
+              <w:rPr>
+                <w:rFonts w:ascii="Cambria Math" w:hAnsi="Cambria Math" w:cs="Times"/>
+                <w:sz w:val="24"/>
+                <w:szCs w:val="24"/>
+                <w:lang w:val="fr-FR"/>
+              </w:rPr>
+            </m:ctrlPr>
+          </m:sSubPr>
+          <m:e>
+            <m:r>
+              <m:rPr>
+                <m:sty m:val="p"/>
+              </m:rPr>
+              <w:rPr>
+                <w:rFonts w:ascii="Cambria Math" w:hAnsi="Cambria Math" w:cs="Times"/>
+                <w:sz w:val="24"/>
+                <w:szCs w:val="24"/>
+                <w:lang w:val="fr-FR"/>
+              </w:rPr>
+              <m:t>N</m:t>
+            </m:r>
+          </m:e>
+          <m:sub>
+            <m:r>
+              <m:rPr>
+                <m:sty m:val="p"/>
+              </m:rPr>
+              <w:rPr>
+                <w:rFonts w:ascii="Cambria Math" w:hAnsi="Cambria Math" w:cs="Times"/>
+                <w:sz w:val="24"/>
+                <w:szCs w:val="24"/>
+                <w:lang w:val="fr-FR"/>
+              </w:rPr>
+              <m:t>t</m:t>
+            </m:r>
+          </m:sub>
+        </m:sSub>
+        <m:r>
+          <m:rPr>
+            <m:sty m:val="p"/>
+          </m:rPr>
+          <w:rPr>
+            <w:rFonts w:ascii="Cambria Math" w:hAnsi="Cambria Math" w:cs="Times"/>
+            <w:sz w:val="24"/>
+            <w:szCs w:val="24"/>
+            <w:lang w:val="fr-FR"/>
+          </w:rPr>
+          <m:t xml:space="preserve"> ∀t∈</m:t>
+        </m:r>
+        <m:sSup>
+          <m:sSupPr>
+            <m:ctrlPr>
+              <w:rPr>
+                <w:rFonts w:ascii="Cambria Math" w:hAnsi="Cambria Math" w:cs="Times"/>
+                <w:sz w:val="24"/>
+                <w:szCs w:val="24"/>
+                <w:lang w:val="fr-FR"/>
+              </w:rPr>
+            </m:ctrlPr>
+          </m:sSupPr>
+          <m:e>
+            <m:r>
+              <m:rPr>
+                <m:sty m:val="p"/>
+              </m:rPr>
+              <w:rPr>
+                <w:rFonts w:ascii="Cambria Math" w:hAnsi="Cambria Math" w:cs="Times"/>
+                <w:sz w:val="24"/>
+                <w:szCs w:val="24"/>
+                <w:lang w:val="fr-FR"/>
+              </w:rPr>
+              <m:t>N</m:t>
+            </m:r>
+          </m:e>
+          <m:sup>
+            <m:r>
+              <m:rPr>
+                <m:sty m:val="p"/>
+              </m:rPr>
+              <w:rPr>
+                <w:rFonts w:ascii="Cambria Math" w:hAnsi="Cambria Math" w:cs="Times"/>
+                <w:sz w:val="24"/>
+                <w:szCs w:val="24"/>
+                <w:lang w:val="fr-FR"/>
+              </w:rPr>
+              <m:t>*</m:t>
+            </m:r>
+          </m:sup>
+        </m:sSup>
+        <m:r>
+          <m:rPr>
+            <m:sty m:val="p"/>
+          </m:rPr>
+          <w:rPr>
+            <w:rFonts w:ascii="Cambria Math" w:hAnsi="Cambria Math" w:cs="Times"/>
+            <w:sz w:val="24"/>
+            <w:szCs w:val="24"/>
+            <w:lang w:val="fr-FR"/>
+          </w:rPr>
+          <m:t>∩[0;T-1]</m:t>
+        </m:r>
+      </m:oMath>
       <w:r>
         <w:rPr>
           <w:rFonts w:asciiTheme="minorHAnsi" w:hAnsiTheme="minorHAnsi" w:cs="Cambria Math"/>
@@ -3564,126 +3999,12 @@
       </w:r>
       <w:r>
         <w:rPr>
-          <w:rFonts w:ascii="Menlo Bold" w:hAnsi="Menlo Bold" w:cs="Menlo Bold"/>
-          <w:sz w:val="24"/>
-          <w:szCs w:val="24"/>
-          <w:lang w:val="fr-FR"/>
-        </w:rPr>
-        <w:t>∀</w:t>
-      </w:r>
-      <w:r>
-        <w:rPr>
-          <w:rFonts w:ascii="STIXGeneral-Italic" w:hAnsi="STIXGeneral-Italic" w:cs="STIXGeneral-Italic"/>
-          <w:sz w:val="24"/>
-          <w:szCs w:val="24"/>
-          <w:lang w:val="fr-FR"/>
-        </w:rPr>
-        <w:t>𝑡</w:t>
-      </w:r>
-      <w:r>
-        <w:rPr>
-          <w:rFonts w:asciiTheme="minorHAnsi" w:hAnsiTheme="minorHAnsi" w:cs="Cambria Math"/>
-          <w:sz w:val="24"/>
-          <w:szCs w:val="24"/>
-          <w:lang w:val="fr-FR"/>
-        </w:rPr>
-        <w:t xml:space="preserve"> </w:t>
-      </w:r>
-      <w:r>
-        <w:rPr>
-          <w:rFonts w:ascii="Libian SC Regular" w:hAnsi="Libian SC Regular" w:cs="Libian SC Regular"/>
-          <w:sz w:val="24"/>
-          <w:szCs w:val="24"/>
-          <w:lang w:val="fr-FR"/>
-        </w:rPr>
-        <w:t>∈</w:t>
-      </w:r>
-      <w:r>
-        <w:rPr>
-          <w:rFonts w:asciiTheme="minorHAnsi" w:hAnsiTheme="minorHAnsi" w:cs="Cambria Math"/>
-          <w:sz w:val="24"/>
-          <w:szCs w:val="24"/>
-          <w:lang w:val="fr-FR"/>
-        </w:rPr>
-        <w:t xml:space="preserve"> </w:t>
-      </w:r>
-      <w:r>
-        <w:rPr>
-          <w:rFonts w:asciiTheme="minorHAnsi" w:hAnsiTheme="minorHAnsi" w:cs="Cambria Math"/>
-          <w:color w:val="1C1C1C"/>
-          <w:sz w:val="24"/>
-          <w:szCs w:val="24"/>
-          <w:lang w:val="fr-FR"/>
-        </w:rPr>
-        <w:t>N</w:t>
-      </w:r>
-      <w:r>
-        <w:rPr>
-          <w:rFonts w:ascii="Monaco" w:hAnsi="Monaco" w:cs="Monaco"/>
-          <w:color w:val="1C1C1C"/>
-          <w:position w:val="10"/>
-          <w:sz w:val="24"/>
-          <w:szCs w:val="24"/>
-          <w:lang w:val="fr-FR"/>
-        </w:rPr>
-        <w:t>∗</w:t>
-      </w:r>
-      <w:r>
-        <w:rPr>
-          <w:rFonts w:asciiTheme="minorHAnsi" w:hAnsiTheme="minorHAnsi" w:cs="Cambria Math"/>
-          <w:color w:val="1C1C1C"/>
-          <w:position w:val="10"/>
-          <w:sz w:val="24"/>
-          <w:szCs w:val="24"/>
-          <w:lang w:val="fr-FR"/>
-        </w:rPr>
-        <w:t xml:space="preserve"> </w:t>
-      </w:r>
-      <w:r>
-        <w:rPr>
-          <w:rFonts w:asciiTheme="minorHAnsi" w:hAnsiTheme="minorHAnsi" w:cs="Cambria Math"/>
-          <w:color w:val="1C1C1C"/>
-          <w:sz w:val="24"/>
-          <w:szCs w:val="24"/>
-          <w:lang w:val="fr-FR"/>
-        </w:rPr>
-        <w:t xml:space="preserve">∩ </w:t>
-      </w:r>
-      <w:r>
-        <w:rPr>
-          <w:rFonts w:asciiTheme="minorHAnsi" w:hAnsiTheme="minorHAnsi" w:cs="Cambria Math"/>
-          <w:sz w:val="24"/>
-          <w:szCs w:val="24"/>
-          <w:lang w:val="fr-FR"/>
-        </w:rPr>
-        <w:t xml:space="preserve">[0; </w:t>
-      </w:r>
-      <w:r>
-        <w:rPr>
-          <w:rFonts w:ascii="STIXGeneral-Italic" w:hAnsi="STIXGeneral-Italic" w:cs="STIXGeneral-Italic"/>
-          <w:sz w:val="24"/>
-          <w:szCs w:val="24"/>
-          <w:lang w:val="fr-FR"/>
-        </w:rPr>
-        <w:t>𝑇</w:t>
-      </w:r>
-      <w:r>
-        <w:rPr>
-          <w:rFonts w:asciiTheme="minorHAnsi" w:hAnsiTheme="minorHAnsi" w:cs="Cambria Math"/>
-          <w:sz w:val="24"/>
-          <w:szCs w:val="24"/>
-          <w:lang w:val="fr-FR"/>
-        </w:rPr>
-        <w:t xml:space="preserve"> − 1] </w:t>
-      </w:r>
-      <w:r>
-        <w:rPr>
-          <w:rFonts w:asciiTheme="minorHAnsi" w:hAnsiTheme="minorHAnsi" w:cs="Times"/>
-          <w:sz w:val="24"/>
-          <w:szCs w:val="24"/>
-          <w:lang w:val="fr-FR"/>
-        </w:rPr>
-        <w:t xml:space="preserve">; T étant la date </w:t>
+          <w:rFonts w:asciiTheme="minorHAnsi" w:hAnsiTheme="minorHAnsi" w:cs="Times"/>
+          <w:sz w:val="24"/>
+          <w:szCs w:val="24"/>
+          <w:lang w:val="fr-FR"/>
+        </w:rPr>
+        <w:t xml:space="preserve">T étant la date </w:t>
       </w:r>
       <w:r>
         <w:rPr>
@@ -3745,18 +4066,145 @@
           <w:szCs w:val="24"/>
           <w:lang w:val="fr-FR"/>
         </w:rPr>
-        <w:t xml:space="preserve">Le « Constructeur de chemin » interroge le composant « Volatilité et interpolateur » par le biais de la fonction double getLocalVol(double strike, double maturity), il lui fournit en paramètre le  -strike </w:t>
-      </w:r>
-      <w:r>
-        <w:rPr>
-          <w:rFonts w:ascii="STIXGeneral-Italic" w:hAnsi="STIXGeneral-Italic" w:cs="STIXGeneral-Italic"/>
-          <w:sz w:val="24"/>
-          <w:szCs w:val="24"/>
-          <w:lang w:val="fr-FR"/>
-        </w:rPr>
-        <w:t>𝑆</w:t>
-      </w:r>
+        <w:t xml:space="preserve">Le « Constructeur de chemin » interroge le composant « Volatilité et interpolateur » par le biais de la fonction double </w:t>
+      </w:r>
+      <w:proofErr w:type="spellStart"/>
+      <w:proofErr w:type="gramStart"/>
+      <w:r>
+        <w:rPr>
+          <w:rFonts w:asciiTheme="minorHAnsi" w:hAnsiTheme="minorHAnsi" w:cs="Times"/>
+          <w:sz w:val="24"/>
+          <w:szCs w:val="24"/>
+          <w:lang w:val="fr-FR"/>
+        </w:rPr>
+        <w:t>getLocalVol</w:t>
+      </w:r>
+      <w:proofErr w:type="spellEnd"/>
+      <w:r>
+        <w:rPr>
+          <w:rFonts w:asciiTheme="minorHAnsi" w:hAnsiTheme="minorHAnsi" w:cs="Times"/>
+          <w:sz w:val="24"/>
+          <w:szCs w:val="24"/>
+          <w:lang w:val="fr-FR"/>
+        </w:rPr>
+        <w:t>(</w:t>
+      </w:r>
+      <w:proofErr w:type="gramEnd"/>
+      <w:r>
+        <w:rPr>
+          <w:rFonts w:asciiTheme="minorHAnsi" w:hAnsiTheme="minorHAnsi" w:cs="Times"/>
+          <w:sz w:val="24"/>
+          <w:szCs w:val="24"/>
+          <w:lang w:val="fr-FR"/>
+        </w:rPr>
+        <w:t xml:space="preserve">double </w:t>
+      </w:r>
+      <w:proofErr w:type="spellStart"/>
+      <w:r>
+        <w:rPr>
+          <w:rFonts w:asciiTheme="minorHAnsi" w:hAnsiTheme="minorHAnsi" w:cs="Times"/>
+          <w:sz w:val="24"/>
+          <w:szCs w:val="24"/>
+          <w:lang w:val="fr-FR"/>
+        </w:rPr>
+        <w:t>strike</w:t>
+      </w:r>
+      <w:proofErr w:type="spellEnd"/>
+      <w:r>
+        <w:rPr>
+          <w:rFonts w:asciiTheme="minorHAnsi" w:hAnsiTheme="minorHAnsi" w:cs="Times"/>
+          <w:sz w:val="24"/>
+          <w:szCs w:val="24"/>
+          <w:lang w:val="fr-FR"/>
+        </w:rPr>
+        <w:t xml:space="preserve">, double </w:t>
+      </w:r>
+      <w:proofErr w:type="spellStart"/>
+      <w:r>
+        <w:rPr>
+          <w:rFonts w:asciiTheme="minorHAnsi" w:hAnsiTheme="minorHAnsi" w:cs="Times"/>
+          <w:sz w:val="24"/>
+          <w:szCs w:val="24"/>
+          <w:lang w:val="fr-FR"/>
+        </w:rPr>
+        <w:t>maturity</w:t>
+      </w:r>
+      <w:proofErr w:type="spellEnd"/>
+      <w:r>
+        <w:rPr>
+          <w:rFonts w:asciiTheme="minorHAnsi" w:hAnsiTheme="minorHAnsi" w:cs="Times"/>
+          <w:sz w:val="24"/>
+          <w:szCs w:val="24"/>
+          <w:lang w:val="fr-FR"/>
+        </w:rPr>
+        <w:t xml:space="preserve">), il lui </w:t>
+      </w:r>
+      <w:r>
+        <w:rPr>
+          <w:rFonts w:asciiTheme="minorHAnsi" w:hAnsiTheme="minorHAnsi" w:cs="Times"/>
+          <w:sz w:val="24"/>
+          <w:szCs w:val="24"/>
+          <w:lang w:val="fr-FR"/>
+        </w:rPr>
+        <w:t xml:space="preserve">fournit en paramètre le </w:t>
+      </w:r>
+      <w:proofErr w:type="spellStart"/>
+      <w:r>
+        <w:rPr>
+          <w:rFonts w:asciiTheme="minorHAnsi" w:hAnsiTheme="minorHAnsi" w:cs="Times"/>
+          <w:sz w:val="24"/>
+          <w:szCs w:val="24"/>
+          <w:lang w:val="fr-FR"/>
+        </w:rPr>
+        <w:t>strike</w:t>
+      </w:r>
+      <w:proofErr w:type="spellEnd"/>
+      <w:r>
+        <w:rPr>
+          <w:rFonts w:asciiTheme="minorHAnsi" w:hAnsiTheme="minorHAnsi" w:cs="Times"/>
+          <w:sz w:val="24"/>
+          <w:szCs w:val="24"/>
+          <w:lang w:val="fr-FR"/>
+        </w:rPr>
+        <w:t xml:space="preserve"> </w:t>
+      </w:r>
+      <m:oMath>
+        <m:sSub>
+          <m:sSubPr>
+            <m:ctrlPr>
+              <w:rPr>
+                <w:rFonts w:ascii="Cambria Math" w:hAnsi="Cambria Math" w:cs="Times"/>
+                <w:i/>
+                <w:sz w:val="24"/>
+                <w:szCs w:val="24"/>
+                <w:lang w:val="fr-FR"/>
+              </w:rPr>
+            </m:ctrlPr>
+          </m:sSubPr>
+          <m:e>
+            <m:r>
+              <w:rPr>
+                <w:rFonts w:ascii="Cambria Math" w:hAnsi="Cambria Math" w:cs="Times"/>
+                <w:sz w:val="24"/>
+                <w:szCs w:val="24"/>
+                <w:lang w:val="fr-FR"/>
+              </w:rPr>
+              <m:t>S</m:t>
+            </m:r>
+          </m:e>
+          <m:sub>
+            <m:r>
+              <w:rPr>
+                <w:rFonts w:ascii="Cambria Math" w:hAnsi="Cambria Math" w:cs="Times"/>
+                <w:sz w:val="24"/>
+                <w:szCs w:val="24"/>
+                <w:lang w:val="fr-FR"/>
+              </w:rPr>
+              <m:t>t</m:t>
+            </m:r>
+          </m:sub>
+        </m:sSub>
+      </m:oMath>
       <w:r>
         <w:rPr>
           <w:rFonts w:asciiTheme="minorHAnsi" w:hAnsiTheme="minorHAnsi" w:cs="Cambria Math"/>
@@ -3765,16 +4213,6 @@
           <w:szCs w:val="24"/>
           <w:lang w:val="fr-FR"/>
         </w:rPr>
-        <w:t>t</w:t>
-      </w:r>
-      <w:r>
-        <w:rPr>
-          <w:rFonts w:asciiTheme="minorHAnsi" w:hAnsiTheme="minorHAnsi" w:cs="Cambria Math"/>
-          <w:position w:val="-6"/>
-          <w:sz w:val="24"/>
-          <w:szCs w:val="24"/>
-          <w:lang w:val="fr-FR"/>
-        </w:rPr>
         <w:t xml:space="preserve"> </w:t>
       </w:r>
       <w:r>
@@ -3793,7 +4231,7 @@
           <w:szCs w:val="24"/>
           <w:lang w:val="fr-FR"/>
         </w:rPr>
-        <w:t>𝑡</w:t>
+        <w:t>T</w:t>
       </w:r>
       <w:r>
         <w:rPr>
@@ -3855,27 +4293,54 @@
           <w:szCs w:val="24"/>
           <w:lang w:val="fr-FR"/>
         </w:rPr>
-        <w:t xml:space="preserve">Le « Constructeur de chemin » récupère la volatilité locale </w:t>
-      </w:r>
-      <w:r>
-        <w:rPr>
-          <w:rFonts w:ascii="STIXGeneral-Italic" w:hAnsi="STIXGeneral-Italic" w:cs="STIXGeneral-Italic"/>
-          <w:sz w:val="24"/>
-          <w:szCs w:val="24"/>
-          <w:lang w:val="fr-FR"/>
-        </w:rPr>
-        <w:t>𝜎</w:t>
-      </w:r>
-      <w:r>
-        <w:rPr>
-          <w:rFonts w:ascii="STIXGeneral-Italic" w:hAnsi="STIXGeneral-Italic" w:cs="STIXGeneral-Italic"/>
-          <w:position w:val="-6"/>
-          <w:sz w:val="24"/>
-          <w:szCs w:val="24"/>
-          <w:lang w:val="fr-FR"/>
-        </w:rPr>
-        <w:t>𝑡</w:t>
-      </w:r>
+        <w:t xml:space="preserve">Le « Constructeur de chemin </w:t>
+      </w:r>
+      <w:r>
+        <w:rPr>
+          <w:rFonts w:asciiTheme="minorHAnsi" w:hAnsiTheme="minorHAnsi" w:cs="Times"/>
+          <w:sz w:val="24"/>
+          <w:szCs w:val="24"/>
+          <w:lang w:val="fr-FR"/>
+        </w:rPr>
+        <w:t xml:space="preserve">» récupère la volatilité locale </w:t>
+      </w:r>
+      <m:oMath>
+        <m:sSub>
+          <m:sSubPr>
+            <m:ctrlPr>
+              <w:rPr>
+                <w:rFonts w:ascii="Cambria Math" w:hAnsi="Cambria Math" w:cs="Times"/>
+                <w:i/>
+                <w:sz w:val="24"/>
+                <w:szCs w:val="24"/>
+                <w:lang w:val="fr-FR"/>
+              </w:rPr>
+            </m:ctrlPr>
+          </m:sSubPr>
+          <m:e>
+            <m:r>
+              <w:rPr>
+                <w:rFonts w:ascii="Cambria Math" w:hAnsi="Cambria Math" w:cs="Times"/>
+                <w:sz w:val="24"/>
+                <w:szCs w:val="24"/>
+                <w:lang w:val="fr-FR"/>
+              </w:rPr>
+              <m:t>σ</m:t>
+            </m:r>
+          </m:e>
+          <m:sub>
+            <m:r>
+              <w:rPr>
+                <w:rFonts w:ascii="Cambria Math" w:hAnsi="Cambria Math" w:cs="Times"/>
+                <w:sz w:val="24"/>
+                <w:szCs w:val="24"/>
+                <w:lang w:val="fr-FR"/>
+              </w:rPr>
+              <m:t>t</m:t>
+            </m:r>
+          </m:sub>
+        </m:sSub>
+      </m:oMath>
       <w:r>
         <w:rPr>
           <w:rFonts w:asciiTheme="minorHAnsi" w:hAnsiTheme="minorHAnsi" w:cs="Cambria Math"/>
@@ -3902,7 +4367,7 @@
           <w:szCs w:val="24"/>
           <w:lang w:val="fr-FR"/>
         </w:rPr>
-        <w:t>𝑡</w:t>
+        <w:t>t</w:t>
       </w:r>
       <w:r>
         <w:rPr>
@@ -3920,7 +4385,7 @@
           <w:szCs w:val="24"/>
           <w:lang w:val="fr-FR"/>
         </w:rPr>
-        <w:t xml:space="preserve">(t désignant le temps courant) </w:t>
+        <w:t>(t désignant le temps courant)</w:t>
       </w:r>
       <w:r>
         <w:rPr>
@@ -4051,16 +4516,7 @@
           <w:szCs w:val="24"/>
           <w:lang w:val="fr-FR"/>
         </w:rPr>
-        <w:t xml:space="preserve">La valeur du sous-jacent </w:t>
-      </w:r>
-      <w:r>
-        <w:rPr>
-          <w:rFonts w:ascii="STIXGeneral-Italic" w:hAnsi="STIXGeneral-Italic" w:cs="STIXGeneral-Italic"/>
-          <w:sz w:val="24"/>
-          <w:szCs w:val="24"/>
-          <w:lang w:val="fr-FR"/>
-        </w:rPr>
-        <w:t>𝑆</w:t>
+        <w:t>La valeur du sous-jacent S</w:t>
       </w:r>
       <w:r>
         <w:rPr>
@@ -4078,16 +4534,7 @@
           <w:szCs w:val="24"/>
           <w:lang w:val="fr-FR"/>
         </w:rPr>
-        <w:t xml:space="preserve">en </w:t>
-      </w:r>
-      <w:r>
-        <w:rPr>
-          <w:rFonts w:ascii="STIXGeneral-Italic" w:hAnsi="STIXGeneral-Italic" w:cs="STIXGeneral-Italic"/>
-          <w:sz w:val="24"/>
-          <w:szCs w:val="24"/>
-          <w:lang w:val="fr-FR"/>
-        </w:rPr>
-        <w:t>𝑡</w:t>
+        <w:t>en t+1</w:t>
       </w:r>
       <w:r>
         <w:rPr>
@@ -4096,36 +4543,63 @@
           <w:szCs w:val="24"/>
           <w:lang w:val="fr-FR"/>
         </w:rPr>
-        <w:t xml:space="preserve"> + 1 </w:t>
-      </w:r>
-      <w:r>
-        <w:rPr>
-          <w:rFonts w:asciiTheme="minorHAnsi" w:hAnsiTheme="minorHAnsi" w:cs="Times"/>
-          <w:sz w:val="24"/>
-          <w:szCs w:val="24"/>
-          <w:lang w:val="fr-FR"/>
-        </w:rPr>
-        <w:t xml:space="preserve">dépend de la valeur calculée sous-jacent en t, de la volatilité locale </w:t>
-      </w:r>
-      <w:r>
-        <w:rPr>
-          <w:rFonts w:ascii="STIXGeneral-Italic" w:hAnsi="STIXGeneral-Italic" w:cs="STIXGeneral-Italic"/>
-          <w:sz w:val="24"/>
-          <w:szCs w:val="24"/>
-          <w:lang w:val="fr-FR"/>
-        </w:rPr>
-        <w:t>𝜎</w:t>
-      </w:r>
-      <w:r>
-        <w:rPr>
-          <w:rFonts w:ascii="STIXGeneral-Italic" w:hAnsi="STIXGeneral-Italic" w:cs="STIXGeneral-Italic"/>
-          <w:position w:val="-6"/>
-          <w:sz w:val="24"/>
-          <w:szCs w:val="24"/>
-          <w:lang w:val="fr-FR"/>
-        </w:rPr>
-        <w:t>𝑡</w:t>
-      </w:r>
+        <w:t xml:space="preserve"> </w:t>
+      </w:r>
+      <w:r>
+        <w:rPr>
+          <w:rFonts w:asciiTheme="minorHAnsi" w:hAnsiTheme="minorHAnsi" w:cs="Times"/>
+          <w:sz w:val="24"/>
+          <w:szCs w:val="24"/>
+          <w:lang w:val="fr-FR"/>
+        </w:rPr>
+        <w:t>dépend de la valeur calculée sous-jacen</w:t>
+      </w:r>
+      <w:r>
+        <w:rPr>
+          <w:rFonts w:asciiTheme="minorHAnsi" w:hAnsiTheme="minorHAnsi" w:cs="Times"/>
+          <w:sz w:val="24"/>
+          <w:szCs w:val="24"/>
+          <w:lang w:val="fr-FR"/>
+        </w:rPr>
+        <w:t xml:space="preserve">t en t, de la volatilité locale </w:t>
+      </w:r>
+      <m:oMath>
+        <m:sSub>
+          <m:sSubPr>
+            <m:ctrlPr>
+              <w:rPr>
+                <w:rFonts w:ascii="Cambria Math" w:hAnsi="Cambria Math" w:cs="Times"/>
+                <w:i/>
+                <w:sz w:val="24"/>
+                <w:szCs w:val="24"/>
+                <w:lang w:val="fr-FR"/>
+              </w:rPr>
+            </m:ctrlPr>
+          </m:sSubPr>
+          <m:e>
+            <m:r>
+              <w:rPr>
+                <w:rFonts w:ascii="Cambria Math" w:hAnsi="Cambria Math" w:cs="Times"/>
+                <w:sz w:val="24"/>
+                <w:szCs w:val="24"/>
+                <w:lang w:val="fr-FR"/>
+              </w:rPr>
+              <m:t>σ</m:t>
+            </m:r>
+          </m:e>
+          <m:sub>
+            <m:r>
+              <w:rPr>
+                <w:rFonts w:ascii="Cambria Math" w:hAnsi="Cambria Math" w:cs="Times"/>
+                <w:sz w:val="24"/>
+                <w:szCs w:val="24"/>
+                <w:lang w:val="fr-FR"/>
+              </w:rPr>
+              <m:t>t</m:t>
+            </m:r>
+          </m:sub>
+        </m:sSub>
+      </m:oMath>
       <w:r>
         <w:rPr>
           <w:rFonts w:asciiTheme="minorHAnsi" w:hAnsiTheme="minorHAnsi" w:cs="Cambria Math"/>
@@ -4143,27 +4617,56 @@
           <w:szCs w:val="24"/>
           <w:lang w:val="fr-FR"/>
         </w:rPr>
-        <w:t xml:space="preserve">et de la variable aléatoire </w:t>
-      </w:r>
-      <w:r>
-        <w:rPr>
-          <w:rFonts w:ascii="STIXGeneral-Italic" w:hAnsi="STIXGeneral-Italic" w:cs="STIXGeneral-Italic"/>
-          <w:sz w:val="24"/>
-          <w:szCs w:val="24"/>
-          <w:lang w:val="fr-FR"/>
-        </w:rPr>
-        <w:t>𝑁</w:t>
-      </w:r>
-      <w:r>
-        <w:rPr>
-          <w:rFonts w:ascii="STIXGeneral-Italic" w:hAnsi="STIXGeneral-Italic" w:cs="STIXGeneral-Italic"/>
-          <w:position w:val="-6"/>
-          <w:sz w:val="24"/>
-          <w:szCs w:val="24"/>
-          <w:lang w:val="fr-FR"/>
-        </w:rPr>
-        <w:t>𝑡</w:t>
-      </w:r>
+        <w:t xml:space="preserve">et de la variable </w:t>
+      </w:r>
+      <w:proofErr w:type="gramStart"/>
+      <w:r>
+        <w:rPr>
+          <w:rFonts w:asciiTheme="minorHAnsi" w:hAnsiTheme="minorHAnsi" w:cs="Times"/>
+          <w:sz w:val="24"/>
+          <w:szCs w:val="24"/>
+          <w:lang w:val="fr-FR"/>
+        </w:rPr>
+        <w:t xml:space="preserve">aléatoire </w:t>
+      </w:r>
+      <w:proofErr w:type="gramEnd"/>
+      <m:oMath>
+        <m:sSub>
+          <m:sSubPr>
+            <m:ctrlPr>
+              <w:rPr>
+                <w:rFonts w:ascii="Cambria Math" w:hAnsi="Cambria Math" w:cs="Times"/>
+                <w:i/>
+                <w:sz w:val="24"/>
+                <w:szCs w:val="24"/>
+                <w:lang w:val="fr-FR"/>
+              </w:rPr>
+            </m:ctrlPr>
+          </m:sSubPr>
+          <m:e>
+            <m:r>
+              <w:rPr>
+                <w:rFonts w:ascii="Cambria Math" w:hAnsi="Cambria Math" w:cs="Times"/>
+                <w:sz w:val="24"/>
+                <w:szCs w:val="24"/>
+                <w:lang w:val="fr-FR"/>
+              </w:rPr>
+              <m:t>N</m:t>
+            </m:r>
+          </m:e>
+          <m:sub>
+            <m:r>
+              <w:rPr>
+                <w:rFonts w:ascii="Cambria Math" w:hAnsi="Cambria Math" w:cs="Times"/>
+                <w:sz w:val="24"/>
+                <w:szCs w:val="24"/>
+                <w:lang w:val="fr-FR"/>
+              </w:rPr>
+              <m:t>t</m:t>
+            </m:r>
+          </m:sub>
+        </m:sSub>
+      </m:oMath>
       <w:r>
         <w:rPr>
           <w:rFonts w:asciiTheme="minorHAnsi" w:hAnsiTheme="minorHAnsi" w:cs="Times"/>
@@ -4494,16 +4997,16 @@
           <w:szCs w:val="24"/>
           <w:lang w:val="fr-FR"/>
         </w:rPr>
-        <w:t xml:space="preserve">Ce composant met à disposition une fonction polymorphe permettant d’obtenir un chemin (vecteur de « double » de taille </w:t>
-      </w:r>
-      <w:r>
-        <w:rPr>
-          <w:rFonts w:ascii="STIXGeneral-Italic" w:hAnsi="STIXGeneral-Italic" w:cs="STIXGeneral-Italic"/>
-          <w:sz w:val="24"/>
-          <w:szCs w:val="24"/>
-          <w:lang w:val="fr-FR"/>
-        </w:rPr>
-        <w:t>𝑇</w:t>
+        <w:t>Ce composant met à disposition une fonction polymorphe permettant d’obtenir un chemin (</w:t>
+      </w:r>
+      <w:r>
+        <w:rPr>
+          <w:rFonts w:asciiTheme="minorHAnsi" w:hAnsiTheme="minorHAnsi" w:cs="Times"/>
+          <w:sz w:val="24"/>
+          <w:szCs w:val="24"/>
+          <w:lang w:val="fr-FR"/>
+        </w:rPr>
+        <w:t>vecteur de « double » de taille T</w:t>
       </w:r>
       <w:r>
         <w:rPr>
@@ -4540,6 +5043,7 @@
           <w:lang w:val="fr-FR"/>
         </w:rPr>
       </w:pPr>
+      <w:proofErr w:type="spellStart"/>
       <w:r>
         <w:rPr>
           <w:rFonts w:asciiTheme="minorHAnsi" w:hAnsiTheme="minorHAnsi" w:cs="Times"/>
@@ -4548,8 +5052,9 @@
           <w:szCs w:val="24"/>
           <w:lang w:val="fr-FR"/>
         </w:rPr>
-        <w:t>vector&lt;Double&gt;</w:t>
-      </w:r>
+        <w:t>vector</w:t>
+      </w:r>
+      <w:proofErr w:type="spellEnd"/>
       <w:r>
         <w:rPr>
           <w:rFonts w:asciiTheme="minorHAnsi" w:hAnsiTheme="minorHAnsi" w:cs="Times"/>
@@ -4558,7 +5063,51 @@
           <w:szCs w:val="24"/>
           <w:lang w:val="fr-FR"/>
         </w:rPr>
-        <w:t xml:space="preserve"> getChemin()</w:t>
+        <w:t>&lt;Double&gt;</w:t>
+      </w:r>
+      <w:r>
+        <w:rPr>
+          <w:rFonts w:asciiTheme="minorHAnsi" w:hAnsiTheme="minorHAnsi" w:cs="Times"/>
+          <w:b/>
+          <w:sz w:val="24"/>
+          <w:szCs w:val="24"/>
+          <w:lang w:val="fr-FR"/>
+        </w:rPr>
+        <w:t xml:space="preserve"> </w:t>
+      </w:r>
+      <w:proofErr w:type="spellStart"/>
+      <w:proofErr w:type="gramStart"/>
+      <w:r>
+        <w:rPr>
+          <w:rFonts w:asciiTheme="minorHAnsi" w:hAnsiTheme="minorHAnsi" w:cs="Times"/>
+          <w:b/>
+          <w:sz w:val="24"/>
+          <w:szCs w:val="24"/>
+          <w:lang w:val="fr-FR"/>
+        </w:rPr>
+        <w:t>getChemin</w:t>
+      </w:r>
+      <w:proofErr w:type="spellEnd"/>
+      <w:r>
+        <w:rPr>
+          <w:rFonts w:asciiTheme="minorHAnsi" w:hAnsiTheme="minorHAnsi" w:cs="Times"/>
+          <w:b/>
+          <w:sz w:val="24"/>
+          <w:szCs w:val="24"/>
+          <w:lang w:val="fr-FR"/>
+        </w:rPr>
+        <w:t>(</w:t>
+      </w:r>
+      <w:proofErr w:type="gramEnd"/>
+      <w:r>
+        <w:rPr>
+          <w:rFonts w:asciiTheme="minorHAnsi" w:hAnsiTheme="minorHAnsi" w:cs="Times"/>
+          <w:b/>
+          <w:sz w:val="24"/>
+          <w:szCs w:val="24"/>
+          <w:lang w:val="fr-FR"/>
+        </w:rPr>
+        <w:t>)</w:t>
       </w:r>
       <w:r>
         <w:rPr>
@@ -4593,25 +5142,7 @@
           <w:szCs w:val="24"/>
           <w:lang w:val="fr-FR"/>
         </w:rPr>
-        <w:t>-&gt;</w:t>
-      </w:r>
-      <w:r>
-        <w:rPr>
-          <w:rFonts w:asciiTheme="minorHAnsi" w:hAnsiTheme="minorHAnsi" w:cs="Times"/>
-          <w:sz w:val="24"/>
-          <w:szCs w:val="24"/>
-          <w:lang w:val="fr-FR"/>
-        </w:rPr>
-        <w:t xml:space="preserve"> l</w:t>
-      </w:r>
-      <w:r>
-        <w:rPr>
-          <w:rFonts w:asciiTheme="minorHAnsi" w:hAnsiTheme="minorHAnsi" w:cs="Times"/>
-          <w:sz w:val="24"/>
-          <w:szCs w:val="24"/>
-          <w:lang w:val="fr-FR"/>
-        </w:rPr>
-        <w:t>e</w:t>
+        <w:t>Le</w:t>
       </w:r>
       <w:r>
         <w:rPr>
@@ -4621,6 +5152,15 @@
           <w:lang w:val="fr-FR"/>
         </w:rPr>
         <w:t xml:space="preserve"> spot de départ vaut 100 et la maturité sera de 504 jours de cotation</w:t>
+      </w:r>
+      <w:r>
+        <w:rPr>
+          <w:rFonts w:asciiTheme="minorHAnsi" w:hAnsiTheme="minorHAnsi" w:cs="Times"/>
+          <w:sz w:val="24"/>
+          <w:szCs w:val="24"/>
+          <w:lang w:val="fr-FR"/>
+        </w:rPr>
+        <w:t>.</w:t>
       </w:r>
     </w:p>
     <w:p>
@@ -4706,17 +5246,7 @@
           <w:szCs w:val="24"/>
           <w:lang w:val="fr-FR"/>
         </w:rPr>
-        <w:t xml:space="preserve">Dans tous les cas, lorsque le composant rencontre une erreur, il renvoie un vecteur de taille 1 </w:t>
-      </w:r>
-      <w:r>
-        <w:rPr>
-          <w:rFonts w:asciiTheme="minorHAnsi" w:hAnsiTheme="minorHAnsi" w:cs="Times"/>
-          <w:sz w:val="24"/>
-          <w:szCs w:val="24"/>
-          <w:lang w:val="fr-FR"/>
-        </w:rPr>
-        <w:lastRenderedPageBreak/>
-        <w:t xml:space="preserve">contenant un code erreur correspondant à un type d’erreur particulier décrit ci-dessous : </w:t>
+        <w:t xml:space="preserve">Dans tous les cas, lorsque le composant rencontre une erreur, il renvoie un vecteur de taille 1 contenant un code erreur correspondant à un type d’erreur particulier décrit ci-dessous : </w:t>
       </w:r>
     </w:p>
     <w:p>
@@ -4725,32 +5255,57 @@
         <w:keepNext/>
       </w:pPr>
       <w:r>
+        <w:lastRenderedPageBreak/>
         <w:t xml:space="preserve">Tableau </w:t>
       </w:r>
-      <w:r>
-        <w:fldChar w:fldCharType="begin"/>
-      </w:r>
-      <w:r>
-        <w:instrText xml:space="preserve"> SEQ Tableau \* ARABIC </w:instrText>
-      </w:r>
-      <w:r>
-        <w:fldChar w:fldCharType="separate"/>
-      </w:r>
-      <w:r>
-        <w:rPr>
-          <w:noProof/>
-        </w:rPr>
-        <w:t>1</w:t>
-      </w:r>
-      <w:r>
-        <w:rPr>
-          <w:noProof/>
-        </w:rPr>
-        <w:fldChar w:fldCharType="end"/>
-      </w:r>
-      <w:r>
-        <w:t xml:space="preserve"> Correspondance entre type d'erreur et valeur renvoyée</w:t>
-      </w:r>
+      <w:fldSimple w:instr=" SEQ Tableau \* ARABIC ">
+        <w:r>
+          <w:rPr>
+            <w:noProof/>
+          </w:rPr>
+          <w:t>1</w:t>
+        </w:r>
+      </w:fldSimple>
+      <w:r>
+        <w:t xml:space="preserve"> </w:t>
+      </w:r>
+      <w:proofErr w:type="spellStart"/>
+      <w:r>
+        <w:t>Correspondance</w:t>
+      </w:r>
+      <w:proofErr w:type="spellEnd"/>
+      <w:r>
+        <w:t xml:space="preserve"> entre type </w:t>
+      </w:r>
+      <w:proofErr w:type="spellStart"/>
+      <w:r>
+        <w:t>d'erreur</w:t>
+      </w:r>
+      <w:proofErr w:type="spellEnd"/>
+      <w:r>
+        <w:t xml:space="preserve"> </w:t>
+      </w:r>
+      <w:proofErr w:type="gramStart"/>
+      <w:r>
+        <w:t>et</w:t>
+      </w:r>
+      <w:proofErr w:type="gramEnd"/>
+      <w:r>
+        <w:t xml:space="preserve"> </w:t>
+      </w:r>
+      <w:proofErr w:type="spellStart"/>
+      <w:r>
+        <w:t>valeur</w:t>
+      </w:r>
+      <w:proofErr w:type="spellEnd"/>
+      <w:r>
+        <w:t xml:space="preserve"> </w:t>
+      </w:r>
+      <w:proofErr w:type="spellStart"/>
+      <w:r>
+        <w:t>renvoyée</w:t>
+      </w:r>
+      <w:proofErr w:type="spellEnd"/>
     </w:p>
     <w:tbl>
       <w:tblPr>
@@ -4859,7 +5414,7 @@
                           </pic:cNvPicPr>
                         </pic:nvPicPr>
                         <pic:blipFill>
-                          <a:blip r:embed="rId7">
+                          <a:blip r:embed="rId6">
                             <a:extLst>
                               <a:ext uri="{28A0092B-C50C-407E-A947-70E740481C1C}">
                                 <a14:useLocalDpi xmlns:a14="http://schemas.microsoft.com/office/drawing/2010/main" val="0"/>
@@ -4987,7 +5542,47 @@
                 <w:szCs w:val="24"/>
                 <w:lang w:val="fr-FR"/>
               </w:rPr>
-              <w:t>Spot de départ (strike) négatif ou nul (non respect de l’hypothèse log-normale)</w:t>
+              <w:t>Spot de départ (</w:t>
+            </w:r>
+            <w:proofErr w:type="spellStart"/>
+            <w:r>
+              <w:rPr>
+                <w:rFonts w:asciiTheme="minorHAnsi" w:hAnsiTheme="minorHAnsi" w:cs="Times"/>
+                <w:sz w:val="24"/>
+                <w:szCs w:val="24"/>
+                <w:lang w:val="fr-FR"/>
+              </w:rPr>
+              <w:t>strike</w:t>
+            </w:r>
+            <w:proofErr w:type="spellEnd"/>
+            <w:r>
+              <w:rPr>
+                <w:rFonts w:asciiTheme="minorHAnsi" w:hAnsiTheme="minorHAnsi" w:cs="Times"/>
+                <w:sz w:val="24"/>
+                <w:szCs w:val="24"/>
+                <w:lang w:val="fr-FR"/>
+              </w:rPr>
+              <w:t>) négatif ou nul (</w:t>
+            </w:r>
+            <w:proofErr w:type="spellStart"/>
+            <w:r>
+              <w:rPr>
+                <w:rFonts w:asciiTheme="minorHAnsi" w:hAnsiTheme="minorHAnsi" w:cs="Times"/>
+                <w:sz w:val="24"/>
+                <w:szCs w:val="24"/>
+                <w:lang w:val="fr-FR"/>
+              </w:rPr>
+              <w:t>non respect</w:t>
+            </w:r>
+            <w:proofErr w:type="spellEnd"/>
+            <w:r>
+              <w:rPr>
+                <w:rFonts w:asciiTheme="minorHAnsi" w:hAnsiTheme="minorHAnsi" w:cs="Times"/>
+                <w:sz w:val="24"/>
+                <w:szCs w:val="24"/>
+                <w:lang w:val="fr-FR"/>
+              </w:rPr>
+              <w:t xml:space="preserve"> de l’hypothèse log-normale)</w:t>
             </w:r>
           </w:p>
         </w:tc>
@@ -5030,7 +5625,27 @@
                 <w:szCs w:val="24"/>
                 <w:lang w:val="fr-FR"/>
               </w:rPr>
-              <w:t>« spot_neg_null »</w:t>
+              <w:t>« </w:t>
+            </w:r>
+            <w:proofErr w:type="spellStart"/>
+            <w:r>
+              <w:rPr>
+                <w:rFonts w:asciiTheme="minorHAnsi" w:hAnsiTheme="minorHAnsi" w:cs="Times"/>
+                <w:sz w:val="24"/>
+                <w:szCs w:val="24"/>
+                <w:lang w:val="fr-FR"/>
+              </w:rPr>
+              <w:t>spot_neg_null</w:t>
+            </w:r>
+            <w:proofErr w:type="spellEnd"/>
+            <w:r>
+              <w:rPr>
+                <w:rFonts w:asciiTheme="minorHAnsi" w:hAnsiTheme="minorHAnsi" w:cs="Times"/>
+                <w:sz w:val="24"/>
+                <w:szCs w:val="24"/>
+                <w:lang w:val="fr-FR"/>
+              </w:rPr>
+              <w:t xml:space="preserve"> »</w:t>
             </w:r>
           </w:p>
         </w:tc>
@@ -5084,7 +5699,27 @@
                 <w:szCs w:val="24"/>
                 <w:lang w:val="fr-FR"/>
               </w:rPr>
-              <w:t>Spot de départ (strike) trop grand</w:t>
+              <w:t>Spot de départ (</w:t>
+            </w:r>
+            <w:proofErr w:type="spellStart"/>
+            <w:r>
+              <w:rPr>
+                <w:rFonts w:asciiTheme="minorHAnsi" w:hAnsiTheme="minorHAnsi" w:cs="Times"/>
+                <w:sz w:val="24"/>
+                <w:szCs w:val="24"/>
+                <w:lang w:val="fr-FR"/>
+              </w:rPr>
+              <w:t>strike</w:t>
+            </w:r>
+            <w:proofErr w:type="spellEnd"/>
+            <w:r>
+              <w:rPr>
+                <w:rFonts w:asciiTheme="minorHAnsi" w:hAnsiTheme="minorHAnsi" w:cs="Times"/>
+                <w:sz w:val="24"/>
+                <w:szCs w:val="24"/>
+                <w:lang w:val="fr-FR"/>
+              </w:rPr>
+              <w:t>) trop grand</w:t>
             </w:r>
           </w:p>
         </w:tc>
@@ -5127,7 +5762,27 @@
                 <w:szCs w:val="24"/>
                 <w:lang w:val="fr-FR"/>
               </w:rPr>
-              <w:t>« spot_too_big »</w:t>
+              <w:t>« </w:t>
+            </w:r>
+            <w:proofErr w:type="spellStart"/>
+            <w:r>
+              <w:rPr>
+                <w:rFonts w:asciiTheme="minorHAnsi" w:hAnsiTheme="minorHAnsi" w:cs="Times"/>
+                <w:sz w:val="24"/>
+                <w:szCs w:val="24"/>
+                <w:lang w:val="fr-FR"/>
+              </w:rPr>
+              <w:t>spot_too_big</w:t>
+            </w:r>
+            <w:proofErr w:type="spellEnd"/>
+            <w:r>
+              <w:rPr>
+                <w:rFonts w:asciiTheme="minorHAnsi" w:hAnsiTheme="minorHAnsi" w:cs="Times"/>
+                <w:sz w:val="24"/>
+                <w:szCs w:val="24"/>
+                <w:lang w:val="fr-FR"/>
+              </w:rPr>
+              <w:t xml:space="preserve"> »</w:t>
             </w:r>
           </w:p>
         </w:tc>
@@ -5224,7 +5879,27 @@
                 <w:szCs w:val="24"/>
                 <w:lang w:val="fr-FR"/>
               </w:rPr>
-              <w:t>« maturity_neg_null »</w:t>
+              <w:t>« </w:t>
+            </w:r>
+            <w:proofErr w:type="spellStart"/>
+            <w:r>
+              <w:rPr>
+                <w:rFonts w:asciiTheme="minorHAnsi" w:hAnsiTheme="minorHAnsi" w:cs="Times"/>
+                <w:sz w:val="24"/>
+                <w:szCs w:val="24"/>
+                <w:lang w:val="fr-FR"/>
+              </w:rPr>
+              <w:t>maturity_neg_null</w:t>
+            </w:r>
+            <w:proofErr w:type="spellEnd"/>
+            <w:r>
+              <w:rPr>
+                <w:rFonts w:asciiTheme="minorHAnsi" w:hAnsiTheme="minorHAnsi" w:cs="Times"/>
+                <w:sz w:val="24"/>
+                <w:szCs w:val="24"/>
+                <w:lang w:val="fr-FR"/>
+              </w:rPr>
+              <w:t> »</w:t>
             </w:r>
           </w:p>
         </w:tc>
@@ -5316,7 +5991,27 @@
                 <w:szCs w:val="24"/>
                 <w:lang w:val="fr-FR"/>
               </w:rPr>
-              <w:t>« incorrect_vector_size»</w:t>
+              <w:t>« </w:t>
+            </w:r>
+            <w:proofErr w:type="spellStart"/>
+            <w:r>
+              <w:rPr>
+                <w:rFonts w:asciiTheme="minorHAnsi" w:hAnsiTheme="minorHAnsi" w:cs="Times"/>
+                <w:sz w:val="24"/>
+                <w:szCs w:val="24"/>
+                <w:lang w:val="fr-FR"/>
+              </w:rPr>
+              <w:t>incorrect_vector_size</w:t>
+            </w:r>
+            <w:proofErr w:type="spellEnd"/>
+            <w:r>
+              <w:rPr>
+                <w:rFonts w:asciiTheme="minorHAnsi" w:hAnsiTheme="minorHAnsi" w:cs="Times"/>
+                <w:sz w:val="24"/>
+                <w:szCs w:val="24"/>
+                <w:lang w:val="fr-FR"/>
+              </w:rPr>
+              <w:t>»</w:t>
             </w:r>
           </w:p>
         </w:tc>
@@ -5408,7 +6103,27 @@
                 <w:szCs w:val="24"/>
                 <w:lang w:val="fr-FR"/>
               </w:rPr>
-              <w:t>« incorrect_vector_value »</w:t>
+              <w:t>« </w:t>
+            </w:r>
+            <w:proofErr w:type="spellStart"/>
+            <w:r>
+              <w:rPr>
+                <w:rFonts w:asciiTheme="minorHAnsi" w:hAnsiTheme="minorHAnsi" w:cs="Times"/>
+                <w:sz w:val="24"/>
+                <w:szCs w:val="24"/>
+                <w:lang w:val="fr-FR"/>
+              </w:rPr>
+              <w:t>incorrect_vector_value</w:t>
+            </w:r>
+            <w:proofErr w:type="spellEnd"/>
+            <w:r>
+              <w:rPr>
+                <w:rFonts w:asciiTheme="minorHAnsi" w:hAnsiTheme="minorHAnsi" w:cs="Times"/>
+                <w:sz w:val="24"/>
+                <w:szCs w:val="24"/>
+                <w:lang w:val="fr-FR"/>
+              </w:rPr>
+              <w:t> »</w:t>
             </w:r>
           </w:p>
         </w:tc>
@@ -5538,7 +6253,27 @@
                 <w:szCs w:val="24"/>
                 <w:lang w:val="fr-FR"/>
               </w:rPr>
-              <w:t>«negative_price_value »</w:t>
+              <w:t>«</w:t>
+            </w:r>
+            <w:proofErr w:type="spellStart"/>
+            <w:r>
+              <w:rPr>
+                <w:rFonts w:asciiTheme="minorHAnsi" w:hAnsiTheme="minorHAnsi" w:cs="Times"/>
+                <w:sz w:val="24"/>
+                <w:szCs w:val="24"/>
+                <w:lang w:val="fr-FR"/>
+              </w:rPr>
+              <w:t>negative_price_value</w:t>
+            </w:r>
+            <w:proofErr w:type="spellEnd"/>
+            <w:r>
+              <w:rPr>
+                <w:rFonts w:asciiTheme="minorHAnsi" w:hAnsiTheme="minorHAnsi" w:cs="Times"/>
+                <w:sz w:val="24"/>
+                <w:szCs w:val="24"/>
+                <w:lang w:val="fr-FR"/>
+              </w:rPr>
+              <w:t> »</w:t>
             </w:r>
           </w:p>
         </w:tc>
@@ -5607,7 +6342,7 @@
 </file>
 
 <file path=word/numbering.xml><?xml version="1.0" encoding="utf-8"?>
-<w:numbering xmlns:wpc="http://schemas.microsoft.com/office/word/2010/wordprocessingCanvas" xmlns:mo="http://schemas.microsoft.com/office/mac/office/2008/main" xmlns:mc="http://schemas.openxmlformats.org/markup-compatibility/2006" xmlns:mv="urn:schemas-microsoft-com:mac:vml" xmlns:o="urn:schemas-microsoft-com:office:office" xmlns:r="http://schemas.openxmlformats.org/officeDocument/2006/relationships" xmlns:m="http://schemas.openxmlformats.org/officeDocument/2006/math" xmlns:v="urn:schemas-microsoft-com:vml" xmlns:wp14="http://schemas.microsoft.com/office/word/2010/wordprocessingDrawing" xmlns:wp="http://schemas.openxmlformats.org/drawingml/2006/wordprocessingDrawing" xmlns:w10="urn:schemas-microsoft-com:office:word" xmlns:w="http://schemas.openxmlformats.org/wordprocessingml/2006/main" xmlns:w14="http://schemas.microsoft.com/office/word/2010/wordml" xmlns:wpg="http://schemas.microsoft.com/office/word/2010/wordprocessingGroup" xmlns:wpi="http://schemas.microsoft.com/office/word/2010/wordprocessingInk" xmlns:wne="http://schemas.microsoft.com/office/word/2006/wordml" xmlns:wps="http://schemas.microsoft.com/office/word/2010/wordprocessingShape" mc:Ignorable="w14 wp14">
+<w:numbering xmlns:wpc="http://schemas.microsoft.com/office/word/2010/wordprocessingCanvas" xmlns:mc="http://schemas.openxmlformats.org/markup-compatibility/2006" xmlns:o="urn:schemas-microsoft-com:office:office" xmlns:r="http://schemas.openxmlformats.org/officeDocument/2006/relationships" xmlns:m="http://schemas.openxmlformats.org/officeDocument/2006/math" xmlns:v="urn:schemas-microsoft-com:vml" xmlns:wp14="http://schemas.microsoft.com/office/word/2010/wordprocessingDrawing" xmlns:wp="http://schemas.openxmlformats.org/drawingml/2006/wordprocessingDrawing" xmlns:w10="urn:schemas-microsoft-com:office:word" xmlns:w="http://schemas.openxmlformats.org/wordprocessingml/2006/main" xmlns:w14="http://schemas.microsoft.com/office/word/2010/wordml" xmlns:w15="http://schemas.microsoft.com/office/word/2012/wordml" xmlns:wpg="http://schemas.microsoft.com/office/word/2010/wordprocessingGroup" xmlns:wpi="http://schemas.microsoft.com/office/word/2010/wordprocessingInk" xmlns:wne="http://schemas.microsoft.com/office/word/2006/wordml" xmlns:wps="http://schemas.microsoft.com/office/word/2010/wordprocessingShape" mc:Ignorable="w14 w15 wp14">
   <w:abstractNum w:abstractNumId="0">
     <w:nsid w:val="00000001"/>
     <w:multiLevelType w:val="hybridMultilevel"/>
@@ -5777,6 +6512,7 @@
     <w:lvl w:ilvl="0">
       <w:start w:val="1"/>
       <w:numFmt w:val="decimal"/>
+      <w:pStyle w:val="Titre1"/>
       <w:lvlText w:val="%1."/>
       <w:lvlJc w:val="left"/>
       <w:pPr>
@@ -5789,6 +6525,7 @@
     <w:lvl w:ilvl="1">
       <w:start w:val="1"/>
       <w:numFmt w:val="decimal"/>
+      <w:pStyle w:val="Titre2"/>
       <w:lvlText w:val="%2."/>
       <w:lvlJc w:val="left"/>
       <w:pPr>
@@ -5801,6 +6538,7 @@
     <w:lvl w:ilvl="2">
       <w:start w:val="1"/>
       <w:numFmt w:val="decimal"/>
+      <w:pStyle w:val="Titre3"/>
       <w:lvlText w:val="%3."/>
       <w:lvlJc w:val="left"/>
       <w:pPr>
@@ -5813,6 +6551,7 @@
     <w:lvl w:ilvl="3">
       <w:start w:val="1"/>
       <w:numFmt w:val="decimal"/>
+      <w:pStyle w:val="Titre4"/>
       <w:lvlText w:val="%4."/>
       <w:lvlJc w:val="left"/>
       <w:pPr>
@@ -5825,6 +6564,7 @@
     <w:lvl w:ilvl="4">
       <w:start w:val="1"/>
       <w:numFmt w:val="decimal"/>
+      <w:pStyle w:val="Titre5"/>
       <w:lvlText w:val="%5."/>
       <w:lvlJc w:val="left"/>
       <w:pPr>
@@ -5837,6 +6577,7 @@
     <w:lvl w:ilvl="5">
       <w:start w:val="1"/>
       <w:numFmt w:val="decimal"/>
+      <w:pStyle w:val="Titre6"/>
       <w:lvlText w:val="%6."/>
       <w:lvlJc w:val="left"/>
       <w:pPr>
@@ -5849,6 +6590,7 @@
     <w:lvl w:ilvl="6">
       <w:start w:val="1"/>
       <w:numFmt w:val="decimal"/>
+      <w:pStyle w:val="Titre7"/>
       <w:lvlText w:val="%7."/>
       <w:lvlJc w:val="left"/>
       <w:pPr>
@@ -5861,6 +6603,7 @@
     <w:lvl w:ilvl="7">
       <w:start w:val="1"/>
       <w:numFmt w:val="decimal"/>
+      <w:pStyle w:val="Titre8"/>
       <w:lvlText w:val="%8."/>
       <w:lvlJc w:val="left"/>
       <w:pPr>
@@ -5873,6 +6616,7 @@
     <w:lvl w:ilvl="8">
       <w:start w:val="1"/>
       <w:numFmt w:val="decimal"/>
+      <w:pStyle w:val="Titre9"/>
       <w:lvlText w:val="%9."/>
       <w:lvlJc w:val="left"/>
       <w:pPr>
@@ -6399,7 +7143,7 @@
 </file>
 
 <file path=word/styles.xml><?xml version="1.0" encoding="utf-8"?>
-<w:styles xmlns:mc="http://schemas.openxmlformats.org/markup-compatibility/2006" xmlns:r="http://schemas.openxmlformats.org/officeDocument/2006/relationships" xmlns:w="http://schemas.openxmlformats.org/wordprocessingml/2006/main" xmlns:w14="http://schemas.microsoft.com/office/word/2010/wordml" mc:Ignorable="w14">
+<w:styles xmlns:mc="http://schemas.openxmlformats.org/markup-compatibility/2006" xmlns:r="http://schemas.openxmlformats.org/officeDocument/2006/relationships" xmlns:w="http://schemas.openxmlformats.org/wordprocessingml/2006/main" xmlns:w14="http://schemas.microsoft.com/office/word/2010/wordml" xmlns:w15="http://schemas.microsoft.com/office/word/2012/wordml" mc:Ignorable="w14 w15">
   <w:docDefaults>
     <w:rPrDefault>
       <w:rPr>
@@ -6409,760 +7153,369 @@
     </w:rPrDefault>
     <w:pPrDefault/>
   </w:docDefaults>
-  <w:latentStyles w:defLockedState="0" w:defUIPriority="99" w:defSemiHidden="1" w:defUnhideWhenUsed="1" w:defQFormat="0" w:count="276">
-    <w:lsdException w:name="Normal" w:semiHidden="0" w:uiPriority="0" w:unhideWhenUsed="0" w:qFormat="1"/>
-    <w:lsdException w:name="heading 1" w:semiHidden="0" w:uiPriority="9" w:unhideWhenUsed="0" w:qFormat="1"/>
-    <w:lsdException w:name="heading 2" w:uiPriority="9" w:qFormat="1"/>
-    <w:lsdException w:name="heading 3" w:uiPriority="9" w:qFormat="1"/>
-    <w:lsdException w:name="heading 4" w:uiPriority="9" w:qFormat="1"/>
-    <w:lsdException w:name="heading 5" w:uiPriority="9" w:qFormat="1"/>
-    <w:lsdException w:name="heading 6" w:uiPriority="0" w:qFormat="1"/>
-    <w:lsdException w:name="heading 7" w:uiPriority="9" w:qFormat="1"/>
-    <w:lsdException w:name="heading 8" w:uiPriority="9" w:qFormat="1"/>
-    <w:lsdException w:name="heading 9" w:uiPriority="9" w:qFormat="1"/>
-    <w:lsdException w:name="toc 1" w:uiPriority="39"/>
-    <w:lsdException w:name="toc 2" w:uiPriority="39"/>
-    <w:lsdException w:name="toc 3" w:uiPriority="39"/>
-    <w:lsdException w:name="toc 4" w:uiPriority="39"/>
-    <w:lsdException w:name="toc 5" w:uiPriority="39"/>
-    <w:lsdException w:name="toc 6" w:uiPriority="39"/>
-    <w:lsdException w:name="toc 7" w:uiPriority="39"/>
-    <w:lsdException w:name="toc 8" w:uiPriority="39"/>
-    <w:lsdException w:name="toc 9" w:uiPriority="39"/>
-    <w:lsdException w:name="caption" w:uiPriority="35" w:qFormat="1"/>
-    <w:lsdException w:name="Title" w:semiHidden="0" w:uiPriority="10" w:unhideWhenUsed="0" w:qFormat="1"/>
-    <w:lsdException w:name="Default Paragraph Font" w:uiPriority="1"/>
-    <w:lsdException w:name="Subtitle" w:semiHidden="0" w:uiPriority="11" w:unhideWhenUsed="0" w:qFormat="1"/>
-    <w:lsdException w:name="Strong" w:semiHidden="0" w:uiPriority="22" w:unhideWhenUsed="0" w:qFormat="1"/>
-    <w:lsdException w:name="Emphasis" w:semiHidden="0" w:uiPriority="20" w:unhideWhenUsed="0" w:qFormat="1"/>
-    <w:lsdException w:name="Table Grid" w:semiHidden="0" w:uiPriority="59" w:unhideWhenUsed="0"/>
-    <w:lsdException w:name="Placeholder Text" w:unhideWhenUsed="0"/>
-    <w:lsdException w:name="No Spacing" w:semiHidden="0" w:uiPriority="1" w:unhideWhenUsed="0" w:qFormat="1"/>
-    <w:lsdException w:name="Light Shading" w:semiHidden="0" w:uiPriority="60" w:unhideWhenUsed="0"/>
-    <w:lsdException w:name="Light List" w:semiHidden="0" w:uiPriority="61" w:unhideWhenUsed="0"/>
-    <w:lsdException w:name="Light Grid" w:semiHidden="0" w:uiPriority="62" w:unhideWhenUsed="0"/>
-    <w:lsdException w:name="Medium Shading 1" w:semiHidden="0" w:uiPriority="63" w:unhideWhenUsed="0"/>
-    <w:lsdException w:name="Medium Shading 2" w:semiHidden="0" w:uiPriority="64" w:unhideWhenUsed="0"/>
-    <w:lsdException w:name="Medium List 1" w:semiHidden="0" w:uiPriority="65" w:unhideWhenUsed="0"/>
-    <w:lsdException w:name="Medium List 2" w:semiHidden="0" w:uiPriority="66" w:unhideWhenUsed="0"/>
-    <w:lsdException w:name="Medium Grid 1" w:semiHidden="0" w:uiPriority="67" w:unhideWhenUsed="0"/>
-    <w:lsdException w:name="Medium Grid 2" w:semiHidden="0" w:uiPriority="68" w:unhideWhenUsed="0"/>
-    <w:lsdException w:name="Medium Grid 3" w:semiHidden="0" w:uiPriority="69" w:unhideWhenUsed="0"/>
-    <w:lsdException w:name="Dark List" w:semiHidden="0" w:uiPriority="70" w:unhideWhenUsed="0"/>
-    <w:lsdException w:name="Colorful Shading" w:semiHidden="0" w:uiPriority="71" w:unhideWhenUsed="0"/>
-    <w:lsdException w:name="Colorful List" w:semiHidden="0" w:uiPriority="72" w:unhideWhenUsed="0"/>
-    <w:lsdException w:name="Colorful Grid" w:semiHidden="0" w:uiPriority="73" w:unhideWhenUsed="0"/>
-    <w:lsdException w:name="Light Shading Accent 1" w:semiHidden="0" w:uiPriority="60" w:unhideWhenUsed="0"/>
-    <w:lsdException w:name="Light List Accent 1" w:semiHidden="0" w:uiPriority="61" w:unhideWhenUsed="0"/>
-    <w:lsdException w:name="Light Grid Accent 1" w:semiHidden="0" w:uiPriority="62" w:unhideWhenUsed="0"/>
-    <w:lsdException w:name="Medium Shading 1 Accent 1" w:semiHidden="0" w:uiPriority="63" w:unhideWhenUsed="0"/>
-    <w:lsdException w:name="Medium Shading 2 Accent 1" w:semiHidden="0" w:uiPriority="64" w:unhideWhenUsed="0"/>
-    <w:lsdException w:name="Medium List 1 Accent 1" w:semiHidden="0" w:uiPriority="65" w:unhideWhenUsed="0"/>
-    <w:lsdException w:name="Revision" w:unhideWhenUsed="0"/>
-    <w:lsdException w:name="List Paragraph" w:semiHidden="0" w:uiPriority="34" w:unhideWhenUsed="0" w:qFormat="1"/>
-    <w:lsdException w:name="Quote" w:semiHidden="0" w:uiPriority="29" w:unhideWhenUsed="0" w:qFormat="1"/>
-    <w:lsdException w:name="Intense Quote" w:semiHidden="0" w:uiPriority="30" w:unhideWhenUsed="0" w:qFormat="1"/>
-    <w:lsdException w:name="Medium List 2 Accent 1" w:semiHidden="0" w:uiPriority="66" w:unhideWhenUsed="0"/>
-    <w:lsdException w:name="Medium Grid 1 Accent 1" w:semiHidden="0" w:uiPriority="67" w:unhideWhenUsed="0"/>
-    <w:lsdException w:name="Medium Grid 2 Accent 1" w:semiHidden="0" w:uiPriority="68" w:unhideWhenUsed="0"/>
-    <w:lsdException w:name="Medium Grid 3 Accent 1" w:semiHidden="0" w:uiPriority="69" w:unhideWhenUsed="0"/>
-    <w:lsdException w:name="Dark List Accent 1" w:semiHidden="0" w:uiPriority="70" w:unhideWhenUsed="0"/>
-    <w:lsdException w:name="Colorful Shading Accent 1" w:semiHidden="0" w:uiPriority="71" w:unhideWhenUsed="0"/>
-    <w:lsdException w:name="Colorful List Accent 1" w:semiHidden="0" w:uiPriority="72" w:unhideWhenUsed="0"/>
-    <w:lsdException w:name="Colorful Grid Accent 1" w:semiHidden="0" w:uiPriority="73" w:unhideWhenUsed="0"/>
-    <w:lsdException w:name="Light Shading Accent 2" w:semiHidden="0" w:uiPriority="60" w:unhideWhenUsed="0"/>
-    <w:lsdException w:name="Light List Accent 2" w:semiHidden="0" w:uiPriority="61" w:unhideWhenUsed="0"/>
-    <w:lsdException w:name="Light Grid Accent 2" w:semiHidden="0" w:uiPriority="62" w:unhideWhenUsed="0"/>
-    <w:lsdException w:name="Medium Shading 1 Accent 2" w:semiHidden="0" w:uiPriority="63" w:unhideWhenUsed="0"/>
-    <w:lsdException w:name="Medium Shading 2 Accent 2" w:semiHidden="0" w:uiPriority="64" w:unhideWhenUsed="0"/>
-    <w:lsdException w:name="Medium List 1 Accent 2" w:semiHidden="0" w:uiPriority="65" w:unhideWhenUsed="0"/>
-    <w:lsdException w:name="Medium List 2 Accent 2" w:semiHidden="0" w:uiPriority="66" w:unhideWhenUsed="0"/>
-    <w:lsdException w:name="Medium Grid 1 Accent 2" w:semiHidden="0" w:uiPriority="67" w:unhideWhenUsed="0"/>
-    <w:lsdException w:name="Medium Grid 2 Accent 2" w:semiHidden="0" w:uiPriority="68" w:unhideWhenUsed="0"/>
-    <w:lsdException w:name="Medium Grid 3 Accent 2" w:semiHidden="0" w:uiPriority="69" w:unhideWhenUsed="0"/>
-    <w:lsdException w:name="Dark List Accent 2" w:semiHidden="0" w:uiPriority="70" w:unhideWhenUsed="0"/>
-    <w:lsdException w:name="Colorful Shading Accent 2" w:semiHidden="0" w:uiPriority="71" w:unhideWhenUsed="0"/>
-    <w:lsdException w:name="Colorful List Accent 2" w:semiHidden="0" w:uiPriority="72" w:unhideWhenUsed="0"/>
-    <w:lsdException w:name="Colorful Grid Accent 2" w:semiHidden="0" w:uiPriority="73" w:unhideWhenUsed="0"/>
-    <w:lsdException w:name="Light Shading Accent 3" w:semiHidden="0" w:uiPriority="60" w:unhideWhenUsed="0"/>
-    <w:lsdException w:name="Light List Accent 3" w:semiHidden="0" w:uiPriority="61" w:unhideWhenUsed="0"/>
-    <w:lsdException w:name="Light Grid Accent 3" w:semiHidden="0" w:uiPriority="62" w:unhideWhenUsed="0"/>
-    <w:lsdException w:name="Medium Shading 1 Accent 3" w:semiHidden="0" w:uiPriority="63" w:unhideWhenUsed="0"/>
-    <w:lsdException w:name="Medium Shading 2 Accent 3" w:semiHidden="0" w:uiPriority="64" w:unhideWhenUsed="0"/>
-    <w:lsdException w:name="Medium List 1 Accent 3" w:semiHidden="0" w:uiPriority="65" w:unhideWhenUsed="0"/>
-    <w:lsdException w:name="Medium List 2 Accent 3" w:semiHidden="0" w:uiPriority="66" w:unhideWhenUsed="0"/>
-    <w:lsdException w:name="Medium Grid 1 Accent 3" w:semiHidden="0" w:uiPriority="67" w:unhideWhenUsed="0"/>
-    <w:lsdException w:name="Medium Grid 2 Accent 3" w:semiHidden="0" w:uiPriority="68" w:unhideWhenUsed="0"/>
-    <w:lsdException w:name="Medium Grid 3 Accent 3" w:semiHidden="0" w:uiPriority="69" w:unhideWhenUsed="0"/>
-    <w:lsdException w:name="Dark List Accent 3" w:semiHidden="0" w:uiPriority="70" w:unhideWhenUsed="0"/>
-    <w:lsdException w:name="Colorful Shading Accent 3" w:semiHidden="0" w:uiPriority="71" w:unhideWhenUsed="0"/>
-    <w:lsdException w:name="Colorful List Accent 3" w:semiHidden="0" w:uiPriority="72" w:unhideWhenUsed="0"/>
-    <w:lsdException w:name="Colorful Grid Accent 3" w:semiHidden="0" w:uiPriority="73" w:unhideWhenUsed="0"/>
-    <w:lsdException w:name="Light Shading Accent 4" w:semiHidden="0" w:uiPriority="60" w:unhideWhenUsed="0"/>
-    <w:lsdException w:name="Light List Accent 4" w:semiHidden="0" w:uiPriority="61" w:unhideWhenUsed="0"/>
-    <w:lsdException w:name="Light Grid Accent 4" w:semiHidden="0" w:uiPriority="62" w:unhideWhenUsed="0"/>
-    <w:lsdException w:name="Medium Shading 1 Accent 4" w:semiHidden="0" w:uiPriority="63" w:unhideWhenUsed="0"/>
-    <w:lsdException w:name="Medium Shading 2 Accent 4" w:semiHidden="0" w:uiPriority="64" w:unhideWhenUsed="0"/>
-    <w:lsdException w:name="Medium List 1 Accent 4" w:semiHidden="0" w:uiPriority="65" w:unhideWhenUsed="0"/>
-    <w:lsdException w:name="Medium List 2 Accent 4" w:semiHidden="0" w:uiPriority="66" w:unhideWhenUsed="0"/>
-    <w:lsdException w:name="Medium Grid 1 Accent 4" w:semiHidden="0" w:uiPriority="67" w:unhideWhenUsed="0"/>
-    <w:lsdException w:name="Medium Grid 2 Accent 4" w:semiHidden="0" w:uiPriority="68" w:unhideWhenUsed="0"/>
-    <w:lsdException w:name="Medium Grid 3 Accent 4" w:semiHidden="0" w:uiPriority="69" w:unhideWhenUsed="0"/>
-    <w:lsdException w:name="Dark List Accent 4" w:semiHidden="0" w:uiPriority="70" w:unhideWhenUsed="0"/>
-    <w:lsdException w:name="Colorful Shading Accent 4" w:semiHidden="0" w:uiPriority="71" w:unhideWhenUsed="0"/>
-    <w:lsdException w:name="Colorful List Accent 4" w:semiHidden="0" w:uiPriority="72" w:unhideWhenUsed="0"/>
-    <w:lsdException w:name="Colorful Grid Accent 4" w:semiHidden="0" w:uiPriority="73" w:unhideWhenUsed="0"/>
-    <w:lsdException w:name="Light Shading Accent 5" w:semiHidden="0" w:uiPriority="60" w:unhideWhenUsed="0"/>
-    <w:lsdException w:name="Light List Accent 5" w:semiHidden="0" w:uiPriority="61" w:unhideWhenUsed="0"/>
-    <w:lsdException w:name="Light Grid Accent 5" w:semiHidden="0" w:uiPriority="62" w:unhideWhenUsed="0"/>
-    <w:lsdException w:name="Medium Shading 1 Accent 5" w:semiHidden="0" w:uiPriority="63" w:unhideWhenUsed="0"/>
-    <w:lsdException w:name="Medium Shading 2 Accent 5" w:semiHidden="0" w:uiPriority="64" w:unhideWhenUsed="0"/>
-    <w:lsdException w:name="Medium List 1 Accent 5" w:semiHidden="0" w:uiPriority="65" w:unhideWhenUsed="0"/>
-    <w:lsdException w:name="Medium List 2 Accent 5" w:semiHidden="0" w:uiPriority="66" w:unhideWhenUsed="0"/>
-    <w:lsdException w:name="Medium Grid 1 Accent 5" w:semiHidden="0" w:uiPriority="67" w:unhideWhenUsed="0"/>
-    <w:lsdException w:name="Medium Grid 2 Accent 5" w:semiHidden="0" w:uiPriority="68" w:unhideWhenUsed="0"/>
-    <w:lsdException w:name="Medium Grid 3 Accent 5" w:semiHidden="0" w:uiPriority="69" w:unhideWhenUsed="0"/>
-    <w:lsdException w:name="Dark List Accent 5" w:semiHidden="0" w:uiPriority="70" w:unhideWhenUsed="0"/>
-    <w:lsdException w:name="Colorful Shading Accent 5" w:semiHidden="0" w:uiPriority="71" w:unhideWhenUsed="0"/>
-    <w:lsdException w:name="Colorful List Accent 5" w:semiHidden="0" w:uiPriority="72" w:unhideWhenUsed="0"/>
-    <w:lsdException w:name="Colorful Grid Accent 5" w:semiHidden="0" w:uiPriority="73" w:unhideWhenUsed="0"/>
-    <w:lsdException w:name="Light Shading Accent 6" w:semiHidden="0" w:uiPriority="60" w:unhideWhenUsed="0"/>
-    <w:lsdException w:name="Light List Accent 6" w:semiHidden="0" w:uiPriority="61" w:unhideWhenUsed="0"/>
-    <w:lsdException w:name="Light Grid Accent 6" w:semiHidden="0" w:uiPriority="62" w:unhideWhenUsed="0"/>
-    <w:lsdException w:name="Medium Shading 1 Accent 6" w:semiHidden="0" w:uiPriority="63" w:unhideWhenUsed="0"/>
-    <w:lsdException w:name="Medium Shading 2 Accent 6" w:semiHidden="0" w:uiPriority="64" w:unhideWhenUsed="0"/>
-    <w:lsdException w:name="Medium List 1 Accent 6" w:semiHidden="0" w:uiPriority="65" w:unhideWhenUsed="0"/>
-    <w:lsdException w:name="Medium List 2 Accent 6" w:semiHidden="0" w:uiPriority="66" w:unhideWhenUsed="0"/>
-    <w:lsdException w:name="Medium Grid 1 Accent 6" w:semiHidden="0" w:uiPriority="67" w:unhideWhenUsed="0"/>
-    <w:lsdException w:name="Medium Grid 2 Accent 6" w:semiHidden="0" w:uiPriority="68" w:unhideWhenUsed="0"/>
-    <w:lsdException w:name="Medium Grid 3 Accent 6" w:semiHidden="0" w:uiPriority="69" w:unhideWhenUsed="0"/>
-    <w:lsdException w:name="Dark List Accent 6" w:semiHidden="0" w:uiPriority="70" w:unhideWhenUsed="0"/>
-    <w:lsdException w:name="Colorful Shading Accent 6" w:semiHidden="0" w:uiPriority="71" w:unhideWhenUsed="0"/>
-    <w:lsdException w:name="Colorful List Accent 6" w:semiHidden="0" w:uiPriority="72" w:unhideWhenUsed="0"/>
-    <w:lsdException w:name="Colorful Grid Accent 6" w:semiHidden="0" w:uiPriority="73" w:unhideWhenUsed="0"/>
-    <w:lsdException w:name="Subtle Emphasis" w:semiHidden="0" w:uiPriority="19" w:unhideWhenUsed="0" w:qFormat="1"/>
-    <w:lsdException w:name="Intense Emphasis" w:semiHidden="0" w:uiPriority="21" w:unhideWhenUsed="0" w:qFormat="1"/>
-    <w:lsdException w:name="Subtle Reference" w:semiHidden="0" w:uiPriority="31" w:unhideWhenUsed="0" w:qFormat="1"/>
-    <w:lsdException w:name="Intense Reference" w:semiHidden="0" w:uiPriority="32" w:unhideWhenUsed="0" w:qFormat="1"/>
-    <w:lsdException w:name="Book Title" w:semiHidden="0" w:uiPriority="33" w:unhideWhenUsed="0" w:qFormat="1"/>
-    <w:lsdException w:name="Bibliography" w:uiPriority="37"/>
-    <w:lsdException w:name="TOC Heading" w:uiPriority="39" w:qFormat="1"/>
-  </w:latentStyles>
-  <w:style w:type="paragraph" w:default="1" w:styleId="Normal">
-    <w:name w:val="Normal"/>
-    <w:qFormat/>
-    <w:rsid w:val="001B3490"/>
-  </w:style>
-  <w:style w:type="paragraph" w:styleId="Titre1">
-    <w:name w:val="heading 1"/>
-    <w:basedOn w:val="Normal"/>
-    <w:next w:val="Normal"/>
-    <w:link w:val="Titre1Car"/>
-    <w:uiPriority w:val="9"/>
-    <w:qFormat/>
-    <w:rsid w:val="001B3490"/>
-    <w:pPr>
-      <w:keepNext/>
-      <w:numPr>
-        <w:numId w:val="1"/>
-      </w:numPr>
-      <w:spacing w:before="240" w:after="60"/>
-      <w:outlineLvl w:val="0"/>
-    </w:pPr>
-    <w:rPr>
-      <w:rFonts w:asciiTheme="majorHAnsi" w:eastAsiaTheme="majorEastAsia" w:hAnsiTheme="majorHAnsi" w:cstheme="majorBidi"/>
-      <w:b/>
-      <w:bCs/>
-      <w:kern w:val="32"/>
-      <w:sz w:val="32"/>
-      <w:szCs w:val="32"/>
-    </w:rPr>
-  </w:style>
-  <w:style w:type="paragraph" w:styleId="Titre2">
-    <w:name w:val="heading 2"/>
-    <w:basedOn w:val="Normal"/>
-    <w:next w:val="Normal"/>
-    <w:link w:val="Titre2Car"/>
-    <w:uiPriority w:val="9"/>
-    <w:semiHidden/>
-    <w:unhideWhenUsed/>
-    <w:qFormat/>
-    <w:rsid w:val="001B3490"/>
-    <w:pPr>
-      <w:keepNext/>
-      <w:numPr>
-        <w:ilvl w:val="1"/>
-        <w:numId w:val="1"/>
-      </w:numPr>
-      <w:spacing w:before="240" w:after="60"/>
-      <w:outlineLvl w:val="1"/>
-    </w:pPr>
-    <w:rPr>
-      <w:rFonts w:asciiTheme="majorHAnsi" w:eastAsiaTheme="majorEastAsia" w:hAnsiTheme="majorHAnsi" w:cstheme="majorBidi"/>
-      <w:b/>
-      <w:bCs/>
-      <w:i/>
-      <w:iCs/>
-      <w:sz w:val="28"/>
-      <w:szCs w:val="28"/>
-    </w:rPr>
-  </w:style>
-  <w:style w:type="paragraph" w:styleId="Titre3">
-    <w:name w:val="heading 3"/>
-    <w:basedOn w:val="Normal"/>
-    <w:next w:val="Normal"/>
-    <w:link w:val="Titre3Car"/>
-    <w:uiPriority w:val="9"/>
-    <w:semiHidden/>
-    <w:unhideWhenUsed/>
-    <w:qFormat/>
-    <w:rsid w:val="001B3490"/>
-    <w:pPr>
-      <w:keepNext/>
-      <w:numPr>
-        <w:ilvl w:val="2"/>
-        <w:numId w:val="1"/>
-      </w:numPr>
-      <w:spacing w:before="240" w:after="60"/>
-      <w:outlineLvl w:val="2"/>
-    </w:pPr>
-    <w:rPr>
-      <w:rFonts w:asciiTheme="majorHAnsi" w:eastAsiaTheme="majorEastAsia" w:hAnsiTheme="majorHAnsi" w:cstheme="majorBidi"/>
-      <w:b/>
-      <w:bCs/>
-      <w:sz w:val="26"/>
-      <w:szCs w:val="26"/>
-    </w:rPr>
-  </w:style>
-  <w:style w:type="paragraph" w:styleId="Titre4">
-    <w:name w:val="heading 4"/>
-    <w:basedOn w:val="Normal"/>
-    <w:next w:val="Normal"/>
-    <w:link w:val="Titre4Car"/>
-    <w:uiPriority w:val="9"/>
-    <w:semiHidden/>
-    <w:unhideWhenUsed/>
-    <w:qFormat/>
-    <w:rsid w:val="001B3490"/>
-    <w:pPr>
-      <w:keepNext/>
-      <w:numPr>
-        <w:ilvl w:val="3"/>
-        <w:numId w:val="1"/>
-      </w:numPr>
-      <w:spacing w:before="240" w:after="60"/>
-      <w:outlineLvl w:val="3"/>
-    </w:pPr>
-    <w:rPr>
-      <w:rFonts w:asciiTheme="minorHAnsi" w:eastAsiaTheme="minorEastAsia" w:hAnsiTheme="minorHAnsi" w:cstheme="minorBidi"/>
-      <w:b/>
-      <w:bCs/>
-      <w:sz w:val="28"/>
-      <w:szCs w:val="28"/>
-    </w:rPr>
-  </w:style>
-  <w:style w:type="paragraph" w:styleId="Titre5">
-    <w:name w:val="heading 5"/>
-    <w:basedOn w:val="Normal"/>
-    <w:next w:val="Normal"/>
-    <w:link w:val="Titre5Car"/>
-    <w:uiPriority w:val="9"/>
-    <w:semiHidden/>
-    <w:unhideWhenUsed/>
-    <w:qFormat/>
-    <w:rsid w:val="001B3490"/>
-    <w:pPr>
-      <w:numPr>
-        <w:ilvl w:val="4"/>
-        <w:numId w:val="1"/>
-      </w:numPr>
-      <w:spacing w:before="240" w:after="60"/>
-      <w:outlineLvl w:val="4"/>
-    </w:pPr>
-    <w:rPr>
-      <w:rFonts w:asciiTheme="minorHAnsi" w:eastAsiaTheme="minorEastAsia" w:hAnsiTheme="minorHAnsi" w:cstheme="minorBidi"/>
-      <w:b/>
-      <w:bCs/>
-      <w:i/>
-      <w:iCs/>
-      <w:sz w:val="26"/>
-      <w:szCs w:val="26"/>
-    </w:rPr>
-  </w:style>
-  <w:style w:type="paragraph" w:styleId="Titre6">
-    <w:name w:val="heading 6"/>
-    <w:basedOn w:val="Normal"/>
-    <w:next w:val="Normal"/>
-    <w:link w:val="Titre6Car"/>
-    <w:qFormat/>
-    <w:rsid w:val="001B3490"/>
-    <w:pPr>
-      <w:numPr>
-        <w:ilvl w:val="5"/>
-        <w:numId w:val="1"/>
-      </w:numPr>
-      <w:spacing w:before="240" w:after="60"/>
-      <w:outlineLvl w:val="5"/>
-    </w:pPr>
-    <w:rPr>
-      <w:b/>
-      <w:bCs/>
-      <w:sz w:val="22"/>
-      <w:szCs w:val="22"/>
-    </w:rPr>
-  </w:style>
-  <w:style w:type="paragraph" w:styleId="Titre7">
-    <w:name w:val="heading 7"/>
-    <w:basedOn w:val="Normal"/>
-    <w:next w:val="Normal"/>
-    <w:link w:val="Titre7Car"/>
-    <w:uiPriority w:val="9"/>
-    <w:semiHidden/>
-    <w:unhideWhenUsed/>
-    <w:qFormat/>
-    <w:rsid w:val="001B3490"/>
-    <w:pPr>
-      <w:numPr>
-        <w:ilvl w:val="6"/>
-        <w:numId w:val="1"/>
-      </w:numPr>
-      <w:spacing w:before="240" w:after="60"/>
-      <w:outlineLvl w:val="6"/>
-    </w:pPr>
-    <w:rPr>
-      <w:rFonts w:asciiTheme="minorHAnsi" w:eastAsiaTheme="minorEastAsia" w:hAnsiTheme="minorHAnsi" w:cstheme="minorBidi"/>
-      <w:sz w:val="24"/>
-      <w:szCs w:val="24"/>
-    </w:rPr>
-  </w:style>
-  <w:style w:type="paragraph" w:styleId="Titre8">
-    <w:name w:val="heading 8"/>
-    <w:basedOn w:val="Normal"/>
-    <w:next w:val="Normal"/>
-    <w:link w:val="Titre8Car"/>
-    <w:uiPriority w:val="9"/>
-    <w:semiHidden/>
-    <w:unhideWhenUsed/>
-    <w:qFormat/>
-    <w:rsid w:val="001B3490"/>
-    <w:pPr>
-      <w:numPr>
-        <w:ilvl w:val="7"/>
-        <w:numId w:val="1"/>
-      </w:numPr>
-      <w:spacing w:before="240" w:after="60"/>
-      <w:outlineLvl w:val="7"/>
-    </w:pPr>
-    <w:rPr>
-      <w:rFonts w:asciiTheme="minorHAnsi" w:eastAsiaTheme="minorEastAsia" w:hAnsiTheme="minorHAnsi" w:cstheme="minorBidi"/>
-      <w:i/>
-      <w:iCs/>
-      <w:sz w:val="24"/>
-      <w:szCs w:val="24"/>
-    </w:rPr>
-  </w:style>
-  <w:style w:type="paragraph" w:styleId="Titre9">
-    <w:name w:val="heading 9"/>
-    <w:basedOn w:val="Normal"/>
-    <w:next w:val="Normal"/>
-    <w:link w:val="Titre9Car"/>
-    <w:uiPriority w:val="9"/>
-    <w:semiHidden/>
-    <w:unhideWhenUsed/>
-    <w:qFormat/>
-    <w:rsid w:val="001B3490"/>
-    <w:pPr>
-      <w:numPr>
-        <w:ilvl w:val="8"/>
-        <w:numId w:val="1"/>
-      </w:numPr>
-      <w:spacing w:before="240" w:after="60"/>
-      <w:outlineLvl w:val="8"/>
-    </w:pPr>
-    <w:rPr>
-      <w:rFonts w:asciiTheme="majorHAnsi" w:eastAsiaTheme="majorEastAsia" w:hAnsiTheme="majorHAnsi" w:cstheme="majorBidi"/>
-      <w:sz w:val="22"/>
-      <w:szCs w:val="22"/>
-    </w:rPr>
-  </w:style>
-  <w:style w:type="character" w:default="1" w:styleId="Policepardfaut">
-    <w:name w:val="Default Paragraph Font"/>
-    <w:uiPriority w:val="1"/>
-    <w:semiHidden/>
-    <w:unhideWhenUsed/>
-  </w:style>
-  <w:style w:type="table" w:default="1" w:styleId="TableauNormal">
-    <w:name w:val="Normal Table"/>
-    <w:uiPriority w:val="99"/>
-    <w:semiHidden/>
-    <w:unhideWhenUsed/>
-    <w:tblPr>
-      <w:tblInd w:w="0" w:type="dxa"/>
-      <w:tblCellMar>
-        <w:top w:w="0" w:type="dxa"/>
-        <w:left w:w="108" w:type="dxa"/>
-        <w:bottom w:w="0" w:type="dxa"/>
-        <w:right w:w="108" w:type="dxa"/>
-      </w:tblCellMar>
-    </w:tblPr>
-  </w:style>
-  <w:style w:type="numbering" w:default="1" w:styleId="Aucuneliste">
-    <w:name w:val="No List"/>
-    <w:uiPriority w:val="99"/>
-    <w:semiHidden/>
-    <w:unhideWhenUsed/>
-  </w:style>
-  <w:style w:type="character" w:customStyle="1" w:styleId="Titre1Car">
-    <w:name w:val="Titre 1 Car"/>
-    <w:basedOn w:val="Policepardfaut"/>
-    <w:link w:val="Titre1"/>
-    <w:uiPriority w:val="9"/>
-    <w:rsid w:val="001B3490"/>
-    <w:rPr>
-      <w:rFonts w:asciiTheme="majorHAnsi" w:eastAsiaTheme="majorEastAsia" w:hAnsiTheme="majorHAnsi" w:cstheme="majorBidi"/>
-      <w:b/>
-      <w:bCs/>
-      <w:kern w:val="32"/>
-      <w:sz w:val="32"/>
-      <w:szCs w:val="32"/>
-    </w:rPr>
-  </w:style>
-  <w:style w:type="character" w:customStyle="1" w:styleId="Titre2Car">
-    <w:name w:val="Titre 2 Car"/>
-    <w:basedOn w:val="Policepardfaut"/>
-    <w:link w:val="Titre2"/>
-    <w:uiPriority w:val="9"/>
-    <w:semiHidden/>
-    <w:rsid w:val="001B3490"/>
-    <w:rPr>
-      <w:rFonts w:asciiTheme="majorHAnsi" w:eastAsiaTheme="majorEastAsia" w:hAnsiTheme="majorHAnsi" w:cstheme="majorBidi"/>
-      <w:b/>
-      <w:bCs/>
-      <w:i/>
-      <w:iCs/>
-      <w:sz w:val="28"/>
-      <w:szCs w:val="28"/>
-    </w:rPr>
-  </w:style>
-  <w:style w:type="character" w:customStyle="1" w:styleId="Titre3Car">
-    <w:name w:val="Titre 3 Car"/>
-    <w:basedOn w:val="Policepardfaut"/>
-    <w:link w:val="Titre3"/>
-    <w:uiPriority w:val="9"/>
-    <w:semiHidden/>
-    <w:rsid w:val="001B3490"/>
-    <w:rPr>
-      <w:rFonts w:asciiTheme="majorHAnsi" w:eastAsiaTheme="majorEastAsia" w:hAnsiTheme="majorHAnsi" w:cstheme="majorBidi"/>
-      <w:b/>
-      <w:bCs/>
-      <w:sz w:val="26"/>
-      <w:szCs w:val="26"/>
-    </w:rPr>
-  </w:style>
-  <w:style w:type="character" w:customStyle="1" w:styleId="Titre4Car">
-    <w:name w:val="Titre 4 Car"/>
-    <w:basedOn w:val="Policepardfaut"/>
-    <w:link w:val="Titre4"/>
-    <w:uiPriority w:val="9"/>
-    <w:semiHidden/>
-    <w:rsid w:val="001B3490"/>
-    <w:rPr>
-      <w:rFonts w:asciiTheme="minorHAnsi" w:eastAsiaTheme="minorEastAsia" w:hAnsiTheme="minorHAnsi" w:cstheme="minorBidi"/>
-      <w:b/>
-      <w:bCs/>
-      <w:sz w:val="28"/>
-      <w:szCs w:val="28"/>
-    </w:rPr>
-  </w:style>
-  <w:style w:type="character" w:customStyle="1" w:styleId="Titre5Car">
-    <w:name w:val="Titre 5 Car"/>
-    <w:basedOn w:val="Policepardfaut"/>
-    <w:link w:val="Titre5"/>
-    <w:uiPriority w:val="9"/>
-    <w:semiHidden/>
-    <w:rsid w:val="001B3490"/>
-    <w:rPr>
-      <w:rFonts w:asciiTheme="minorHAnsi" w:eastAsiaTheme="minorEastAsia" w:hAnsiTheme="minorHAnsi" w:cstheme="minorBidi"/>
-      <w:b/>
-      <w:bCs/>
-      <w:i/>
-      <w:iCs/>
-      <w:sz w:val="26"/>
-      <w:szCs w:val="26"/>
-    </w:rPr>
-  </w:style>
-  <w:style w:type="character" w:customStyle="1" w:styleId="Titre6Car">
-    <w:name w:val="Titre 6 Car"/>
-    <w:basedOn w:val="Policepardfaut"/>
-    <w:link w:val="Titre6"/>
-    <w:rsid w:val="001B3490"/>
-    <w:rPr>
-      <w:b/>
-      <w:bCs/>
-      <w:sz w:val="22"/>
-      <w:szCs w:val="22"/>
-    </w:rPr>
-  </w:style>
-  <w:style w:type="character" w:customStyle="1" w:styleId="Titre7Car">
-    <w:name w:val="Titre 7 Car"/>
-    <w:basedOn w:val="Policepardfaut"/>
-    <w:link w:val="Titre7"/>
-    <w:uiPriority w:val="9"/>
-    <w:semiHidden/>
-    <w:rsid w:val="001B3490"/>
-    <w:rPr>
-      <w:rFonts w:asciiTheme="minorHAnsi" w:eastAsiaTheme="minorEastAsia" w:hAnsiTheme="minorHAnsi" w:cstheme="minorBidi"/>
-      <w:sz w:val="24"/>
-      <w:szCs w:val="24"/>
-    </w:rPr>
-  </w:style>
-  <w:style w:type="character" w:customStyle="1" w:styleId="Titre8Car">
-    <w:name w:val="Titre 8 Car"/>
-    <w:basedOn w:val="Policepardfaut"/>
-    <w:link w:val="Titre8"/>
-    <w:uiPriority w:val="9"/>
-    <w:semiHidden/>
-    <w:rsid w:val="001B3490"/>
-    <w:rPr>
-      <w:rFonts w:asciiTheme="minorHAnsi" w:eastAsiaTheme="minorEastAsia" w:hAnsiTheme="minorHAnsi" w:cstheme="minorBidi"/>
-      <w:i/>
-      <w:iCs/>
-      <w:sz w:val="24"/>
-      <w:szCs w:val="24"/>
-    </w:rPr>
-  </w:style>
-  <w:style w:type="character" w:customStyle="1" w:styleId="Titre9Car">
-    <w:name w:val="Titre 9 Car"/>
-    <w:basedOn w:val="Policepardfaut"/>
-    <w:link w:val="Titre9"/>
-    <w:uiPriority w:val="9"/>
-    <w:semiHidden/>
-    <w:rsid w:val="001B3490"/>
-    <w:rPr>
-      <w:rFonts w:asciiTheme="majorHAnsi" w:eastAsiaTheme="majorEastAsia" w:hAnsiTheme="majorHAnsi" w:cstheme="majorBidi"/>
-      <w:sz w:val="22"/>
-      <w:szCs w:val="22"/>
-    </w:rPr>
-  </w:style>
-  <w:style w:type="paragraph" w:styleId="Paragraphedeliste">
-    <w:name w:val="List Paragraph"/>
-    <w:basedOn w:val="Normal"/>
-    <w:uiPriority w:val="34"/>
-    <w:qFormat/>
-    <w:rsid w:val="00FD3BAF"/>
-    <w:pPr>
-      <w:ind w:left="720"/>
-      <w:contextualSpacing/>
-    </w:pPr>
-  </w:style>
-  <w:style w:type="paragraph" w:styleId="Textedebulles">
-    <w:name w:val="Balloon Text"/>
-    <w:basedOn w:val="Normal"/>
-    <w:link w:val="TextedebullesCar"/>
-    <w:uiPriority w:val="99"/>
-    <w:semiHidden/>
-    <w:unhideWhenUsed/>
-    <w:rsid w:val="00FD3BAF"/>
-    <w:rPr>
-      <w:rFonts w:ascii="Lucida Grande" w:hAnsi="Lucida Grande" w:cs="Lucida Grande"/>
-      <w:sz w:val="18"/>
-      <w:szCs w:val="18"/>
-    </w:rPr>
-  </w:style>
-  <w:style w:type="character" w:customStyle="1" w:styleId="TextedebullesCar">
-    <w:name w:val="Texte de bulles Car"/>
-    <w:basedOn w:val="Policepardfaut"/>
-    <w:link w:val="Textedebulles"/>
-    <w:uiPriority w:val="99"/>
-    <w:semiHidden/>
-    <w:rsid w:val="00FD3BAF"/>
-    <w:rPr>
-      <w:rFonts w:ascii="Lucida Grande" w:hAnsi="Lucida Grande" w:cs="Lucida Grande"/>
-      <w:sz w:val="18"/>
-      <w:szCs w:val="18"/>
-    </w:rPr>
-  </w:style>
-  <w:style w:type="paragraph" w:styleId="Lgende">
-    <w:name w:val="caption"/>
-    <w:basedOn w:val="Normal"/>
-    <w:next w:val="Normal"/>
-    <w:uiPriority w:val="35"/>
-    <w:unhideWhenUsed/>
-    <w:qFormat/>
-    <w:rsid w:val="00FD3BAF"/>
-    <w:pPr>
-      <w:spacing w:after="200"/>
-    </w:pPr>
-    <w:rPr>
-      <w:b/>
-      <w:bCs/>
-      <w:color w:val="4F81BD" w:themeColor="accent1"/>
-      <w:sz w:val="18"/>
-      <w:szCs w:val="18"/>
-    </w:rPr>
-  </w:style>
-  <w:style w:type="character" w:styleId="Textedelespacerserv">
-    <w:name w:val="Placeholder Text"/>
-    <w:basedOn w:val="Policepardfaut"/>
-    <w:uiPriority w:val="99"/>
-    <w:semiHidden/>
-    <w:rsid w:val="00622A15"/>
-    <w:rPr>
-      <w:color w:val="808080"/>
-    </w:rPr>
-  </w:style>
-</w:styles>
-</file>
-
-<file path=word/stylesWithEffects.xml><?xml version="1.0" encoding="utf-8"?>
-<w:styles xmlns:wpc="http://schemas.microsoft.com/office/word/2010/wordprocessingCanvas" xmlns:mo="http://schemas.microsoft.com/office/mac/office/2008/main" xmlns:mc="http://schemas.openxmlformats.org/markup-compatibility/2006" xmlns:mv="urn:schemas-microsoft-com:mac:vml" xmlns:o="urn:schemas-microsoft-com:office:office" xmlns:r="http://schemas.openxmlformats.org/officeDocument/2006/relationships" xmlns:m="http://schemas.openxmlformats.org/officeDocument/2006/math" xmlns:v="urn:schemas-microsoft-com:vml" xmlns:wp14="http://schemas.microsoft.com/office/word/2010/wordprocessingDrawing" xmlns:wp="http://schemas.openxmlformats.org/drawingml/2006/wordprocessingDrawing" xmlns:w10="urn:schemas-microsoft-com:office:word" xmlns:w="http://schemas.openxmlformats.org/wordprocessingml/2006/main" xmlns:w14="http://schemas.microsoft.com/office/word/2010/wordml" xmlns:wpg="http://schemas.microsoft.com/office/word/2010/wordprocessingGroup" xmlns:wpi="http://schemas.microsoft.com/office/word/2010/wordprocessingInk" xmlns:wne="http://schemas.microsoft.com/office/word/2006/wordml" xmlns:wps="http://schemas.microsoft.com/office/word/2010/wordprocessingShape" mc:Ignorable="w14 wp14">
-  <w:docDefaults>
-    <w:rPrDefault>
-      <w:rPr>
-        <w:rFonts w:ascii="Times New Roman" w:eastAsia="Times New Roman" w:hAnsi="Times New Roman" w:cs="Times New Roman"/>
-        <w:lang w:val="en-US" w:eastAsia="en-US" w:bidi="ar-SA"/>
-      </w:rPr>
-    </w:rPrDefault>
-    <w:pPrDefault/>
-  </w:docDefaults>
-  <w:latentStyles w:defLockedState="0" w:defUIPriority="99" w:defSemiHidden="1" w:defUnhideWhenUsed="1" w:defQFormat="0" w:count="276">
-    <w:lsdException w:name="Normal" w:semiHidden="0" w:uiPriority="0" w:unhideWhenUsed="0" w:qFormat="1"/>
-    <w:lsdException w:name="heading 1" w:semiHidden="0" w:uiPriority="9" w:unhideWhenUsed="0" w:qFormat="1"/>
-    <w:lsdException w:name="heading 2" w:uiPriority="9" w:qFormat="1"/>
-    <w:lsdException w:name="heading 3" w:uiPriority="9" w:qFormat="1"/>
-    <w:lsdException w:name="heading 4" w:uiPriority="9" w:qFormat="1"/>
-    <w:lsdException w:name="heading 5" w:uiPriority="9" w:qFormat="1"/>
-    <w:lsdException w:name="heading 6" w:uiPriority="0" w:qFormat="1"/>
-    <w:lsdException w:name="heading 7" w:uiPriority="9" w:qFormat="1"/>
-    <w:lsdException w:name="heading 8" w:uiPriority="9" w:qFormat="1"/>
-    <w:lsdException w:name="heading 9" w:uiPriority="9" w:qFormat="1"/>
-    <w:lsdException w:name="toc 1" w:uiPriority="39"/>
-    <w:lsdException w:name="toc 2" w:uiPriority="39"/>
-    <w:lsdException w:name="toc 3" w:uiPriority="39"/>
-    <w:lsdException w:name="toc 4" w:uiPriority="39"/>
-    <w:lsdException w:name="toc 5" w:uiPriority="39"/>
-    <w:lsdException w:name="toc 6" w:uiPriority="39"/>
-    <w:lsdException w:name="toc 7" w:uiPriority="39"/>
-    <w:lsdException w:name="toc 8" w:uiPriority="39"/>
-    <w:lsdException w:name="toc 9" w:uiPriority="39"/>
-    <w:lsdException w:name="caption" w:uiPriority="35" w:qFormat="1"/>
-    <w:lsdException w:name="Title" w:semiHidden="0" w:uiPriority="10" w:unhideWhenUsed="0" w:qFormat="1"/>
-    <w:lsdException w:name="Default Paragraph Font" w:uiPriority="1"/>
-    <w:lsdException w:name="Subtitle" w:semiHidden="0" w:uiPriority="11" w:unhideWhenUsed="0" w:qFormat="1"/>
-    <w:lsdException w:name="Strong" w:semiHidden="0" w:uiPriority="22" w:unhideWhenUsed="0" w:qFormat="1"/>
-    <w:lsdException w:name="Emphasis" w:semiHidden="0" w:uiPriority="20" w:unhideWhenUsed="0" w:qFormat="1"/>
-    <w:lsdException w:name="Table Grid" w:semiHidden="0" w:uiPriority="59" w:unhideWhenUsed="0"/>
-    <w:lsdException w:name="Placeholder Text" w:unhideWhenUsed="0"/>
-    <w:lsdException w:name="No Spacing" w:semiHidden="0" w:uiPriority="1" w:unhideWhenUsed="0" w:qFormat="1"/>
-    <w:lsdException w:name="Light Shading" w:semiHidden="0" w:uiPriority="60" w:unhideWhenUsed="0"/>
-    <w:lsdException w:name="Light List" w:semiHidden="0" w:uiPriority="61" w:unhideWhenUsed="0"/>
-    <w:lsdException w:name="Light Grid" w:semiHidden="0" w:uiPriority="62" w:unhideWhenUsed="0"/>
-    <w:lsdException w:name="Medium Shading 1" w:semiHidden="0" w:uiPriority="63" w:unhideWhenUsed="0"/>
-    <w:lsdException w:name="Medium Shading 2" w:semiHidden="0" w:uiPriority="64" w:unhideWhenUsed="0"/>
-    <w:lsdException w:name="Medium List 1" w:semiHidden="0" w:uiPriority="65" w:unhideWhenUsed="0"/>
-    <w:lsdException w:name="Medium List 2" w:semiHidden="0" w:uiPriority="66" w:unhideWhenUsed="0"/>
-    <w:lsdException w:name="Medium Grid 1" w:semiHidden="0" w:uiPriority="67" w:unhideWhenUsed="0"/>
-    <w:lsdException w:name="Medium Grid 2" w:semiHidden="0" w:uiPriority="68" w:unhideWhenUsed="0"/>
-    <w:lsdException w:name="Medium Grid 3" w:semiHidden="0" w:uiPriority="69" w:unhideWhenUsed="0"/>
-    <w:lsdException w:name="Dark List" w:semiHidden="0" w:uiPriority="70" w:unhideWhenUsed="0"/>
-    <w:lsdException w:name="Colorful Shading" w:semiHidden="0" w:uiPriority="71" w:unhideWhenUsed="0"/>
-    <w:lsdException w:name="Colorful List" w:semiHidden="0" w:uiPriority="72" w:unhideWhenUsed="0"/>
-    <w:lsdException w:name="Colorful Grid" w:semiHidden="0" w:uiPriority="73" w:unhideWhenUsed="0"/>
-    <w:lsdException w:name="Light Shading Accent 1" w:semiHidden="0" w:uiPriority="60" w:unhideWhenUsed="0"/>
-    <w:lsdException w:name="Light List Accent 1" w:semiHidden="0" w:uiPriority="61" w:unhideWhenUsed="0"/>
-    <w:lsdException w:name="Light Grid Accent 1" w:semiHidden="0" w:uiPriority="62" w:unhideWhenUsed="0"/>
-    <w:lsdException w:name="Medium Shading 1 Accent 1" w:semiHidden="0" w:uiPriority="63" w:unhideWhenUsed="0"/>
-    <w:lsdException w:name="Medium Shading 2 Accent 1" w:semiHidden="0" w:uiPriority="64" w:unhideWhenUsed="0"/>
-    <w:lsdException w:name="Medium List 1 Accent 1" w:semiHidden="0" w:uiPriority="65" w:unhideWhenUsed="0"/>
-    <w:lsdException w:name="Revision" w:unhideWhenUsed="0"/>
-    <w:lsdException w:name="List Paragraph" w:semiHidden="0" w:uiPriority="34" w:unhideWhenUsed="0" w:qFormat="1"/>
-    <w:lsdException w:name="Quote" w:semiHidden="0" w:uiPriority="29" w:unhideWhenUsed="0" w:qFormat="1"/>
-    <w:lsdException w:name="Intense Quote" w:semiHidden="0" w:uiPriority="30" w:unhideWhenUsed="0" w:qFormat="1"/>
-    <w:lsdException w:name="Medium List 2 Accent 1" w:semiHidden="0" w:uiPriority="66" w:unhideWhenUsed="0"/>
-    <w:lsdException w:name="Medium Grid 1 Accent 1" w:semiHidden="0" w:uiPriority="67" w:unhideWhenUsed="0"/>
-    <w:lsdException w:name="Medium Grid 2 Accent 1" w:semiHidden="0" w:uiPriority="68" w:unhideWhenUsed="0"/>
-    <w:lsdException w:name="Medium Grid 3 Accent 1" w:semiHidden="0" w:uiPriority="69" w:unhideWhenUsed="0"/>
-    <w:lsdException w:name="Dark List Accent 1" w:semiHidden="0" w:uiPriority="70" w:unhideWhenUsed="0"/>
-    <w:lsdException w:name="Colorful Shading Accent 1" w:semiHidden="0" w:uiPriority="71" w:unhideWhenUsed="0"/>
-    <w:lsdException w:name="Colorful List Accent 1" w:semiHidden="0" w:uiPriority="72" w:unhideWhenUsed="0"/>
-    <w:lsdException w:name="Colorful Grid Accent 1" w:semiHidden="0" w:uiPriority="73" w:unhideWhenUsed="0"/>
-    <w:lsdException w:name="Light Shading Accent 2" w:semiHidden="0" w:uiPriority="60" w:unhideWhenUsed="0"/>
-    <w:lsdException w:name="Light List Accent 2" w:semiHidden="0" w:uiPriority="61" w:unhideWhenUsed="0"/>
-    <w:lsdException w:name="Light Grid Accent 2" w:semiHidden="0" w:uiPriority="62" w:unhideWhenUsed="0"/>
-    <w:lsdException w:name="Medium Shading 1 Accent 2" w:semiHidden="0" w:uiPriority="63" w:unhideWhenUsed="0"/>
-    <w:lsdException w:name="Medium Shading 2 Accent 2" w:semiHidden="0" w:uiPriority="64" w:unhideWhenUsed="0"/>
-    <w:lsdException w:name="Medium List 1 Accent 2" w:semiHidden="0" w:uiPriority="65" w:unhideWhenUsed="0"/>
-    <w:lsdException w:name="Medium List 2 Accent 2" w:semiHidden="0" w:uiPriority="66" w:unhideWhenUsed="0"/>
-    <w:lsdException w:name="Medium Grid 1 Accent 2" w:semiHidden="0" w:uiPriority="67" w:unhideWhenUsed="0"/>
-    <w:lsdException w:name="Medium Grid 2 Accent 2" w:semiHidden="0" w:uiPriority="68" w:unhideWhenUsed="0"/>
-    <w:lsdException w:name="Medium Grid 3 Accent 2" w:semiHidden="0" w:uiPriority="69" w:unhideWhenUsed="0"/>
-    <w:lsdException w:name="Dark List Accent 2" w:semiHidden="0" w:uiPriority="70" w:unhideWhenUsed="0"/>
-    <w:lsdException w:name="Colorful Shading Accent 2" w:semiHidden="0" w:uiPriority="71" w:unhideWhenUsed="0"/>
-    <w:lsdException w:name="Colorful List Accent 2" w:semiHidden="0" w:uiPriority="72" w:unhideWhenUsed="0"/>
-    <w:lsdException w:name="Colorful Grid Accent 2" w:semiHidden="0" w:uiPriority="73" w:unhideWhenUsed="0"/>
-    <w:lsdException w:name="Light Shading Accent 3" w:semiHidden="0" w:uiPriority="60" w:unhideWhenUsed="0"/>
-    <w:lsdException w:name="Light List Accent 3" w:semiHidden="0" w:uiPriority="61" w:unhideWhenUsed="0"/>
-    <w:lsdException w:name="Light Grid Accent 3" w:semiHidden="0" w:uiPriority="62" w:unhideWhenUsed="0"/>
-    <w:lsdException w:name="Medium Shading 1 Accent 3" w:semiHidden="0" w:uiPriority="63" w:unhideWhenUsed="0"/>
-    <w:lsdException w:name="Medium Shading 2 Accent 3" w:semiHidden="0" w:uiPriority="64" w:unhideWhenUsed="0"/>
-    <w:lsdException w:name="Medium List 1 Accent 3" w:semiHidden="0" w:uiPriority="65" w:unhideWhenUsed="0"/>
-    <w:lsdException w:name="Medium List 2 Accent 3" w:semiHidden="0" w:uiPriority="66" w:unhideWhenUsed="0"/>
-    <w:lsdException w:name="Medium Grid 1 Accent 3" w:semiHidden="0" w:uiPriority="67" w:unhideWhenUsed="0"/>
-    <w:lsdException w:name="Medium Grid 2 Accent 3" w:semiHidden="0" w:uiPriority="68" w:unhideWhenUsed="0"/>
-    <w:lsdException w:name="Medium Grid 3 Accent 3" w:semiHidden="0" w:uiPriority="69" w:unhideWhenUsed="0"/>
-    <w:lsdException w:name="Dark List Accent 3" w:semiHidden="0" w:uiPriority="70" w:unhideWhenUsed="0"/>
-    <w:lsdException w:name="Colorful Shading Accent 3" w:semiHidden="0" w:uiPriority="71" w:unhideWhenUsed="0"/>
-    <w:lsdException w:name="Colorful List Accent 3" w:semiHidden="0" w:uiPriority="72" w:unhideWhenUsed="0"/>
-    <w:lsdException w:name="Colorful Grid Accent 3" w:semiHidden="0" w:uiPriority="73" w:unhideWhenUsed="0"/>
-    <w:lsdException w:name="Light Shading Accent 4" w:semiHidden="0" w:uiPriority="60" w:unhideWhenUsed="0"/>
-    <w:lsdException w:name="Light List Accent 4" w:semiHidden="0" w:uiPriority="61" w:unhideWhenUsed="0"/>
-    <w:lsdException w:name="Light Grid Accent 4" w:semiHidden="0" w:uiPriority="62" w:unhideWhenUsed="0"/>
-    <w:lsdException w:name="Medium Shading 1 Accent 4" w:semiHidden="0" w:uiPriority="63" w:unhideWhenUsed="0"/>
-    <w:lsdException w:name="Medium Shading 2 Accent 4" w:semiHidden="0" w:uiPriority="64" w:unhideWhenUsed="0"/>
-    <w:lsdException w:name="Medium List 1 Accent 4" w:semiHidden="0" w:uiPriority="65" w:unhideWhenUsed="0"/>
-    <w:lsdException w:name="Medium List 2 Accent 4" w:semiHidden="0" w:uiPriority="66" w:unhideWhenUsed="0"/>
-    <w:lsdException w:name="Medium Grid 1 Accent 4" w:semiHidden="0" w:uiPriority="67" w:unhideWhenUsed="0"/>
-    <w:lsdException w:name="Medium Grid 2 Accent 4" w:semiHidden="0" w:uiPriority="68" w:unhideWhenUsed="0"/>
-    <w:lsdException w:name="Medium Grid 3 Accent 4" w:semiHidden="0" w:uiPriority="69" w:unhideWhenUsed="0"/>
-    <w:lsdException w:name="Dark List Accent 4" w:semiHidden="0" w:uiPriority="70" w:unhideWhenUsed="0"/>
-    <w:lsdException w:name="Colorful Shading Accent 4" w:semiHidden="0" w:uiPriority="71" w:unhideWhenUsed="0"/>
-    <w:lsdException w:name="Colorful List Accent 4" w:semiHidden="0" w:uiPriority="72" w:unhideWhenUsed="0"/>
-    <w:lsdException w:name="Colorful Grid Accent 4" w:semiHidden="0" w:uiPriority="73" w:unhideWhenUsed="0"/>
-    <w:lsdException w:name="Light Shading Accent 5" w:semiHidden="0" w:uiPriority="60" w:unhideWhenUsed="0"/>
-    <w:lsdException w:name="Light List Accent 5" w:semiHidden="0" w:uiPriority="61" w:unhideWhenUsed="0"/>
-    <w:lsdException w:name="Light Grid Accent 5" w:semiHidden="0" w:uiPriority="62" w:unhideWhenUsed="0"/>
-    <w:lsdException w:name="Medium Shading 1 Accent 5" w:semiHidden="0" w:uiPriority="63" w:unhideWhenUsed="0"/>
-    <w:lsdException w:name="Medium Shading 2 Accent 5" w:semiHidden="0" w:uiPriority="64" w:unhideWhenUsed="0"/>
-    <w:lsdException w:name="Medium List 1 Accent 5" w:semiHidden="0" w:uiPriority="65" w:unhideWhenUsed="0"/>
-    <w:lsdException w:name="Medium List 2 Accent 5" w:semiHidden="0" w:uiPriority="66" w:unhideWhenUsed="0"/>
-    <w:lsdException w:name="Medium Grid 1 Accent 5" w:semiHidden="0" w:uiPriority="67" w:unhideWhenUsed="0"/>
-    <w:lsdException w:name="Medium Grid 2 Accent 5" w:semiHidden="0" w:uiPriority="68" w:unhideWhenUsed="0"/>
-    <w:lsdException w:name="Medium Grid 3 Accent 5" w:semiHidden="0" w:uiPriority="69" w:unhideWhenUsed="0"/>
-    <w:lsdException w:name="Dark List Accent 5" w:semiHidden="0" w:uiPriority="70" w:unhideWhenUsed="0"/>
-    <w:lsdException w:name="Colorful Shading Accent 5" w:semiHidden="0" w:uiPriority="71" w:unhideWhenUsed="0"/>
-    <w:lsdException w:name="Colorful List Accent 5" w:semiHidden="0" w:uiPriority="72" w:unhideWhenUsed="0"/>
-    <w:lsdException w:name="Colorful Grid Accent 5" w:semiHidden="0" w:uiPriority="73" w:unhideWhenUsed="0"/>
-    <w:lsdException w:name="Light Shading Accent 6" w:semiHidden="0" w:uiPriority="60" w:unhideWhenUsed="0"/>
-    <w:lsdException w:name="Light List Accent 6" w:semiHidden="0" w:uiPriority="61" w:unhideWhenUsed="0"/>
-    <w:lsdException w:name="Light Grid Accent 6" w:semiHidden="0" w:uiPriority="62" w:unhideWhenUsed="0"/>
-    <w:lsdException w:name="Medium Shading 1 Accent 6" w:semiHidden="0" w:uiPriority="63" w:unhideWhenUsed="0"/>
-    <w:lsdException w:name="Medium Shading 2 Accent 6" w:semiHidden="0" w:uiPriority="64" w:unhideWhenUsed="0"/>
-    <w:lsdException w:name="Medium List 1 Accent 6" w:semiHidden="0" w:uiPriority="65" w:unhideWhenUsed="0"/>
-    <w:lsdException w:name="Medium List 2 Accent 6" w:semiHidden="0" w:uiPriority="66" w:unhideWhenUsed="0"/>
-    <w:lsdException w:name="Medium Grid 1 Accent 6" w:semiHidden="0" w:uiPriority="67" w:unhideWhenUsed="0"/>
-    <w:lsdException w:name="Medium Grid 2 Accent 6" w:semiHidden="0" w:uiPriority="68" w:unhideWhenUsed="0"/>
-    <w:lsdException w:name="Medium Grid 3 Accent 6" w:semiHidden="0" w:uiPriority="69" w:unhideWhenUsed="0"/>
-    <w:lsdException w:name="Dark List Accent 6" w:semiHidden="0" w:uiPriority="70" w:unhideWhenUsed="0"/>
-    <w:lsdException w:name="Colorful Shading Accent 6" w:semiHidden="0" w:uiPriority="71" w:unhideWhenUsed="0"/>
-    <w:lsdException w:name="Colorful List Accent 6" w:semiHidden="0" w:uiPriority="72" w:unhideWhenUsed="0"/>
-    <w:lsdException w:name="Colorful Grid Accent 6" w:semiHidden="0" w:uiPriority="73" w:unhideWhenUsed="0"/>
-    <w:lsdException w:name="Subtle Emphasis" w:semiHidden="0" w:uiPriority="19" w:unhideWhenUsed="0" w:qFormat="1"/>
-    <w:lsdException w:name="Intense Emphasis" w:semiHidden="0" w:uiPriority="21" w:unhideWhenUsed="0" w:qFormat="1"/>
-    <w:lsdException w:name="Subtle Reference" w:semiHidden="0" w:uiPriority="31" w:unhideWhenUsed="0" w:qFormat="1"/>
-    <w:lsdException w:name="Intense Reference" w:semiHidden="0" w:uiPriority="32" w:unhideWhenUsed="0" w:qFormat="1"/>
-    <w:lsdException w:name="Book Title" w:semiHidden="0" w:uiPriority="33" w:unhideWhenUsed="0" w:qFormat="1"/>
-    <w:lsdException w:name="Bibliography" w:uiPriority="37"/>
-    <w:lsdException w:name="TOC Heading" w:uiPriority="39" w:qFormat="1"/>
+  <w:latentStyles w:defLockedState="0" w:defUIPriority="99" w:defSemiHidden="0" w:defUnhideWhenUsed="0" w:defQFormat="0" w:count="371">
+    <w:lsdException w:name="Normal" w:uiPriority="0" w:qFormat="1"/>
+    <w:lsdException w:name="heading 1" w:uiPriority="9" w:qFormat="1"/>
+    <w:lsdException w:name="heading 2" w:semiHidden="1" w:uiPriority="9" w:unhideWhenUsed="1" w:qFormat="1"/>
+    <w:lsdException w:name="heading 3" w:semiHidden="1" w:uiPriority="9" w:unhideWhenUsed="1" w:qFormat="1"/>
+    <w:lsdException w:name="heading 4" w:semiHidden="1" w:uiPriority="9" w:unhideWhenUsed="1" w:qFormat="1"/>
+    <w:lsdException w:name="heading 5" w:semiHidden="1" w:uiPriority="9" w:unhideWhenUsed="1" w:qFormat="1"/>
+    <w:lsdException w:name="heading 6" w:semiHidden="1" w:uiPriority="0" w:unhideWhenUsed="1" w:qFormat="1"/>
+    <w:lsdException w:name="heading 7" w:semiHidden="1" w:uiPriority="9" w:unhideWhenUsed="1" w:qFormat="1"/>
+    <w:lsdException w:name="heading 8" w:semiHidden="1" w:uiPriority="9" w:unhideWhenUsed="1" w:qFormat="1"/>
+    <w:lsdException w:name="heading 9" w:semiHidden="1" w:uiPriority="9" w:unhideWhenUsed="1" w:qFormat="1"/>
+    <w:lsdException w:name="index 1" w:semiHidden="1" w:unhideWhenUsed="1"/>
+    <w:lsdException w:name="index 2" w:semiHidden="1" w:unhideWhenUsed="1"/>
+    <w:lsdException w:name="index 3" w:semiHidden="1" w:unhideWhenUsed="1"/>
+    <w:lsdException w:name="index 4" w:semiHidden="1" w:unhideWhenUsed="1"/>
+    <w:lsdException w:name="index 5" w:semiHidden="1" w:unhideWhenUsed="1"/>
+    <w:lsdException w:name="index 6" w:semiHidden="1" w:unhideWhenUsed="1"/>
+    <w:lsdException w:name="index 7" w:semiHidden="1" w:unhideWhenUsed="1"/>
+    <w:lsdException w:name="index 8" w:semiHidden="1" w:unhideWhenUsed="1"/>
+    <w:lsdException w:name="index 9" w:semiHidden="1" w:unhideWhenUsed="1"/>
+    <w:lsdException w:name="toc 1" w:semiHidden="1" w:uiPriority="39" w:unhideWhenUsed="1"/>
+    <w:lsdException w:name="toc 2" w:semiHidden="1" w:uiPriority="39" w:unhideWhenUsed="1"/>
+    <w:lsdException w:name="toc 3" w:semiHidden="1" w:uiPriority="39" w:unhideWhenUsed="1"/>
+    <w:lsdException w:name="toc 4" w:semiHidden="1" w:uiPriority="39" w:unhideWhenUsed="1"/>
+    <w:lsdException w:name="toc 5" w:semiHidden="1" w:uiPriority="39" w:unhideWhenUsed="1"/>
+    <w:lsdException w:name="toc 6" w:semiHidden="1" w:uiPriority="39" w:unhideWhenUsed="1"/>
+    <w:lsdException w:name="toc 7" w:semiHidden="1" w:uiPriority="39" w:unhideWhenUsed="1"/>
+    <w:lsdException w:name="toc 8" w:semiHidden="1" w:uiPriority="39" w:unhideWhenUsed="1"/>
+    <w:lsdException w:name="toc 9" w:semiHidden="1" w:uiPriority="39" w:unhideWhenUsed="1"/>
+    <w:lsdException w:name="Normal Indent" w:semiHidden="1" w:unhideWhenUsed="1"/>
+    <w:lsdException w:name="footnote text" w:semiHidden="1" w:unhideWhenUsed="1"/>
+    <w:lsdException w:name="annotation text" w:semiHidden="1" w:unhideWhenUsed="1"/>
+    <w:lsdException w:name="header" w:semiHidden="1" w:unhideWhenUsed="1"/>
+    <w:lsdException w:name="footer" w:semiHidden="1" w:unhideWhenUsed="1"/>
+    <w:lsdException w:name="index heading" w:semiHidden="1" w:unhideWhenUsed="1"/>
+    <w:lsdException w:name="caption" w:semiHidden="1" w:uiPriority="35" w:unhideWhenUsed="1" w:qFormat="1"/>
+    <w:lsdException w:name="table of figures" w:semiHidden="1" w:unhideWhenUsed="1"/>
+    <w:lsdException w:name="envelope address" w:semiHidden="1" w:unhideWhenUsed="1"/>
+    <w:lsdException w:name="envelope return" w:semiHidden="1" w:unhideWhenUsed="1"/>
+    <w:lsdException w:name="footnote reference" w:semiHidden="1" w:unhideWhenUsed="1"/>
+    <w:lsdException w:name="annotation reference" w:semiHidden="1" w:unhideWhenUsed="1"/>
+    <w:lsdException w:name="line number" w:semiHidden="1" w:unhideWhenUsed="1"/>
+    <w:lsdException w:name="page number" w:semiHidden="1" w:unhideWhenUsed="1"/>
+    <w:lsdException w:name="endnote reference" w:semiHidden="1" w:unhideWhenUsed="1"/>
+    <w:lsdException w:name="endnote text" w:semiHidden="1" w:unhideWhenUsed="1"/>
+    <w:lsdException w:name="table of authorities" w:semiHidden="1" w:unhideWhenUsed="1"/>
+    <w:lsdException w:name="macro" w:semiHidden="1" w:unhideWhenUsed="1"/>
+    <w:lsdException w:name="toa heading" w:semiHidden="1" w:unhideWhenUsed="1"/>
+    <w:lsdException w:name="List" w:semiHidden="1" w:unhideWhenUsed="1"/>
+    <w:lsdException w:name="List Bullet" w:semiHidden="1" w:unhideWhenUsed="1"/>
+    <w:lsdException w:name="List Number" w:semiHidden="1" w:unhideWhenUsed="1"/>
+    <w:lsdException w:name="List 2" w:semiHidden="1" w:unhideWhenUsed="1"/>
+    <w:lsdException w:name="List 3" w:semiHidden="1" w:unhideWhenUsed="1"/>
+    <w:lsdException w:name="List 4" w:semiHidden="1" w:unhideWhenUsed="1"/>
+    <w:lsdException w:name="List 5" w:semiHidden="1" w:unhideWhenUsed="1"/>
+    <w:lsdException w:name="List Bullet 2" w:semiHidden="1" w:unhideWhenUsed="1"/>
+    <w:lsdException w:name="List Bullet 3" w:semiHidden="1" w:unhideWhenUsed="1"/>
+    <w:lsdException w:name="List Bullet 4" w:semiHidden="1" w:unhideWhenUsed="1"/>
+    <w:lsdException w:name="List Bullet 5" w:semiHidden="1" w:unhideWhenUsed="1"/>
+    <w:lsdException w:name="List Number 2" w:semiHidden="1" w:unhideWhenUsed="1"/>
+    <w:lsdException w:name="List Number 3" w:semiHidden="1" w:unhideWhenUsed="1"/>
+    <w:lsdException w:name="List Number 4" w:semiHidden="1" w:unhideWhenUsed="1"/>
+    <w:lsdException w:name="List Number 5" w:semiHidden="1" w:unhideWhenUsed="1"/>
+    <w:lsdException w:name="Title" w:uiPriority="10" w:qFormat="1"/>
+    <w:lsdException w:name="Closing" w:semiHidden="1" w:unhideWhenUsed="1"/>
+    <w:lsdException w:name="Signature" w:semiHidden="1" w:unhideWhenUsed="1"/>
+    <w:lsdException w:name="Default Paragraph Font" w:semiHidden="1" w:uiPriority="1" w:unhideWhenUsed="1"/>
+    <w:lsdException w:name="Body Text" w:semiHidden="1" w:unhideWhenUsed="1"/>
+    <w:lsdException w:name="Body Text Indent" w:semiHidden="1" w:unhideWhenUsed="1"/>
+    <w:lsdException w:name="List Continue" w:semiHidden="1" w:unhideWhenUsed="1"/>
+    <w:lsdException w:name="List Continue 2" w:semiHidden="1" w:unhideWhenUsed="1"/>
+    <w:lsdException w:name="List Continue 3" w:semiHidden="1" w:unhideWhenUsed="1"/>
+    <w:lsdException w:name="List Continue 4" w:semiHidden="1" w:unhideWhenUsed="1"/>
+    <w:lsdException w:name="List Continue 5" w:semiHidden="1" w:unhideWhenUsed="1"/>
+    <w:lsdException w:name="Message Header" w:semiHidden="1" w:unhideWhenUsed="1"/>
+    <w:lsdException w:name="Subtitle" w:uiPriority="11" w:qFormat="1"/>
+    <w:lsdException w:name="Salutation" w:semiHidden="1" w:unhideWhenUsed="1"/>
+    <w:lsdException w:name="Date" w:semiHidden="1" w:unhideWhenUsed="1"/>
+    <w:lsdException w:name="Body Text First Indent" w:semiHidden="1" w:unhideWhenUsed="1"/>
+    <w:lsdException w:name="Body Text First Indent 2" w:semiHidden="1" w:unhideWhenUsed="1"/>
+    <w:lsdException w:name="Note Heading" w:semiHidden="1" w:unhideWhenUsed="1"/>
+    <w:lsdException w:name="Body Text 2" w:semiHidden="1" w:unhideWhenUsed="1"/>
+    <w:lsdException w:name="Body Text 3" w:semiHidden="1" w:unhideWhenUsed="1"/>
+    <w:lsdException w:name="Body Text Indent 2" w:semiHidden="1" w:unhideWhenUsed="1"/>
+    <w:lsdException w:name="Body Text Indent 3" w:semiHidden="1" w:unhideWhenUsed="1"/>
+    <w:lsdException w:name="Block Text" w:semiHidden="1" w:unhideWhenUsed="1"/>
+    <w:lsdException w:name="Hyperlink" w:semiHidden="1" w:unhideWhenUsed="1"/>
+    <w:lsdException w:name="FollowedHyperlink" w:semiHidden="1" w:unhideWhenUsed="1"/>
+    <w:lsdException w:name="Strong" w:uiPriority="22" w:qFormat="1"/>
+    <w:lsdException w:name="Emphasis" w:uiPriority="20" w:qFormat="1"/>
+    <w:lsdException w:name="Document Map" w:semiHidden="1" w:unhideWhenUsed="1"/>
+    <w:lsdException w:name="Plain Text" w:semiHidden="1" w:unhideWhenUsed="1"/>
+    <w:lsdException w:name="E-mail Signature" w:semiHidden="1" w:unhideWhenUsed="1"/>
+    <w:lsdException w:name="HTML Top of Form" w:semiHidden="1" w:unhideWhenUsed="1"/>
+    <w:lsdException w:name="HTML Bottom of Form" w:semiHidden="1" w:unhideWhenUsed="1"/>
+    <w:lsdException w:name="Normal (Web)" w:semiHidden="1" w:unhideWhenUsed="1"/>
+    <w:lsdException w:name="HTML Acronym" w:semiHidden="1" w:unhideWhenUsed="1"/>
+    <w:lsdException w:name="HTML Address" w:semiHidden="1" w:unhideWhenUsed="1"/>
+    <w:lsdException w:name="HTML Cite" w:semiHidden="1" w:unhideWhenUsed="1"/>
+    <w:lsdException w:name="HTML Code" w:semiHidden="1" w:unhideWhenUsed="1"/>
+    <w:lsdException w:name="HTML Definition" w:semiHidden="1" w:unhideWhenUsed="1"/>
+    <w:lsdException w:name="HTML Keyboard" w:semiHidden="1" w:unhideWhenUsed="1"/>
+    <w:lsdException w:name="HTML Preformatted" w:semiHidden="1" w:unhideWhenUsed="1"/>
+    <w:lsdException w:name="HTML Sample" w:semiHidden="1" w:unhideWhenUsed="1"/>
+    <w:lsdException w:name="HTML Typewriter" w:semiHidden="1" w:unhideWhenUsed="1"/>
+    <w:lsdException w:name="HTML Variable" w:semiHidden="1" w:unhideWhenUsed="1"/>
+    <w:lsdException w:name="Normal Table" w:semiHidden="1" w:unhideWhenUsed="1"/>
+    <w:lsdException w:name="annotation subject" w:semiHidden="1" w:unhideWhenUsed="1"/>
+    <w:lsdException w:name="No List" w:semiHidden="1" w:unhideWhenUsed="1"/>
+    <w:lsdException w:name="Outline List 1" w:semiHidden="1" w:unhideWhenUsed="1"/>
+    <w:lsdException w:name="Outline List 2" w:semiHidden="1" w:unhideWhenUsed="1"/>
+    <w:lsdException w:name="Outline List 3" w:semiHidden="1" w:unhideWhenUsed="1"/>
+    <w:lsdException w:name="Table Simple 1" w:semiHidden="1" w:unhideWhenUsed="1"/>
+    <w:lsdException w:name="Table Simple 2" w:semiHidden="1" w:unhideWhenUsed="1"/>
+    <w:lsdException w:name="Table Simple 3" w:semiHidden="1" w:unhideWhenUsed="1"/>
+    <w:lsdException w:name="Table Classic 1" w:semiHidden="1" w:unhideWhenUsed="1"/>
+    <w:lsdException w:name="Table Classic 2" w:semiHidden="1" w:unhideWhenUsed="1"/>
+    <w:lsdException w:name="Table Classic 3" w:semiHidden="1" w:unhideWhenUsed="1"/>
+    <w:lsdException w:name="Table Classic 4" w:semiHidden="1" w:unhideWhenUsed="1"/>
+    <w:lsdException w:name="Table Colorful 1" w:semiHidden="1" w:unhideWhenUsed="1"/>
+    <w:lsdException w:name="Table Colorful 2" w:semiHidden="1" w:unhideWhenUsed="1"/>
+    <w:lsdException w:name="Table Colorful 3" w:semiHidden="1" w:unhideWhenUsed="1"/>
+    <w:lsdException w:name="Table Columns 1" w:semiHidden="1" w:unhideWhenUsed="1"/>
+    <w:lsdException w:name="Table Columns 2" w:semiHidden="1" w:unhideWhenUsed="1"/>
+    <w:lsdException w:name="Table Columns 3" w:semiHidden="1" w:unhideWhenUsed="1"/>
+    <w:lsdException w:name="Table Columns 4" w:semiHidden="1" w:unhideWhenUsed="1"/>
+    <w:lsdException w:name="Table Columns 5" w:semiHidden="1" w:unhideWhenUsed="1"/>
+    <w:lsdException w:name="Table Grid 1" w:semiHidden="1" w:unhideWhenUsed="1"/>
+    <w:lsdException w:name="Table Grid 2" w:semiHidden="1" w:unhideWhenUsed="1"/>
+    <w:lsdException w:name="Table Grid 3" w:semiHidden="1" w:unhideWhenUsed="1"/>
+    <w:lsdException w:name="Table Grid 4" w:semiHidden="1" w:unhideWhenUsed="1"/>
+    <w:lsdException w:name="Table Grid 5" w:semiHidden="1" w:unhideWhenUsed="1"/>
+    <w:lsdException w:name="Table Grid 6" w:semiHidden="1" w:unhideWhenUsed="1"/>
+    <w:lsdException w:name="Table Grid 7" w:semiHidden="1" w:unhideWhenUsed="1"/>
+    <w:lsdException w:name="Table Grid 8" w:semiHidden="1" w:unhideWhenUsed="1"/>
+    <w:lsdException w:name="Table List 1" w:semiHidden="1" w:unhideWhenUsed="1"/>
+    <w:lsdException w:name="Table List 2" w:semiHidden="1" w:unhideWhenUsed="1"/>
+    <w:lsdException w:name="Table List 3" w:semiHidden="1" w:unhideWhenUsed="1"/>
+    <w:lsdException w:name="Table List 4" w:semiHidden="1" w:unhideWhenUsed="1"/>
+    <w:lsdException w:name="Table List 5" w:semiHidden="1" w:unhideWhenUsed="1"/>
+    <w:lsdException w:name="Table List 6" w:semiHidden="1" w:unhideWhenUsed="1"/>
+    <w:lsdException w:name="Table List 7" w:semiHidden="1" w:unhideWhenUsed="1"/>
+    <w:lsdException w:name="Table List 8" w:semiHidden="1" w:unhideWhenUsed="1"/>
+    <w:lsdException w:name="Table 3D effects 1" w:semiHidden="1" w:unhideWhenUsed="1"/>
+    <w:lsdException w:name="Table 3D effects 2" w:semiHidden="1" w:unhideWhenUsed="1"/>
+    <w:lsdException w:name="Table 3D effects 3" w:semiHidden="1" w:unhideWhenUsed="1"/>
+    <w:lsdException w:name="Table Contemporary" w:semiHidden="1" w:unhideWhenUsed="1"/>
+    <w:lsdException w:name="Table Elegant" w:semiHidden="1" w:unhideWhenUsed="1"/>
+    <w:lsdException w:name="Table Professional" w:semiHidden="1" w:unhideWhenUsed="1"/>
+    <w:lsdException w:name="Table Subtle 1" w:semiHidden="1" w:unhideWhenUsed="1"/>
+    <w:lsdException w:name="Table Subtle 2" w:semiHidden="1" w:unhideWhenUsed="1"/>
+    <w:lsdException w:name="Table Web 1" w:semiHidden="1" w:unhideWhenUsed="1"/>
+    <w:lsdException w:name="Table Web 2" w:semiHidden="1" w:unhideWhenUsed="1"/>
+    <w:lsdException w:name="Table Web 3" w:semiHidden="1" w:unhideWhenUsed="1"/>
+    <w:lsdException w:name="Balloon Text" w:semiHidden="1" w:unhideWhenUsed="1"/>
+    <w:lsdException w:name="Table Grid" w:uiPriority="59"/>
+    <w:lsdException w:name="Table Theme" w:semiHidden="1" w:unhideWhenUsed="1"/>
+    <w:lsdException w:name="Placeholder Text" w:semiHidden="1"/>
+    <w:lsdException w:name="No Spacing" w:uiPriority="1" w:qFormat="1"/>
+    <w:lsdException w:name="Light Shading" w:uiPriority="60"/>
+    <w:lsdException w:name="Light List" w:uiPriority="61"/>
+    <w:lsdException w:name="Light Grid" w:uiPriority="62"/>
+    <w:lsdException w:name="Medium Shading 1" w:uiPriority="63"/>
+    <w:lsdException w:name="Medium Shading 2" w:uiPriority="64"/>
+    <w:lsdException w:name="Medium List 1" w:uiPriority="65"/>
+    <w:lsdException w:name="Medium List 2" w:uiPriority="66"/>
+    <w:lsdException w:name="Medium Grid 1" w:uiPriority="67"/>
+    <w:lsdException w:name="Medium Grid 2" w:uiPriority="68"/>
+    <w:lsdException w:name="Medium Grid 3" w:uiPriority="69"/>
+    <w:lsdException w:name="Dark List" w:uiPriority="70"/>
+    <w:lsdException w:name="Colorful Shading" w:uiPriority="71"/>
+    <w:lsdException w:name="Colorful List" w:uiPriority="72"/>
+    <w:lsdException w:name="Colorful Grid" w:uiPriority="73"/>
+    <w:lsdException w:name="Light Shading Accent 1" w:uiPriority="60"/>
+    <w:lsdException w:name="Light List Accent 1" w:uiPriority="61"/>
+    <w:lsdException w:name="Light Grid Accent 1" w:uiPriority="62"/>
+    <w:lsdException w:name="Medium Shading 1 Accent 1" w:uiPriority="63"/>
+    <w:lsdException w:name="Medium Shading 2 Accent 1" w:uiPriority="64"/>
+    <w:lsdException w:name="Medium List 1 Accent 1" w:uiPriority="65"/>
+    <w:lsdException w:name="Revision" w:semiHidden="1"/>
+    <w:lsdException w:name="List Paragraph" w:uiPriority="34" w:qFormat="1"/>
+    <w:lsdException w:name="Quote" w:uiPriority="29" w:qFormat="1"/>
+    <w:lsdException w:name="Intense Quote" w:uiPriority="30" w:qFormat="1"/>
+    <w:lsdException w:name="Medium List 2 Accent 1" w:uiPriority="66"/>
+    <w:lsdException w:name="Medium Grid 1 Accent 1" w:uiPriority="67"/>
+    <w:lsdException w:name="Medium Grid 2 Accent 1" w:uiPriority="68"/>
+    <w:lsdException w:name="Medium Grid 3 Accent 1" w:uiPriority="69"/>
+    <w:lsdException w:name="Dark List Accent 1" w:uiPriority="70"/>
+    <w:lsdException w:name="Colorful Shading Accent 1" w:uiPriority="71"/>
+    <w:lsdException w:name="Colorful List Accent 1" w:uiPriority="72"/>
+    <w:lsdException w:name="Colorful Grid Accent 1" w:uiPriority="73"/>
+    <w:lsdException w:name="Light Shading Accent 2" w:uiPriority="60"/>
+    <w:lsdException w:name="Light List Accent 2" w:uiPriority="61"/>
+    <w:lsdException w:name="Light Grid Accent 2" w:uiPriority="62"/>
+    <w:lsdException w:name="Medium Shading 1 Accent 2" w:uiPriority="63"/>
+    <w:lsdException w:name="Medium Shading 2 Accent 2" w:uiPriority="64"/>
+    <w:lsdException w:name="Medium List 1 Accent 2" w:uiPriority="65"/>
+    <w:lsdException w:name="Medium List 2 Accent 2" w:uiPriority="66"/>
+    <w:lsdException w:name="Medium Grid 1 Accent 2" w:uiPriority="67"/>
+    <w:lsdException w:name="Medium Grid 2 Accent 2" w:uiPriority="68"/>
+    <w:lsdException w:name="Medium Grid 3 Accent 2" w:uiPriority="69"/>
+    <w:lsdException w:name="Dark List Accent 2" w:uiPriority="70"/>
+    <w:lsdException w:name="Colorful Shading Accent 2" w:uiPriority="71"/>
+    <w:lsdException w:name="Colorful List Accent 2" w:uiPriority="72"/>
+    <w:lsdException w:name="Colorful Grid Accent 2" w:uiPriority="73"/>
+    <w:lsdException w:name="Light Shading Accent 3" w:uiPriority="60"/>
+    <w:lsdException w:name="Light List Accent 3" w:uiPriority="61"/>
+    <w:lsdException w:name="Light Grid Accent 3" w:uiPriority="62"/>
+    <w:lsdException w:name="Medium Shading 1 Accent 3" w:uiPriority="63"/>
+    <w:lsdException w:name="Medium Shading 2 Accent 3" w:uiPriority="64"/>
+    <w:lsdException w:name="Medium List 1 Accent 3" w:uiPriority="65"/>
+    <w:lsdException w:name="Medium List 2 Accent 3" w:uiPriority="66"/>
+    <w:lsdException w:name="Medium Grid 1 Accent 3" w:uiPriority="67"/>
+    <w:lsdException w:name="Medium Grid 2 Accent 3" w:uiPriority="68"/>
+    <w:lsdException w:name="Medium Grid 3 Accent 3" w:uiPriority="69"/>
+    <w:lsdException w:name="Dark List Accent 3" w:uiPriority="70"/>
+    <w:lsdException w:name="Colorful Shading Accent 3" w:uiPriority="71"/>
+    <w:lsdException w:name="Colorful List Accent 3" w:uiPriority="72"/>
+    <w:lsdException w:name="Colorful Grid Accent 3" w:uiPriority="73"/>
+    <w:lsdException w:name="Light Shading Accent 4" w:uiPriority="60"/>
+    <w:lsdException w:name="Light List Accent 4" w:uiPriority="61"/>
+    <w:lsdException w:name="Light Grid Accent 4" w:uiPriority="62"/>
+    <w:lsdException w:name="Medium Shading 1 Accent 4" w:uiPriority="63"/>
+    <w:lsdException w:name="Medium Shading 2 Accent 4" w:uiPriority="64"/>
+    <w:lsdException w:name="Medium List 1 Accent 4" w:uiPriority="65"/>
+    <w:lsdException w:name="Medium List 2 Accent 4" w:uiPriority="66"/>
+    <w:lsdException w:name="Medium Grid 1 Accent 4" w:uiPriority="67"/>
+    <w:lsdException w:name="Medium Grid 2 Accent 4" w:uiPriority="68"/>
+    <w:lsdException w:name="Medium Grid 3 Accent 4" w:uiPriority="69"/>
+    <w:lsdException w:name="Dark List Accent 4" w:uiPriority="70"/>
+    <w:lsdException w:name="Colorful Shading Accent 4" w:uiPriority="71"/>
+    <w:lsdException w:name="Colorful List Accent 4" w:uiPriority="72"/>
+    <w:lsdException w:name="Colorful Grid Accent 4" w:uiPriority="73"/>
+    <w:lsdException w:name="Light Shading Accent 5" w:uiPriority="60"/>
+    <w:lsdException w:name="Light List Accent 5" w:uiPriority="61"/>
+    <w:lsdException w:name="Light Grid Accent 5" w:uiPriority="62"/>
+    <w:lsdException w:name="Medium Shading 1 Accent 5" w:uiPriority="63"/>
+    <w:lsdException w:name="Medium Shading 2 Accent 5" w:uiPriority="64"/>
+    <w:lsdException w:name="Medium List 1 Accent 5" w:uiPriority="65"/>
+    <w:lsdException w:name="Medium List 2 Accent 5" w:uiPriority="66"/>
+    <w:lsdException w:name="Medium Grid 1 Accent 5" w:uiPriority="67"/>
+    <w:lsdException w:name="Medium Grid 2 Accent 5" w:uiPriority="68"/>
+    <w:lsdException w:name="Medium Grid 3 Accent 5" w:uiPriority="69"/>
+    <w:lsdException w:name="Dark List Accent 5" w:uiPriority="70"/>
+    <w:lsdException w:name="Colorful Shading Accent 5" w:uiPriority="71"/>
+    <w:lsdException w:name="Colorful List Accent 5" w:uiPriority="72"/>
+    <w:lsdException w:name="Colorful Grid Accent 5" w:uiPriority="73"/>
+    <w:lsdException w:name="Light Shading Accent 6" w:uiPriority="60"/>
+    <w:lsdException w:name="Light List Accent 6" w:uiPriority="61"/>
+    <w:lsdException w:name="Light Grid Accent 6" w:uiPriority="62"/>
+    <w:lsdException w:name="Medium Shading 1 Accent 6" w:uiPriority="63"/>
+    <w:lsdException w:name="Medium Shading 2 Accent 6" w:uiPriority="64"/>
+    <w:lsdException w:name="Medium List 1 Accent 6" w:uiPriority="65"/>
+    <w:lsdException w:name="Medium List 2 Accent 6" w:uiPriority="66"/>
+    <w:lsdException w:name="Medium Grid 1 Accent 6" w:uiPriority="67"/>
+    <w:lsdException w:name="Medium Grid 2 Accent 6" w:uiPriority="68"/>
+    <w:lsdException w:name="Medium Grid 3 Accent 6" w:uiPriority="69"/>
+    <w:lsdException w:name="Dark List Accent 6" w:uiPriority="70"/>
+    <w:lsdException w:name="Colorful Shading Accent 6" w:uiPriority="71"/>
+    <w:lsdException w:name="Colorful List Accent 6" w:uiPriority="72"/>
+    <w:lsdException w:name="Colorful Grid Accent 6" w:uiPriority="73"/>
+    <w:lsdException w:name="Subtle Emphasis" w:uiPriority="19" w:qFormat="1"/>
+    <w:lsdException w:name="Intense Emphasis" w:uiPriority="21" w:qFormat="1"/>
+    <w:lsdException w:name="Subtle Reference" w:uiPriority="31" w:qFormat="1"/>
+    <w:lsdException w:name="Intense Reference" w:uiPriority="32" w:qFormat="1"/>
+    <w:lsdException w:name="Book Title" w:uiPriority="33" w:qFormat="1"/>
+    <w:lsdException w:name="Bibliography" w:semiHidden="1" w:uiPriority="37" w:unhideWhenUsed="1"/>
+    <w:lsdException w:name="TOC Heading" w:semiHidden="1" w:uiPriority="39" w:unhideWhenUsed="1" w:qFormat="1"/>
+    <w:lsdException w:name="Grid Table 4" w:uiPriority="49"/>
+    <w:lsdException w:name="Grid Table 5 Dark" w:uiPriority="50"/>
+    <w:lsdException w:name="Grid Table 6 Colorful" w:uiPriority="51"/>
+    <w:lsdException w:name="Grid Table 7 Colorful" w:uiPriority="52"/>
+    <w:lsdException w:name="Grid Table 1 Light Accent 1" w:uiPriority="46"/>
+    <w:lsdException w:name="Grid Table 2 Accent 1" w:uiPriority="47"/>
+    <w:lsdException w:name="Grid Table 3 Accent 1" w:uiPriority="48"/>
+    <w:lsdException w:name="Grid Table 4 Accent 1" w:uiPriority="49"/>
+    <w:lsdException w:name="Grid Table 5 Dark Accent 1" w:uiPriority="50"/>
+    <w:lsdException w:name="Grid Table 6 Colorful Accent 1" w:uiPriority="51"/>
+    <w:lsdException w:name="Grid Table 7 Colorful Accent 1" w:uiPriority="52"/>
+    <w:lsdException w:name="Grid Table 1 Light Accent 2" w:uiPriority="46"/>
+    <w:lsdException w:name="Grid Table 2 Accent 2" w:uiPriority="47"/>
+    <w:lsdException w:name="Grid Table 3 Accent 2" w:uiPriority="48"/>
+    <w:lsdException w:name="Grid Table 4 Accent 2" w:uiPriority="49"/>
+    <w:lsdException w:name="Grid Table 5 Dark Accent 2" w:uiPriority="50"/>
+    <w:lsdException w:name="Grid Table 6 Colorful Accent 2" w:uiPriority="51"/>
+    <w:lsdException w:name="Grid Table 7 Colorful Accent 2" w:uiPriority="52"/>
+    <w:lsdException w:name="Grid Table 1 Light Accent 3" w:uiPriority="46"/>
+    <w:lsdException w:name="Grid Table 2 Accent 3" w:uiPriority="47"/>
+    <w:lsdException w:name="Grid Table 3 Accent 3" w:uiPriority="48"/>
+    <w:lsdException w:name="Grid Table 4 Accent 3" w:uiPriority="49"/>
+    <w:lsdException w:name="Grid Table 5 Dark Accent 3" w:uiPriority="50"/>
+    <w:lsdException w:name="Grid Table 6 Colorful Accent 3" w:uiPriority="51"/>
+    <w:lsdException w:name="Grid Table 7 Colorful Accent 3" w:uiPriority="52"/>
+    <w:lsdException w:name="Grid Table 1 Light Accent 4" w:uiPriority="46"/>
+    <w:lsdException w:name="Grid Table 2 Accent 4" w:uiPriority="47"/>
+    <w:lsdException w:name="Grid Table 3 Accent 4" w:uiPriority="48"/>
+    <w:lsdException w:name="Grid Table 4 Accent 4" w:uiPriority="49"/>
+    <w:lsdException w:name="Grid Table 5 Dark Accent 4" w:uiPriority="50"/>
+    <w:lsdException w:name="Grid Table 6 Colorful Accent 4" w:uiPriority="51"/>
+    <w:lsdException w:name="Grid Table 7 Colorful Accent 4" w:uiPriority="52"/>
+    <w:lsdException w:name="Grid Table 1 Light Accent 5" w:uiPriority="46"/>
+    <w:lsdException w:name="Grid Table 2 Accent 5" w:uiPriority="47"/>
+    <w:lsdException w:name="Grid Table 3 Accent 5" w:uiPriority="48"/>
+    <w:lsdException w:name="Grid Table 4 Accent 5" w:uiPriority="49"/>
+    <w:lsdException w:name="Grid Table 5 Dark Accent 5" w:uiPriority="50"/>
+    <w:lsdException w:name="Grid Table 6 Colorful Accent 5" w:uiPriority="51"/>
+    <w:lsdException w:name="Grid Table 7 Colorful Accent 5" w:uiPriority="52"/>
+    <w:lsdException w:name="Grid Table 1 Light Accent 6" w:uiPriority="46"/>
+    <w:lsdException w:name="Grid Table 2 Accent 6" w:uiPriority="47"/>
+    <w:lsdException w:name="Grid Table 3 Accent 6" w:uiPriority="48"/>
+    <w:lsdException w:name="Grid Table 4 Accent 6" w:uiPriority="49"/>
+    <w:lsdException w:name="Grid Table 5 Dark Accent 6" w:uiPriority="50"/>
+    <w:lsdException w:name="Grid Table 6 Colorful Accent 6" w:uiPriority="51"/>
+    <w:lsdException w:name="Grid Table 7 Colorful Accent 6" w:uiPriority="52"/>
+    <w:lsdException w:name="List Table 1 Light" w:uiPriority="46"/>
+    <w:lsdException w:name="List Table 2" w:uiPriority="47"/>
+    <w:lsdException w:name="List Table 3" w:uiPriority="48"/>
+    <w:lsdException w:name="List Table 4" w:uiPriority="49"/>
+    <w:lsdException w:name="List Table 5 Dark" w:uiPriority="50"/>
+    <w:lsdException w:name="List Table 6 Colorful" w:uiPriority="51"/>
+    <w:lsdException w:name="List Table 7 Colorful" w:uiPriority="52"/>
+    <w:lsdException w:name="List Table 1 Light Accent 1" w:uiPriority="46"/>
+    <w:lsdException w:name="List Table 2 Accent 1" w:uiPriority="47"/>
+    <w:lsdException w:name="List Table 3 Accent 1" w:uiPriority="48"/>
+    <w:lsdException w:name="List Table 4 Accent 1" w:uiPriority="49"/>
+    <w:lsdException w:name="List Table 5 Dark Accent 1" w:uiPriority="50"/>
+    <w:lsdException w:name="List Table 6 Colorful Accent 1" w:uiPriority="51"/>
+    <w:lsdException w:name="List Table 7 Colorful Accent 1" w:uiPriority="52"/>
+    <w:lsdException w:name="List Table 1 Light Accent 2" w:uiPriority="46"/>
+    <w:lsdException w:name="List Table 2 Accent 2" w:uiPriority="47"/>
+    <w:lsdException w:name="List Table 3 Accent 2" w:uiPriority="48"/>
+    <w:lsdException w:name="List Table 4 Accent 2" w:uiPriority="49"/>
+    <w:lsdException w:name="List Table 5 Dark Accent 2" w:uiPriority="50"/>
+    <w:lsdException w:name="List Table 6 Colorful Accent 2" w:uiPriority="51"/>
+    <w:lsdException w:name="List Table 7 Colorful Accent 2" w:uiPriority="52"/>
+    <w:lsdException w:name="List Table 1 Light Accent 3" w:uiPriority="46"/>
+    <w:lsdException w:name="List Table 2 Accent 3" w:uiPriority="47"/>
+    <w:lsdException w:name="List Table 3 Accent 3" w:uiPriority="48"/>
+    <w:lsdException w:name="List Table 4 Accent 3" w:uiPriority="49"/>
+    <w:lsdException w:name="List Table 5 Dark Accent 3" w:uiPriority="50"/>
+    <w:lsdException w:name="List Table 6 Colorful Accent 3" w:uiPriority="51"/>
+    <w:lsdException w:name="List Table 7 Colorful Accent 3" w:uiPriority="52"/>
+    <w:lsdException w:name="List Table 1 Light Accent 4" w:uiPriority="46"/>
+    <w:lsdException w:name="List Table 2 Accent 4" w:uiPriority="47"/>
+    <w:lsdException w:name="List Table 3 Accent 4" w:uiPriority="48"/>
+    <w:lsdException w:name="List Table 4 Accent 4" w:uiPriority="49"/>
+    <w:lsdException w:name="List Table 5 Dark Accent 4" w:uiPriority="50"/>
+    <w:lsdException w:name="List Table 6 Colorful Accent 4" w:uiPriority="51"/>
+    <w:lsdException w:name="List Table 7 Colorful Accent 4" w:uiPriority="52"/>
+    <w:lsdException w:name="List Table 1 Light Accent 5" w:uiPriority="46"/>
+    <w:lsdException w:name="List Table 2 Accent 5" w:uiPriority="47"/>
+    <w:lsdException w:name="List Table 3 Accent 5" w:uiPriority="48"/>
+    <w:lsdException w:name="List Table 4 Accent 5" w:uiPriority="49"/>
+    <w:lsdException w:name="List Table 5 Dark Accent 5" w:uiPriority="50"/>
+    <w:lsdException w:name="List Table 6 Colorful Accent 5" w:uiPriority="51"/>
+    <w:lsdException w:name="List Table 7 Colorful Accent 5" w:uiPriority="52"/>
+    <w:lsdException w:name="List Table 1 Light Accent 6" w:uiPriority="46"/>
+    <w:lsdException w:name="List Table 2 Accent 6" w:uiPriority="47"/>
+    <w:lsdException w:name="List Table 3 Accent 6" w:uiPriority="48"/>
+    <w:lsdException w:name="List Table 4 Accent 6" w:uiPriority="49"/>
+    <w:lsdException w:name="List Table 5 Dark Accent 6" w:uiPriority="50"/>
+    <w:lsdException w:name="List Table 6 Colorful Accent 6" w:uiPriority="51"/>
+    <w:lsdException w:name="List Table 7 Colorful Accent 6" w:uiPriority="52"/>
   </w:latentStyles>
   <w:style w:type="paragraph" w:default="1" w:styleId="Normal">
     <w:name w:val="Normal"/>

</xml_diff>

<commit_message>
Mise à jours specs
Version 1.3 des specs
</commit_message>
<xml_diff>
--- a/specifications/Composant6GenChemin.docx
+++ b/specifications/Composant6GenChemin.docx
@@ -2880,8 +2880,6 @@
             <w:r>
               <w:t>G</w:t>
             </w:r>
-            <w:bookmarkStart w:id="0" w:name="_GoBack"/>
-            <w:bookmarkEnd w:id="0"/>
             <w:r>
               <w:t>aussien</w:t>
             </w:r>
@@ -3818,8 +3816,19 @@
           <w:szCs w:val="24"/>
           <w:lang w:val="fr-FR"/>
         </w:rPr>
-        <w:t xml:space="preserve"> et variance de la fonction seront toujours 0 et 1 puisque la volatilité locale en t nous est fournie ultérieurement par le composant « Volatilité et interpolateur » </w:t>
-      </w:r>
+        <w:t xml:space="preserve"> et variance de la </w:t>
+      </w:r>
+      <w:r>
+        <w:rPr>
+          <w:rFonts w:asciiTheme="minorHAnsi" w:hAnsiTheme="minorHAnsi" w:cs="Times"/>
+          <w:sz w:val="24"/>
+          <w:szCs w:val="24"/>
+          <w:lang w:val="fr-FR"/>
+        </w:rPr>
+        <w:t>fonction seront toujours 0 et 1.</w:t>
+      </w:r>
+      <w:bookmarkStart w:id="0" w:name="_GoBack"/>
+      <w:bookmarkEnd w:id="0"/>
     </w:p>
     <w:p>
       <w:pPr>
@@ -3851,34 +3860,34 @@
           <w:szCs w:val="24"/>
           <w:lang w:val="fr-FR"/>
         </w:rPr>
+        <w:t>Le « GNA Gaussien » suite à l’appel précédent l</w:t>
+      </w:r>
+      <w:r>
+        <w:rPr>
+          <w:rFonts w:asciiTheme="minorHAnsi" w:hAnsiTheme="minorHAnsi" w:cs="Times"/>
+          <w:sz w:val="24"/>
+          <w:szCs w:val="24"/>
+          <w:lang w:val="fr-FR"/>
+        </w:rPr>
+        <w:t xml:space="preserve">ui renvoie en vecteur de taille T </w:t>
+      </w:r>
+      <w:r>
+        <w:rPr>
+          <w:rFonts w:asciiTheme="minorHAnsi" w:hAnsiTheme="minorHAnsi" w:cs="Times"/>
+          <w:sz w:val="24"/>
+          <w:szCs w:val="24"/>
+          <w:lang w:val="fr-FR"/>
+        </w:rPr>
+        <w:t xml:space="preserve">de nombres </w:t>
+      </w:r>
+      <w:r>
+        <w:rPr>
+          <w:rFonts w:asciiTheme="minorHAnsi" w:hAnsiTheme="minorHAnsi" w:cs="Times"/>
+          <w:sz w:val="24"/>
+          <w:szCs w:val="24"/>
+          <w:lang w:val="fr-FR"/>
+        </w:rPr>
         <w:lastRenderedPageBreak/>
-        <w:t>Le « GNA Gaussien » suite à l’appel précédent l</w:t>
-      </w:r>
-      <w:r>
-        <w:rPr>
-          <w:rFonts w:asciiTheme="minorHAnsi" w:hAnsiTheme="minorHAnsi" w:cs="Times"/>
-          <w:sz w:val="24"/>
-          <w:szCs w:val="24"/>
-          <w:lang w:val="fr-FR"/>
-        </w:rPr>
-        <w:t xml:space="preserve">ui renvoie en vecteur de taille T </w:t>
-      </w:r>
-      <w:r>
-        <w:rPr>
-          <w:rFonts w:asciiTheme="minorHAnsi" w:hAnsiTheme="minorHAnsi" w:cs="Times"/>
-          <w:sz w:val="24"/>
-          <w:szCs w:val="24"/>
-          <w:lang w:val="fr-FR"/>
-        </w:rPr>
-        <w:t xml:space="preserve">de nombres </w:t>
-      </w:r>
-      <w:r>
-        <w:rPr>
-          <w:rFonts w:asciiTheme="minorHAnsi" w:hAnsiTheme="minorHAnsi" w:cs="Times"/>
-          <w:sz w:val="24"/>
-          <w:szCs w:val="24"/>
-          <w:lang w:val="fr-FR"/>
-        </w:rPr>
         <w:t xml:space="preserve">aléatoires suivant une loi normale gaussienne de moyenne 0 et de variance 1 qu’on nommera </w:t>
       </w:r>
       <m:oMath>
@@ -5258,14 +5267,27 @@
         <w:lastRenderedPageBreak/>
         <w:t xml:space="preserve">Tableau </w:t>
       </w:r>
-      <w:fldSimple w:instr=" SEQ Tableau \* ARABIC ">
-        <w:r>
-          <w:rPr>
-            <w:noProof/>
-          </w:rPr>
-          <w:t>1</w:t>
-        </w:r>
-      </w:fldSimple>
+      <w:r>
+        <w:fldChar w:fldCharType="begin"/>
+      </w:r>
+      <w:r>
+        <w:instrText xml:space="preserve"> SEQ Tableau \* ARABIC </w:instrText>
+      </w:r>
+      <w:r>
+        <w:fldChar w:fldCharType="separate"/>
+      </w:r>
+      <w:r>
+        <w:rPr>
+          <w:noProof/>
+        </w:rPr>
+        <w:t>1</w:t>
+      </w:r>
+      <w:r>
+        <w:rPr>
+          <w:noProof/>
+        </w:rPr>
+        <w:fldChar w:fldCharType="end"/>
+      </w:r>
       <w:r>
         <w:t xml:space="preserve"> </w:t>
       </w:r>

</xml_diff>

<commit_message>
Mise à jour spec composant 6
</commit_message>
<xml_diff>
--- a/specifications/Composant6GenChemin.docx
+++ b/specifications/Composant6GenChemin.docx
@@ -4178,7 +4178,18 @@
           <w:szCs w:val="24"/>
           <w:lang w:val="fr-FR"/>
         </w:rPr>
-        <w:t xml:space="preserve">Le « Constructeur de chemin » interroge le composant « Volatilité et interpolateur » par le biais de la fonction double </w:t>
+        <w:t xml:space="preserve">Le « Constructeur </w:t>
+      </w:r>
+      <w:bookmarkStart w:id="0" w:name="_GoBack"/>
+      <w:bookmarkEnd w:id="0"/>
+      <w:r>
+        <w:rPr>
+          <w:rFonts w:asciiTheme="minorHAnsi" w:hAnsiTheme="minorHAnsi" w:cs="Times"/>
+          <w:sz w:val="24"/>
+          <w:szCs w:val="24"/>
+          <w:lang w:val="fr-FR"/>
+        </w:rPr>
+        <w:t xml:space="preserve">de chemin » interroge le composant « Volatilité et interpolateur » par le biais de la fonction double </w:t>
       </w:r>
       <w:proofErr w:type="spellStart"/>
       <w:proofErr w:type="gramStart"/>
@@ -4316,6 +4327,15 @@
             </m:r>
           </m:sub>
         </m:sSub>
+        <m:r>
+          <w:rPr>
+            <w:rFonts w:ascii="Cambria Math" w:hAnsi="Cambria Math" w:cs="Times"/>
+            <w:sz w:val="24"/>
+            <w:szCs w:val="24"/>
+            <w:lang w:val="fr-FR"/>
+          </w:rPr>
+          <m:t>/100</m:t>
+        </m:r>
       </m:oMath>
       <w:r>
         <w:rPr>
@@ -4343,7 +4363,7 @@
           <w:szCs w:val="24"/>
           <w:lang w:val="fr-FR"/>
         </w:rPr>
-        <w:t>T</w:t>
+        <w:t>t</w:t>
       </w:r>
       <w:r>
         <w:rPr>
@@ -5453,17 +5473,26 @@
           <w:lang w:val="fr-FR"/>
         </w:rPr>
       </w:pPr>
-      <w:r>
-        <w:rPr>
-          <w:rFonts w:asciiTheme="minorHAnsi" w:hAnsiTheme="minorHAnsi" w:cs="Times"/>
-          <w:sz w:val="24"/>
-          <w:szCs w:val="24"/>
-          <w:lang w:val="fr-FR"/>
-        </w:rPr>
-        <w:t>Vector&lt;double&gt;</w:t>
-      </w:r>
-      <w:bookmarkStart w:id="0" w:name="_GoBack"/>
-      <w:bookmarkEnd w:id="0"/>
+      <w:proofErr w:type="spellStart"/>
+      <w:r>
+        <w:rPr>
+          <w:rFonts w:asciiTheme="minorHAnsi" w:hAnsiTheme="minorHAnsi" w:cs="Times"/>
+          <w:sz w:val="24"/>
+          <w:szCs w:val="24"/>
+          <w:lang w:val="fr-FR"/>
+        </w:rPr>
+        <w:t>Vector</w:t>
+      </w:r>
+      <w:proofErr w:type="spellEnd"/>
+      <w:r>
+        <w:rPr>
+          <w:rFonts w:asciiTheme="minorHAnsi" w:hAnsiTheme="minorHAnsi" w:cs="Times"/>
+          <w:sz w:val="24"/>
+          <w:szCs w:val="24"/>
+          <w:lang w:val="fr-FR"/>
+        </w:rPr>
+        <w:t>&lt;double&gt;</w:t>
+      </w:r>
       <w:r>
         <w:rPr>
           <w:rFonts w:asciiTheme="minorHAnsi" w:hAnsiTheme="minorHAnsi" w:cs="Times"/>
@@ -5577,7 +5606,63 @@
           <w:szCs w:val="24"/>
           <w:lang w:val="fr-FR"/>
         </w:rPr>
-        <w:t xml:space="preserve">Dans tous les cas, lorsque le composant rencontre une erreur, il renvoie un vecteur de taille 1 contenant un code erreur correspondant à un type d’erreur particulier décrit ci-dessous : </w:t>
+        <w:t>Dans tous les cas, lorsque le composant rencontre une erreur, il renvoie</w:t>
+      </w:r>
+      <w:r>
+        <w:rPr>
+          <w:rFonts w:asciiTheme="minorHAnsi" w:hAnsiTheme="minorHAnsi" w:cs="Times"/>
+          <w:sz w:val="24"/>
+          <w:szCs w:val="24"/>
+          <w:lang w:val="fr-FR"/>
+        </w:rPr>
+        <w:t xml:space="preserve"> (« </w:t>
+      </w:r>
+      <w:proofErr w:type="spellStart"/>
+      <w:r>
+        <w:rPr>
+          <w:rFonts w:asciiTheme="minorHAnsi" w:hAnsiTheme="minorHAnsi" w:cs="Times"/>
+          <w:sz w:val="24"/>
+          <w:szCs w:val="24"/>
+          <w:lang w:val="fr-FR"/>
+        </w:rPr>
+        <w:t>throw</w:t>
+      </w:r>
+      <w:proofErr w:type="spellEnd"/>
+      <w:r>
+        <w:rPr>
+          <w:rFonts w:asciiTheme="minorHAnsi" w:hAnsiTheme="minorHAnsi" w:cs="Times"/>
+          <w:sz w:val="24"/>
+          <w:szCs w:val="24"/>
+          <w:lang w:val="fr-FR"/>
+        </w:rPr>
+        <w:t> »)</w:t>
+      </w:r>
+      <w:r>
+        <w:rPr>
+          <w:rFonts w:asciiTheme="minorHAnsi" w:hAnsiTheme="minorHAnsi" w:cs="Times"/>
+          <w:sz w:val="24"/>
+          <w:szCs w:val="24"/>
+          <w:lang w:val="fr-FR"/>
+        </w:rPr>
+        <w:t xml:space="preserve"> </w:t>
+      </w:r>
+      <w:r>
+        <w:rPr>
+          <w:rFonts w:asciiTheme="minorHAnsi" w:hAnsiTheme="minorHAnsi" w:cs="Times"/>
+          <w:sz w:val="24"/>
+          <w:szCs w:val="24"/>
+          <w:lang w:val="fr-FR"/>
+        </w:rPr>
+        <w:t xml:space="preserve">une chaine de caractères </w:t>
+      </w:r>
+      <w:r>
+        <w:rPr>
+          <w:rFonts w:asciiTheme="minorHAnsi" w:hAnsiTheme="minorHAnsi" w:cs="Times"/>
+          <w:sz w:val="24"/>
+          <w:szCs w:val="24"/>
+          <w:lang w:val="fr-FR"/>
+        </w:rPr>
+        <w:t xml:space="preserve">: </w:t>
       </w:r>
     </w:p>
     <w:p>
@@ -5588,27 +5673,14 @@
       <w:r>
         <w:t xml:space="preserve">Tableau </w:t>
       </w:r>
-      <w:r>
-        <w:fldChar w:fldCharType="begin"/>
-      </w:r>
-      <w:r>
-        <w:instrText xml:space="preserve"> SEQ Tableau \* ARABIC </w:instrText>
-      </w:r>
-      <w:r>
-        <w:fldChar w:fldCharType="separate"/>
-      </w:r>
-      <w:r>
-        <w:rPr>
-          <w:noProof/>
-        </w:rPr>
-        <w:t>1</w:t>
-      </w:r>
-      <w:r>
-        <w:rPr>
-          <w:noProof/>
-        </w:rPr>
-        <w:fldChar w:fldCharType="end"/>
-      </w:r>
+      <w:fldSimple w:instr=" SEQ Tableau \* ARABIC ">
+        <w:r>
+          <w:rPr>
+            <w:noProof/>
+          </w:rPr>
+          <w:t>1</w:t>
+        </w:r>
+      </w:fldSimple>
       <w:r>
         <w:t xml:space="preserve"> </w:t>
       </w:r>

</xml_diff>

<commit_message>
MàJ Tests + Création d'un DLL Composant 6 pour test
</commit_message>
<xml_diff>
--- a/specifications/Composant6GenChemin.docx
+++ b/specifications/Composant6GenChemin.docx
@@ -12,6 +12,8 @@
           <w:szCs w:val="24"/>
         </w:rPr>
       </w:pPr>
+      <w:bookmarkStart w:id="0" w:name="_GoBack"/>
+      <w:bookmarkEnd w:id="0"/>
       <w:r>
         <w:rPr>
           <w:rFonts w:ascii="Calibri" w:eastAsia="Calibri" w:hAnsi="Calibri" w:cs="Calibri"/>
@@ -3029,7 +3031,14 @@
               <w:right w:val="single" w:sz="5" w:space="0" w:color="000000"/>
             </w:tcBorders>
           </w:tcPr>
-          <w:p/>
+          <w:p>
+            <w:pPr>
+              <w:jc w:val="center"/>
+            </w:pPr>
+            <w:r>
+              <w:t>1.5</w:t>
+            </w:r>
+          </w:p>
         </w:tc>
         <w:tc>
           <w:tcPr>
@@ -3041,7 +3050,14 @@
               <w:right w:val="single" w:sz="5" w:space="0" w:color="000000"/>
             </w:tcBorders>
           </w:tcPr>
-          <w:p/>
+          <w:p>
+            <w:pPr>
+              <w:jc w:val="center"/>
+            </w:pPr>
+            <w:r>
+              <w:t>15/04/2015</w:t>
+            </w:r>
+          </w:p>
         </w:tc>
         <w:tc>
           <w:tcPr>
@@ -3053,7 +3069,14 @@
               <w:right w:val="single" w:sz="5" w:space="0" w:color="000000"/>
             </w:tcBorders>
           </w:tcPr>
-          <w:p/>
+          <w:p>
+            <w:pPr>
+              <w:jc w:val="center"/>
+            </w:pPr>
+            <w:r>
+              <w:t>Laurent MARY</w:t>
+            </w:r>
+          </w:p>
         </w:tc>
         <w:tc>
           <w:tcPr>
@@ -3065,7 +3088,40 @@
               <w:right w:val="single" w:sz="5" w:space="0" w:color="000000"/>
             </w:tcBorders>
           </w:tcPr>
-          <w:p/>
+          <w:p>
+            <w:pPr>
+              <w:jc w:val="center"/>
+            </w:pPr>
+            <w:proofErr w:type="spellStart"/>
+            <w:r>
+              <w:t>Précisions</w:t>
+            </w:r>
+            <w:proofErr w:type="spellEnd"/>
+            <w:r>
+              <w:t xml:space="preserve"> </w:t>
+            </w:r>
+            <w:proofErr w:type="spellStart"/>
+            <w:r>
+              <w:t>dans</w:t>
+            </w:r>
+            <w:proofErr w:type="spellEnd"/>
+            <w:r>
+              <w:t xml:space="preserve"> </w:t>
+            </w:r>
+            <w:proofErr w:type="spellStart"/>
+            <w:r>
+              <w:t>l’enchaînement</w:t>
+            </w:r>
+            <w:proofErr w:type="spellEnd"/>
+            <w:r>
+              <w:t xml:space="preserve"> de </w:t>
+            </w:r>
+            <w:proofErr w:type="spellStart"/>
+            <w:r>
+              <w:t>appels</w:t>
+            </w:r>
+            <w:proofErr w:type="spellEnd"/>
+          </w:p>
         </w:tc>
       </w:tr>
       <w:tr>
@@ -3793,46 +3849,6 @@
           <w:szCs w:val="24"/>
           <w:lang w:val="fr-FR"/>
         </w:rPr>
-        <w:t xml:space="preserve"> commence par initialiser le GNA Gaussien en appelant la fonction </w:t>
-      </w:r>
-      <w:proofErr w:type="spellStart"/>
-      <w:proofErr w:type="gramStart"/>
-      <w:r>
-        <w:rPr>
-          <w:rFonts w:asciiTheme="minorHAnsi" w:hAnsiTheme="minorHAnsi" w:cs="Times"/>
-          <w:sz w:val="24"/>
-          <w:szCs w:val="24"/>
-          <w:lang w:val="fr-FR"/>
-        </w:rPr>
-        <w:t>initialize</w:t>
-      </w:r>
-      <w:proofErr w:type="spellEnd"/>
-      <w:r>
-        <w:rPr>
-          <w:rFonts w:asciiTheme="minorHAnsi" w:hAnsiTheme="minorHAnsi" w:cs="Times"/>
-          <w:sz w:val="24"/>
-          <w:szCs w:val="24"/>
-          <w:lang w:val="fr-FR"/>
-        </w:rPr>
-        <w:t>(</w:t>
-      </w:r>
-      <w:proofErr w:type="gramEnd"/>
-      <w:r>
-        <w:rPr>
-          <w:rFonts w:asciiTheme="minorHAnsi" w:hAnsiTheme="minorHAnsi" w:cs="Times"/>
-          <w:sz w:val="24"/>
-          <w:szCs w:val="24"/>
-          <w:lang w:val="fr-FR"/>
-        </w:rPr>
-        <w:t>)</w:t>
-      </w:r>
-      <w:r>
-        <w:rPr>
-          <w:rFonts w:asciiTheme="minorHAnsi" w:hAnsiTheme="minorHAnsi" w:cs="Times"/>
-          <w:sz w:val="24"/>
-          <w:szCs w:val="24"/>
-          <w:lang w:val="fr-FR"/>
-        </w:rPr>
         <w:t xml:space="preserve"> </w:t>
       </w:r>
       <w:r>
@@ -3842,16 +3858,25 @@
           <w:szCs w:val="24"/>
           <w:lang w:val="fr-FR"/>
         </w:rPr>
-        <w:t xml:space="preserve">et </w:t>
-      </w:r>
-      <w:r>
-        <w:rPr>
-          <w:rFonts w:asciiTheme="minorHAnsi" w:hAnsiTheme="minorHAnsi" w:cs="Times"/>
-          <w:sz w:val="24"/>
-          <w:szCs w:val="24"/>
-          <w:lang w:val="fr-FR"/>
-        </w:rPr>
-        <w:t xml:space="preserve">appelle le « GNA Gaussien » avec la fonction double </w:t>
+        <w:t xml:space="preserve">appelle le « GNA Gaussien » </w:t>
+      </w:r>
+      <w:r>
+        <w:rPr>
+          <w:rFonts w:asciiTheme="minorHAnsi" w:hAnsiTheme="minorHAnsi" w:cs="Times"/>
+          <w:sz w:val="24"/>
+          <w:szCs w:val="24"/>
+          <w:lang w:val="fr-FR"/>
+        </w:rPr>
+        <w:t xml:space="preserve">(préalablement initialisé par l’interface XLL) </w:t>
+      </w:r>
+      <w:r>
+        <w:rPr>
+          <w:rFonts w:asciiTheme="minorHAnsi" w:hAnsiTheme="minorHAnsi" w:cs="Times"/>
+          <w:sz w:val="24"/>
+          <w:szCs w:val="24"/>
+          <w:lang w:val="fr-FR"/>
+        </w:rPr>
+        <w:t xml:space="preserve">avec la fonction double </w:t>
       </w:r>
       <w:proofErr w:type="spellStart"/>
       <w:r>
@@ -4375,15 +4400,6 @@
             </m:r>
           </m:sub>
         </m:sSub>
-        <m:r>
-          <w:rPr>
-            <w:rFonts w:ascii="Cambria Math" w:hAnsi="Cambria Math" w:cs="Times"/>
-            <w:sz w:val="24"/>
-            <w:szCs w:val="24"/>
-            <w:lang w:val="fr-FR"/>
-          </w:rPr>
-          <m:t>/100</m:t>
-        </m:r>
       </m:oMath>
       <w:r>
         <w:rPr>
@@ -4402,7 +4418,43 @@
           <w:szCs w:val="24"/>
           <w:lang w:val="fr-FR"/>
         </w:rPr>
-        <w:t xml:space="preserve">et la maturité </w:t>
+        <w:t>(e</w:t>
+      </w:r>
+      <w:r>
+        <w:rPr>
+          <w:rFonts w:asciiTheme="minorHAnsi" w:hAnsiTheme="minorHAnsi" w:cs="Times"/>
+          <w:sz w:val="24"/>
+          <w:szCs w:val="24"/>
+          <w:lang w:val="fr-FR"/>
+        </w:rPr>
+        <w:t>n unité de 1</w:t>
+      </w:r>
+      <w:r>
+        <w:rPr>
+          <w:rFonts w:asciiTheme="minorHAnsi" w:hAnsiTheme="minorHAnsi" w:cs="Times"/>
+          <w:sz w:val="24"/>
+          <w:szCs w:val="24"/>
+          <w:lang w:val="fr-FR"/>
+        </w:rPr>
+        <w:t>)</w:t>
+      </w:r>
+      <w:r>
+        <w:rPr>
+          <w:rFonts w:asciiTheme="minorHAnsi" w:hAnsiTheme="minorHAnsi" w:cs="Times"/>
+          <w:sz w:val="24"/>
+          <w:szCs w:val="24"/>
+          <w:lang w:val="fr-FR"/>
+        </w:rPr>
+        <w:t xml:space="preserve"> e</w:t>
+      </w:r>
+      <w:r>
+        <w:rPr>
+          <w:rFonts w:asciiTheme="minorHAnsi" w:hAnsiTheme="minorHAnsi" w:cs="Times"/>
+          <w:sz w:val="24"/>
+          <w:szCs w:val="24"/>
+          <w:lang w:val="fr-FR"/>
+        </w:rPr>
+        <w:t xml:space="preserve">t la maturité </w:t>
       </w:r>
       <w:r>
         <w:rPr>
@@ -5404,8 +5456,6 @@
         </w:rPr>
         <w:t>).</w:t>
       </w:r>
-      <w:bookmarkStart w:id="0" w:name="_GoBack"/>
-      <w:bookmarkEnd w:id="0"/>
     </w:p>
     <w:p>
       <w:pPr>
@@ -5442,8 +5492,6 @@
         <w:jc w:val="both"/>
         <w:rPr>
           <w:rFonts w:asciiTheme="minorHAnsi" w:hAnsiTheme="minorHAnsi" w:cs="Times"/>
-          <w:sz w:val="24"/>
-          <w:szCs w:val="24"/>
           <w:lang w:val="fr-FR"/>
         </w:rPr>
       </w:pPr>
@@ -5505,7 +5553,21 @@
           <w:szCs w:val="24"/>
           <w:lang w:val="fr-FR"/>
         </w:rPr>
-        <w:t>) ; // renvoie le tableau N</w:t>
+        <w:t xml:space="preserve">) ; </w:t>
+      </w:r>
+      <w:r>
+        <w:rPr>
+          <w:rFonts w:asciiTheme="minorHAnsi" w:hAnsiTheme="minorHAnsi" w:cs="Times"/>
+          <w:lang w:val="fr-FR"/>
+        </w:rPr>
+        <w:t>// renvoie le tableau N</w:t>
+      </w:r>
+      <w:r>
+        <w:rPr>
+          <w:rFonts w:asciiTheme="minorHAnsi" w:hAnsiTheme="minorHAnsi" w:cs="Times"/>
+          <w:lang w:val="fr-FR"/>
+        </w:rPr>
+        <w:t xml:space="preserve"> (vecteur de variables aléatoires suivant une loi N(0,1)</w:t>
       </w:r>
     </w:p>
     <w:p>
@@ -5518,8 +5580,6 @@
         <w:jc w:val="both"/>
         <w:rPr>
           <w:rFonts w:asciiTheme="minorHAnsi" w:hAnsiTheme="minorHAnsi" w:cs="Times"/>
-          <w:sz w:val="24"/>
-          <w:szCs w:val="24"/>
           <w:lang w:val="fr-FR"/>
         </w:rPr>
       </w:pPr>
@@ -5553,6 +5613,7 @@
         <w:t xml:space="preserve"> </w:t>
       </w:r>
       <w:proofErr w:type="spellStart"/>
+      <w:proofErr w:type="gramStart"/>
       <w:r>
         <w:rPr>
           <w:rFonts w:asciiTheme="minorHAnsi" w:hAnsiTheme="minorHAnsi" w:cs="Times"/>
@@ -5570,7 +5631,31 @@
           <w:szCs w:val="24"/>
           <w:lang w:val="fr-FR"/>
         </w:rPr>
-        <w:t>() ; // renvoie le tableau sigma</w:t>
+        <w:t>(</w:t>
+      </w:r>
+      <w:proofErr w:type="gramEnd"/>
+      <w:r>
+        <w:rPr>
+          <w:rFonts w:asciiTheme="minorHAnsi" w:hAnsiTheme="minorHAnsi" w:cs="Times"/>
+          <w:sz w:val="24"/>
+          <w:szCs w:val="24"/>
+          <w:lang w:val="fr-FR"/>
+        </w:rPr>
+        <w:t xml:space="preserve">) ; </w:t>
+      </w:r>
+      <w:r>
+        <w:rPr>
+          <w:rFonts w:asciiTheme="minorHAnsi" w:hAnsiTheme="minorHAnsi" w:cs="Times"/>
+          <w:lang w:val="fr-FR"/>
+        </w:rPr>
+        <w:t>// renvoie le tableau sigma</w:t>
+      </w:r>
+      <w:r>
+        <w:rPr>
+          <w:rFonts w:asciiTheme="minorHAnsi" w:hAnsiTheme="minorHAnsi" w:cs="Times"/>
+          <w:lang w:val="fr-FR"/>
+        </w:rPr>
+        <w:t xml:space="preserve"> (volatilité locale en t)</w:t>
       </w:r>
     </w:p>
     <w:p>
@@ -5723,27 +5808,14 @@
       <w:r>
         <w:t xml:space="preserve">Tableau </w:t>
       </w:r>
-      <w:r>
-        <w:fldChar w:fldCharType="begin"/>
-      </w:r>
-      <w:r>
-        <w:instrText xml:space="preserve"> SEQ Tableau \* ARABIC </w:instrText>
-      </w:r>
-      <w:r>
-        <w:fldChar w:fldCharType="separate"/>
-      </w:r>
-      <w:r>
-        <w:rPr>
-          <w:noProof/>
-        </w:rPr>
-        <w:t>1</w:t>
-      </w:r>
-      <w:r>
-        <w:rPr>
-          <w:noProof/>
-        </w:rPr>
-        <w:fldChar w:fldCharType="end"/>
-      </w:r>
+      <w:fldSimple w:instr=" SEQ Tableau \* ARABIC ">
+        <w:r>
+          <w:rPr>
+            <w:noProof/>
+          </w:rPr>
+          <w:t>1</w:t>
+        </w:r>
+      </w:fldSimple>
       <w:r>
         <w:t xml:space="preserve"> </w:t>
       </w:r>
@@ -6113,9 +6185,36 @@
                 <w:szCs w:val="24"/>
                 <w:lang w:val="fr-FR"/>
               </w:rPr>
-              <w:t>spot_neg_null</w:t>
+              <w:t>valeur</w:t>
+            </w:r>
+            <w:r>
+              <w:rPr>
+                <w:rFonts w:asciiTheme="minorHAnsi" w:hAnsiTheme="minorHAnsi" w:cs="Times"/>
+                <w:sz w:val="24"/>
+                <w:szCs w:val="24"/>
+                <w:lang w:val="fr-FR"/>
+              </w:rPr>
+              <w:t>_neg</w:t>
             </w:r>
             <w:proofErr w:type="spellEnd"/>
+            <w:r>
+              <w:rPr>
+                <w:rFonts w:asciiTheme="minorHAnsi" w:hAnsiTheme="minorHAnsi" w:cs="Times"/>
+                <w:sz w:val="24"/>
+                <w:szCs w:val="24"/>
+                <w:lang w:val="fr-FR"/>
+              </w:rPr>
+              <w:t xml:space="preserve"> : </w:t>
+            </w:r>
+            <w:r>
+              <w:rPr>
+                <w:rFonts w:asciiTheme="minorHAnsi" w:hAnsiTheme="minorHAnsi" w:cs="Times"/>
+                <w:sz w:val="24"/>
+                <w:szCs w:val="24"/>
+                <w:lang w:val="fr-FR"/>
+              </w:rPr>
+              <w:t>0</w:t>
+            </w:r>
             <w:r>
               <w:rPr>
                 <w:rFonts w:asciiTheme="minorHAnsi" w:hAnsiTheme="minorHAnsi" w:cs="Times"/>
@@ -6250,9 +6349,36 @@
                 <w:szCs w:val="24"/>
                 <w:lang w:val="fr-FR"/>
               </w:rPr>
-              <w:t>spot_too_big</w:t>
+              <w:t>valeur</w:t>
+            </w:r>
+            <w:r>
+              <w:rPr>
+                <w:rFonts w:asciiTheme="minorHAnsi" w:hAnsiTheme="minorHAnsi" w:cs="Times"/>
+                <w:sz w:val="24"/>
+                <w:szCs w:val="24"/>
+                <w:lang w:val="fr-FR"/>
+              </w:rPr>
+              <w:t>_big</w:t>
             </w:r>
             <w:proofErr w:type="spellEnd"/>
+            <w:r>
+              <w:rPr>
+                <w:rFonts w:asciiTheme="minorHAnsi" w:hAnsiTheme="minorHAnsi" w:cs="Times"/>
+                <w:sz w:val="24"/>
+                <w:szCs w:val="24"/>
+                <w:lang w:val="fr-FR"/>
+              </w:rPr>
+              <w:t> :</w:t>
+            </w:r>
+            <w:r>
+              <w:rPr>
+                <w:rFonts w:asciiTheme="minorHAnsi" w:hAnsiTheme="minorHAnsi" w:cs="Times"/>
+                <w:sz w:val="24"/>
+                <w:szCs w:val="24"/>
+                <w:lang w:val="fr-FR"/>
+              </w:rPr>
+              <w:t xml:space="preserve"> 0</w:t>
+            </w:r>
             <w:r>
               <w:rPr>
                 <w:rFonts w:asciiTheme="minorHAnsi" w:hAnsiTheme="minorHAnsi" w:cs="Times"/>
@@ -6357,7 +6483,7 @@
                 <w:szCs w:val="24"/>
                 <w:lang w:val="fr-FR"/>
               </w:rPr>
-              <w:t>« </w:t>
+              <w:t xml:space="preserve">« </w:t>
             </w:r>
             <w:proofErr w:type="spellStart"/>
             <w:r>
@@ -6367,7 +6493,16 @@
                 <w:szCs w:val="24"/>
                 <w:lang w:val="fr-FR"/>
               </w:rPr>
-              <w:t>maturity_neg_null</w:t>
+              <w:t>valeur</w:t>
+            </w:r>
+            <w:r>
+              <w:rPr>
+                <w:rFonts w:asciiTheme="minorHAnsi" w:hAnsiTheme="minorHAnsi" w:cs="Times"/>
+                <w:sz w:val="24"/>
+                <w:szCs w:val="24"/>
+                <w:lang w:val="fr-FR"/>
+              </w:rPr>
+              <w:t>_neg</w:t>
             </w:r>
             <w:proofErr w:type="spellEnd"/>
             <w:r>
@@ -6377,7 +6512,25 @@
                 <w:szCs w:val="24"/>
                 <w:lang w:val="fr-FR"/>
               </w:rPr>
-              <w:t> »</w:t>
+              <w:t> :</w:t>
+            </w:r>
+            <w:r>
+              <w:rPr>
+                <w:rFonts w:asciiTheme="minorHAnsi" w:hAnsiTheme="minorHAnsi" w:cs="Times"/>
+                <w:sz w:val="24"/>
+                <w:szCs w:val="24"/>
+                <w:lang w:val="fr-FR"/>
+              </w:rPr>
+              <w:t xml:space="preserve"> 504 </w:t>
+            </w:r>
+            <w:r>
+              <w:rPr>
+                <w:rFonts w:asciiTheme="minorHAnsi" w:hAnsiTheme="minorHAnsi" w:cs="Times"/>
+                <w:sz w:val="24"/>
+                <w:szCs w:val="24"/>
+                <w:lang w:val="fr-FR"/>
+              </w:rPr>
+              <w:t>»</w:t>
             </w:r>
           </w:p>
         </w:tc>
@@ -6469,7 +6622,7 @@
                 <w:szCs w:val="24"/>
                 <w:lang w:val="fr-FR"/>
               </w:rPr>
-              <w:t>« </w:t>
+              <w:t xml:space="preserve">« </w:t>
             </w:r>
             <w:proofErr w:type="spellStart"/>
             <w:r>
@@ -6479,7 +6632,7 @@
                 <w:szCs w:val="24"/>
                 <w:lang w:val="fr-FR"/>
               </w:rPr>
-              <w:t>incorrect_vector_size</w:t>
+              <w:t>unvalid_size</w:t>
             </w:r>
             <w:proofErr w:type="spellEnd"/>
             <w:r>
@@ -6489,7 +6642,41 @@
                 <w:szCs w:val="24"/>
                 <w:lang w:val="fr-FR"/>
               </w:rPr>
+              <w:t> : [size] </w:t>
+            </w:r>
+            <w:r>
+              <w:rPr>
+                <w:rFonts w:asciiTheme="minorHAnsi" w:hAnsiTheme="minorHAnsi" w:cs="Times"/>
+                <w:sz w:val="24"/>
+                <w:szCs w:val="24"/>
+                <w:lang w:val="fr-FR"/>
+              </w:rPr>
               <w:t>»</w:t>
+            </w:r>
+          </w:p>
+          <w:p>
+            <w:pPr>
+              <w:widowControl w:val="0"/>
+              <w:autoSpaceDE w:val="0"/>
+              <w:autoSpaceDN w:val="0"/>
+              <w:adjustRightInd w:val="0"/>
+              <w:spacing w:after="240"/>
+              <w:jc w:val="center"/>
+              <w:rPr>
+                <w:rFonts w:asciiTheme="minorHAnsi" w:hAnsiTheme="minorHAnsi" w:cs="Times"/>
+                <w:sz w:val="24"/>
+                <w:szCs w:val="24"/>
+                <w:lang w:val="fr-FR"/>
+              </w:rPr>
+            </w:pPr>
+            <w:r>
+              <w:rPr>
+                <w:rFonts w:asciiTheme="minorHAnsi" w:hAnsiTheme="minorHAnsi" w:cs="Times"/>
+                <w:sz w:val="24"/>
+                <w:szCs w:val="24"/>
+                <w:lang w:val="fr-FR"/>
+              </w:rPr>
+              <w:t>(remplacer size par la taille du vecteur renvoyé)</w:t>
             </w:r>
           </w:p>
         </w:tc>
@@ -6591,7 +6778,7 @@
                 <w:szCs w:val="24"/>
                 <w:lang w:val="fr-FR"/>
               </w:rPr>
-              <w:t>incorrect_vector_value</w:t>
+              <w:t>valeur_gna</w:t>
             </w:r>
             <w:proofErr w:type="spellEnd"/>
             <w:r>
@@ -6601,7 +6788,41 @@
                 <w:szCs w:val="24"/>
                 <w:lang w:val="fr-FR"/>
               </w:rPr>
+              <w:t> : [indice]</w:t>
+            </w:r>
+            <w:r>
+              <w:rPr>
+                <w:rFonts w:asciiTheme="minorHAnsi" w:hAnsiTheme="minorHAnsi" w:cs="Times"/>
+                <w:sz w:val="24"/>
+                <w:szCs w:val="24"/>
+                <w:lang w:val="fr-FR"/>
+              </w:rPr>
               <w:t> »</w:t>
+            </w:r>
+          </w:p>
+          <w:p>
+            <w:pPr>
+              <w:widowControl w:val="0"/>
+              <w:autoSpaceDE w:val="0"/>
+              <w:autoSpaceDN w:val="0"/>
+              <w:adjustRightInd w:val="0"/>
+              <w:spacing w:after="240"/>
+              <w:jc w:val="center"/>
+              <w:rPr>
+                <w:rFonts w:asciiTheme="minorHAnsi" w:hAnsiTheme="minorHAnsi" w:cs="Times"/>
+                <w:sz w:val="24"/>
+                <w:szCs w:val="24"/>
+                <w:lang w:val="fr-FR"/>
+              </w:rPr>
+            </w:pPr>
+            <w:r>
+              <w:rPr>
+                <w:rFonts w:asciiTheme="minorHAnsi" w:hAnsiTheme="minorHAnsi" w:cs="Times"/>
+                <w:sz w:val="24"/>
+                <w:szCs w:val="24"/>
+                <w:lang w:val="fr-FR"/>
+              </w:rPr>
+              <w:t>(remplacer indice par l’indice dans le vecteur N où la condition n’est pas respectée)</w:t>
             </w:r>
           </w:p>
         </w:tc>
@@ -6749,7 +6970,7 @@
                 <w:szCs w:val="24"/>
                 <w:lang w:val="fr-FR"/>
               </w:rPr>
-              <w:t>«</w:t>
+              <w:t xml:space="preserve">« </w:t>
             </w:r>
             <w:proofErr w:type="spellStart"/>
             <w:r>
@@ -6759,7 +6980,7 @@
                 <w:szCs w:val="24"/>
                 <w:lang w:val="fr-FR"/>
               </w:rPr>
-              <w:t>negative_price_value</w:t>
+              <w:t>valeur_neg</w:t>
             </w:r>
             <w:proofErr w:type="spellEnd"/>
             <w:r>
@@ -6769,7 +6990,41 @@
                 <w:szCs w:val="24"/>
                 <w:lang w:val="fr-FR"/>
               </w:rPr>
+              <w:t> : [indice]</w:t>
+            </w:r>
+            <w:r>
+              <w:rPr>
+                <w:rFonts w:asciiTheme="minorHAnsi" w:hAnsiTheme="minorHAnsi" w:cs="Times"/>
+                <w:sz w:val="24"/>
+                <w:szCs w:val="24"/>
+                <w:lang w:val="fr-FR"/>
+              </w:rPr>
               <w:t> »</w:t>
+            </w:r>
+          </w:p>
+          <w:p>
+            <w:pPr>
+              <w:widowControl w:val="0"/>
+              <w:autoSpaceDE w:val="0"/>
+              <w:autoSpaceDN w:val="0"/>
+              <w:adjustRightInd w:val="0"/>
+              <w:spacing w:after="240"/>
+              <w:jc w:val="center"/>
+              <w:rPr>
+                <w:rFonts w:asciiTheme="minorHAnsi" w:hAnsiTheme="minorHAnsi" w:cs="Times"/>
+                <w:sz w:val="24"/>
+                <w:szCs w:val="24"/>
+                <w:lang w:val="fr-FR"/>
+              </w:rPr>
+            </w:pPr>
+            <w:r>
+              <w:rPr>
+                <w:rFonts w:asciiTheme="minorHAnsi" w:hAnsiTheme="minorHAnsi" w:cs="Times"/>
+                <w:sz w:val="24"/>
+                <w:szCs w:val="24"/>
+                <w:lang w:val="fr-FR"/>
+              </w:rPr>
+              <w:t>(remplacer indice par l’indice dans le vecteur S où la condition n’est pas respectée)</w:t>
             </w:r>
           </w:p>
         </w:tc>

</xml_diff>

<commit_message>
MàJ Header + specs
</commit_message>
<xml_diff>
--- a/specifications/Composant6GenChemin.docx
+++ b/specifications/Composant6GenChemin.docx
@@ -12,8 +12,6 @@
           <w:szCs w:val="24"/>
         </w:rPr>
       </w:pPr>
-      <w:bookmarkStart w:id="0" w:name="_GoBack"/>
-      <w:bookmarkEnd w:id="0"/>
       <w:r>
         <w:rPr>
           <w:rFonts w:ascii="Calibri" w:eastAsia="Calibri" w:hAnsi="Calibri" w:cs="Calibri"/>
@@ -3126,7 +3124,7 @@
       </w:tr>
       <w:tr>
         <w:trPr>
-          <w:trHeight w:hRule="exact" w:val="254"/>
+          <w:trHeight w:hRule="exact" w:val="491"/>
         </w:trPr>
         <w:tc>
           <w:tcPr>
@@ -3138,7 +3136,14 @@
               <w:right w:val="single" w:sz="5" w:space="0" w:color="000000"/>
             </w:tcBorders>
           </w:tcPr>
-          <w:p/>
+          <w:p>
+            <w:pPr>
+              <w:jc w:val="center"/>
+            </w:pPr>
+            <w:r>
+              <w:t>1.6</w:t>
+            </w:r>
+          </w:p>
         </w:tc>
         <w:tc>
           <w:tcPr>
@@ -3150,7 +3155,14 @@
               <w:right w:val="single" w:sz="5" w:space="0" w:color="000000"/>
             </w:tcBorders>
           </w:tcPr>
-          <w:p/>
+          <w:p>
+            <w:pPr>
+              <w:jc w:val="center"/>
+            </w:pPr>
+            <w:r>
+              <w:t>11/05/2015</w:t>
+            </w:r>
+          </w:p>
         </w:tc>
         <w:tc>
           <w:tcPr>
@@ -3162,7 +3174,14 @@
               <w:right w:val="single" w:sz="5" w:space="0" w:color="000000"/>
             </w:tcBorders>
           </w:tcPr>
-          <w:p/>
+          <w:p>
+            <w:pPr>
+              <w:jc w:val="center"/>
+            </w:pPr>
+            <w:r>
+              <w:t>Laurent MARY</w:t>
+            </w:r>
+          </w:p>
         </w:tc>
         <w:tc>
           <w:tcPr>
@@ -3174,7 +3193,59 @@
               <w:right w:val="single" w:sz="5" w:space="0" w:color="000000"/>
             </w:tcBorders>
           </w:tcPr>
-          <w:p/>
+          <w:p>
+            <w:pPr>
+              <w:jc w:val="center"/>
+            </w:pPr>
+            <w:r>
+              <w:t xml:space="preserve">La function </w:t>
+            </w:r>
+            <w:proofErr w:type="spellStart"/>
+            <w:r>
+              <w:t>getChemin</w:t>
+            </w:r>
+            <w:proofErr w:type="spellEnd"/>
+            <w:r>
+              <w:t xml:space="preserve"> </w:t>
+            </w:r>
+            <w:proofErr w:type="spellStart"/>
+            <w:r>
+              <w:t>prend</w:t>
+            </w:r>
+            <w:proofErr w:type="spellEnd"/>
+            <w:r>
+              <w:t xml:space="preserve"> 2 </w:t>
+            </w:r>
+            <w:proofErr w:type="spellStart"/>
+            <w:r>
+              <w:t>paramètres</w:t>
+            </w:r>
+            <w:proofErr w:type="spellEnd"/>
+            <w:r>
+              <w:t xml:space="preserve"> : le </w:t>
+            </w:r>
+            <w:proofErr w:type="spellStart"/>
+            <w:r>
+              <w:t>nombre</w:t>
+            </w:r>
+            <w:proofErr w:type="spellEnd"/>
+            <w:r>
+              <w:t xml:space="preserve"> de </w:t>
+            </w:r>
+            <w:proofErr w:type="spellStart"/>
+            <w:r>
+              <w:t>jours</w:t>
+            </w:r>
+            <w:proofErr w:type="spellEnd"/>
+            <w:r>
+              <w:t xml:space="preserve"> et le spot de </w:t>
+            </w:r>
+            <w:proofErr w:type="spellStart"/>
+            <w:r>
+              <w:t>départ</w:t>
+            </w:r>
+            <w:proofErr w:type="spellEnd"/>
+          </w:p>
         </w:tc>
       </w:tr>
       <w:tr>
@@ -3815,7 +3886,7 @@
           <w:szCs w:val="24"/>
           <w:lang w:val="fr-FR"/>
         </w:rPr>
-        <w:t xml:space="preserve">attendue (par défaut 504 jours = 252 jours annuels de cotation * 2 ans) </w:t>
+        <w:t xml:space="preserve">attendue </w:t>
       </w:r>
     </w:p>
     <w:p>
@@ -3914,7 +3985,7 @@
           <w:szCs w:val="24"/>
           <w:lang w:val="fr-FR"/>
         </w:rPr>
-        <w:t>504</w:t>
+        <w:t>T</w:t>
       </w:r>
       <w:r>
         <w:rPr>
@@ -3924,6 +3995,15 @@
           <w:lang w:val="fr-FR"/>
         </w:rPr>
         <w:t>)</w:t>
+      </w:r>
+      <w:r>
+        <w:rPr>
+          <w:rFonts w:asciiTheme="minorHAnsi" w:hAnsiTheme="minorHAnsi" w:cs="Times"/>
+          <w:sz w:val="24"/>
+          <w:szCs w:val="24"/>
+          <w:lang w:val="fr-FR"/>
+        </w:rPr>
+        <w:t>. T désignant la maturité</w:t>
       </w:r>
     </w:p>
     <w:p>
@@ -4142,7 +4222,20 @@
             <w:szCs w:val="24"/>
             <w:lang w:val="fr-FR"/>
           </w:rPr>
-          <m:t>∩[0;T-1]</m:t>
+          <m:t>∩</m:t>
+        </m:r>
+        <m:r>
+          <m:rPr>
+            <m:sty m:val="p"/>
+          </m:rPr>
+          <w:rPr>
+            <w:rFonts w:ascii="Cambria Math" w:hAnsi="Cambria Math" w:cs="Times"/>
+            <w:sz w:val="24"/>
+            <w:szCs w:val="24"/>
+            <w:lang w:val="fr-FR"/>
+          </w:rPr>
+          <w:lastRenderedPageBreak/>
+          <m:t>[0;T-1]</m:t>
         </m:r>
       </m:oMath>
       <w:r>
@@ -4200,16 +4293,16 @@
           <w:szCs w:val="24"/>
           <w:lang w:val="fr-FR"/>
         </w:rPr>
-        <w:t xml:space="preserve"> de taille T=</w:t>
-      </w:r>
-      <w:r>
-        <w:rPr>
-          <w:rFonts w:asciiTheme="minorHAnsi" w:hAnsiTheme="minorHAnsi" w:cs="Times"/>
-          <w:sz w:val="24"/>
-          <w:szCs w:val="24"/>
-          <w:lang w:val="fr-FR"/>
-        </w:rPr>
-        <w:t>504).</w:t>
+        <w:t xml:space="preserve"> de taille T</w:t>
+      </w:r>
+      <w:r>
+        <w:rPr>
+          <w:rFonts w:asciiTheme="minorHAnsi" w:hAnsiTheme="minorHAnsi" w:cs="Times"/>
+          <w:sz w:val="24"/>
+          <w:szCs w:val="24"/>
+          <w:lang w:val="fr-FR"/>
+        </w:rPr>
+        <w:t>).</w:t>
       </w:r>
     </w:p>
     <w:p>
@@ -4482,27 +4575,7 @@
           <w:u w:val="single"/>
           <w:lang w:val="fr-FR"/>
         </w:rPr>
-        <w:t>Cet appel sera répété autant de fois qu’il y a de jours de cotations soit T</w:t>
-      </w:r>
-      <w:r>
-        <w:rPr>
-          <w:rFonts w:asciiTheme="minorHAnsi" w:hAnsiTheme="minorHAnsi" w:cs="Times"/>
-          <w:sz w:val="24"/>
-          <w:szCs w:val="24"/>
-          <w:u w:val="single"/>
-          <w:lang w:val="fr-FR"/>
-        </w:rPr>
-        <w:t xml:space="preserve"> (=504)</w:t>
-      </w:r>
-      <w:r>
-        <w:rPr>
-          <w:rFonts w:asciiTheme="minorHAnsi" w:hAnsiTheme="minorHAnsi" w:cs="Times"/>
-          <w:sz w:val="24"/>
-          <w:szCs w:val="24"/>
-          <w:u w:val="single"/>
-          <w:lang w:val="fr-FR"/>
-        </w:rPr>
-        <w:t xml:space="preserve"> fois.</w:t>
+        <w:t>Cet appel sera répété autant de fois qu’il y a de jours de cotations soit T fois.</w:t>
       </w:r>
       <w:r>
         <w:rPr>
@@ -4693,7 +4766,25 @@
           <w:szCs w:val="24"/>
           <w:lang w:val="fr-FR"/>
         </w:rPr>
-        <w:t xml:space="preserve"> sigma (qui a une taille de T=504).</w:t>
+        <w:t xml:space="preserve"> s</w:t>
+      </w:r>
+      <w:r>
+        <w:rPr>
+          <w:rFonts w:asciiTheme="minorHAnsi" w:hAnsiTheme="minorHAnsi" w:cs="Times"/>
+          <w:sz w:val="24"/>
+          <w:szCs w:val="24"/>
+          <w:lang w:val="fr-FR"/>
+        </w:rPr>
+        <w:t>igma</w:t>
+      </w:r>
+      <w:r>
+        <w:rPr>
+          <w:rFonts w:asciiTheme="minorHAnsi" w:hAnsiTheme="minorHAnsi" w:cs="Times"/>
+          <w:sz w:val="24"/>
+          <w:szCs w:val="24"/>
+          <w:lang w:val="fr-FR"/>
+        </w:rPr>
+        <w:t>.</w:t>
       </w:r>
     </w:p>
     <w:p>
@@ -5214,16 +5305,71 @@
           <w:szCs w:val="24"/>
           <w:lang w:val="fr-FR"/>
         </w:rPr>
-        <w:t>La valeur t correspond à fois au temps et à la position dans le vecteur généré.</w:t>
-      </w:r>
-      <w:r>
-        <w:rPr>
-          <w:rFonts w:ascii="Times" w:hAnsi="Times" w:cs="Times"/>
-          <w:sz w:val="32"/>
-          <w:szCs w:val="32"/>
-          <w:lang w:val="fr-FR"/>
-        </w:rPr>
-        <w:t xml:space="preserve"> </w:t>
+        <w:t>La valeur t correspond à fois au temps et à la position dans le vecteur généré</w:t>
+      </w:r>
+      <w:r>
+        <w:rPr>
+          <w:rFonts w:asciiTheme="minorHAnsi" w:hAnsiTheme="minorHAnsi" w:cs="Times"/>
+          <w:sz w:val="24"/>
+          <w:szCs w:val="24"/>
+          <w:lang w:val="fr-FR"/>
+        </w:rPr>
+        <w:t xml:space="preserve">. On divise par la racine de 252 car </w:t>
+      </w:r>
+      <m:oMath>
+        <m:sSub>
+          <m:sSubPr>
+            <m:ctrlPr>
+              <w:rPr>
+                <w:rFonts w:ascii="Cambria Math" w:hAnsi="Cambria Math" w:cs="Times"/>
+                <w:i/>
+                <w:sz w:val="24"/>
+                <w:szCs w:val="24"/>
+                <w:lang w:val="fr-FR"/>
+              </w:rPr>
+            </m:ctrlPr>
+          </m:sSubPr>
+          <m:e>
+            <m:r>
+              <w:rPr>
+                <w:rFonts w:ascii="Cambria Math" w:hAnsi="Cambria Math" w:cs="Times"/>
+                <w:sz w:val="24"/>
+                <w:szCs w:val="24"/>
+                <w:lang w:val="fr-FR"/>
+              </w:rPr>
+              <m:t>σ</m:t>
+            </m:r>
+          </m:e>
+          <m:sub>
+            <m:r>
+              <w:rPr>
+                <w:rFonts w:ascii="Cambria Math" w:hAnsi="Cambria Math" w:cs="Times"/>
+                <w:sz w:val="24"/>
+                <w:szCs w:val="24"/>
+                <w:lang w:val="fr-FR"/>
+              </w:rPr>
+              <m:t>t</m:t>
+            </m:r>
+          </m:sub>
+        </m:sSub>
+      </m:oMath>
+      <w:r>
+        <w:rPr>
+          <w:rFonts w:asciiTheme="minorHAnsi" w:hAnsiTheme="minorHAnsi" w:cs="Times"/>
+          <w:sz w:val="24"/>
+          <w:szCs w:val="24"/>
+          <w:lang w:val="fr-FR"/>
+        </w:rPr>
+        <w:t xml:space="preserve"> constitue une volatilité annualisée qu’on doit rapporter à une journée</w:t>
+      </w:r>
+      <w:r>
+        <w:rPr>
+          <w:rFonts w:asciiTheme="minorHAnsi" w:hAnsiTheme="minorHAnsi" w:cs="Times"/>
+          <w:sz w:val="24"/>
+          <w:szCs w:val="24"/>
+          <w:lang w:val="fr-FR"/>
+        </w:rPr>
+        <w:t>.</w:t>
       </w:r>
     </w:p>
     <w:p>
@@ -5374,7 +5520,29 @@
         </w:rPr>
         <w:t>(</w:t>
       </w:r>
+      <w:proofErr w:type="spellStart"/>
       <w:proofErr w:type="gramEnd"/>
+      <w:r>
+        <w:rPr>
+          <w:rFonts w:asciiTheme="minorHAnsi" w:hAnsiTheme="minorHAnsi" w:cs="Times"/>
+          <w:b/>
+          <w:sz w:val="24"/>
+          <w:szCs w:val="24"/>
+          <w:lang w:val="fr-FR"/>
+        </w:rPr>
+        <w:t>int</w:t>
+      </w:r>
+      <w:proofErr w:type="spellEnd"/>
+      <w:r>
+        <w:rPr>
+          <w:rFonts w:asciiTheme="minorHAnsi" w:hAnsiTheme="minorHAnsi" w:cs="Times"/>
+          <w:b/>
+          <w:sz w:val="24"/>
+          <w:szCs w:val="24"/>
+          <w:lang w:val="fr-FR"/>
+        </w:rPr>
+        <w:t xml:space="preserve"> jours, double spot</w:t>
+      </w:r>
       <w:r>
         <w:rPr>
           <w:rFonts w:asciiTheme="minorHAnsi" w:hAnsiTheme="minorHAnsi" w:cs="Times"/>
@@ -5418,43 +5586,7 @@
           <w:szCs w:val="24"/>
           <w:lang w:val="fr-FR"/>
         </w:rPr>
-        <w:t>Le</w:t>
-      </w:r>
-      <w:r>
-        <w:rPr>
-          <w:rFonts w:asciiTheme="minorHAnsi" w:hAnsiTheme="minorHAnsi" w:cs="Times"/>
-          <w:sz w:val="24"/>
-          <w:szCs w:val="24"/>
-          <w:lang w:val="fr-FR"/>
-        </w:rPr>
-        <w:t xml:space="preserve"> spot de départ vaut 100 et la maturité sera de 504 jours de cotation</w:t>
-      </w:r>
-      <w:r>
-        <w:rPr>
-          <w:rFonts w:asciiTheme="minorHAnsi" w:hAnsiTheme="minorHAnsi" w:cs="Times"/>
-          <w:sz w:val="24"/>
-          <w:szCs w:val="24"/>
-          <w:lang w:val="fr-FR"/>
-        </w:rPr>
-        <w:t xml:space="preserve"> (le vecteur renvoyé aura donc 505 valeurs</w:t>
-      </w:r>
-      <w:r>
-        <w:rPr>
-          <w:rFonts w:asciiTheme="minorHAnsi" w:hAnsiTheme="minorHAnsi" w:cs="Times"/>
-          <w:sz w:val="24"/>
-          <w:szCs w:val="24"/>
-          <w:lang w:val="fr-FR"/>
-        </w:rPr>
-        <w:t>, la première valeur du vecteur étant le spot et la dernière étant la valeur du sous-jacent à maturité</w:t>
-      </w:r>
-      <w:r>
-        <w:rPr>
-          <w:rFonts w:asciiTheme="minorHAnsi" w:hAnsiTheme="minorHAnsi" w:cs="Times"/>
-          <w:sz w:val="24"/>
-          <w:szCs w:val="24"/>
-          <w:lang w:val="fr-FR"/>
-        </w:rPr>
-        <w:t>).</w:t>
+        <w:t>Les fonctions suivantes sont également à implémenter à des fins de test :</w:t>
       </w:r>
     </w:p>
     <w:p>
@@ -5467,19 +5599,109 @@
         <w:jc w:val="both"/>
         <w:rPr>
           <w:rFonts w:asciiTheme="minorHAnsi" w:hAnsiTheme="minorHAnsi" w:cs="Times"/>
-          <w:sz w:val="24"/>
-          <w:szCs w:val="24"/>
-          <w:lang w:val="fr-FR"/>
-        </w:rPr>
-      </w:pPr>
-      <w:r>
-        <w:rPr>
-          <w:rFonts w:asciiTheme="minorHAnsi" w:hAnsiTheme="minorHAnsi" w:cs="Times"/>
-          <w:sz w:val="24"/>
-          <w:szCs w:val="24"/>
-          <w:lang w:val="fr-FR"/>
-        </w:rPr>
-        <w:t>Les fonctions suivantes sont également à implémenter à des fins de test :</w:t>
+          <w:lang w:val="fr-FR"/>
+        </w:rPr>
+      </w:pPr>
+      <w:proofErr w:type="spellStart"/>
+      <w:r>
+        <w:rPr>
+          <w:rFonts w:asciiTheme="minorHAnsi" w:hAnsiTheme="minorHAnsi" w:cs="Times"/>
+          <w:sz w:val="24"/>
+          <w:szCs w:val="24"/>
+          <w:lang w:val="fr-FR"/>
+        </w:rPr>
+        <w:t>Vector</w:t>
+      </w:r>
+      <w:proofErr w:type="spellEnd"/>
+      <w:r>
+        <w:rPr>
+          <w:rFonts w:asciiTheme="minorHAnsi" w:hAnsiTheme="minorHAnsi" w:cs="Times"/>
+          <w:sz w:val="24"/>
+          <w:szCs w:val="24"/>
+          <w:lang w:val="fr-FR"/>
+        </w:rPr>
+        <w:t>&lt;double&gt;</w:t>
+      </w:r>
+      <w:r>
+        <w:rPr>
+          <w:rFonts w:asciiTheme="minorHAnsi" w:hAnsiTheme="minorHAnsi" w:cs="Times"/>
+          <w:sz w:val="24"/>
+          <w:szCs w:val="24"/>
+          <w:lang w:val="fr-FR"/>
+        </w:rPr>
+        <w:t xml:space="preserve"> </w:t>
+      </w:r>
+      <w:proofErr w:type="spellStart"/>
+      <w:proofErr w:type="gramStart"/>
+      <w:r>
+        <w:rPr>
+          <w:rFonts w:asciiTheme="minorHAnsi" w:hAnsiTheme="minorHAnsi" w:cs="Times"/>
+          <w:sz w:val="24"/>
+          <w:szCs w:val="24"/>
+          <w:lang w:val="fr-FR"/>
+        </w:rPr>
+        <w:t>getN</w:t>
+      </w:r>
+      <w:proofErr w:type="spellEnd"/>
+      <w:r>
+        <w:rPr>
+          <w:rFonts w:asciiTheme="minorHAnsi" w:hAnsiTheme="minorHAnsi" w:cs="Times"/>
+          <w:sz w:val="24"/>
+          <w:szCs w:val="24"/>
+          <w:lang w:val="fr-FR"/>
+        </w:rPr>
+        <w:t>(</w:t>
+      </w:r>
+      <w:proofErr w:type="spellStart"/>
+      <w:proofErr w:type="gramEnd"/>
+      <w:r>
+        <w:rPr>
+          <w:rFonts w:asciiTheme="minorHAnsi" w:hAnsiTheme="minorHAnsi" w:cs="Times"/>
+          <w:sz w:val="24"/>
+          <w:szCs w:val="24"/>
+          <w:lang w:val="fr-FR"/>
+        </w:rPr>
+        <w:t>int</w:t>
+      </w:r>
+      <w:proofErr w:type="spellEnd"/>
+      <w:r>
+        <w:rPr>
+          <w:rFonts w:asciiTheme="minorHAnsi" w:hAnsiTheme="minorHAnsi" w:cs="Times"/>
+          <w:sz w:val="24"/>
+          <w:szCs w:val="24"/>
+          <w:lang w:val="fr-FR"/>
+        </w:rPr>
+        <w:t xml:space="preserve"> jours</w:t>
+      </w:r>
+      <w:r>
+        <w:rPr>
+          <w:rFonts w:asciiTheme="minorHAnsi" w:hAnsiTheme="minorHAnsi" w:cs="Times"/>
+          <w:sz w:val="24"/>
+          <w:szCs w:val="24"/>
+          <w:lang w:val="fr-FR"/>
+        </w:rPr>
+        <w:t xml:space="preserve">) ; </w:t>
+      </w:r>
+      <w:r>
+        <w:rPr>
+          <w:rFonts w:asciiTheme="minorHAnsi" w:hAnsiTheme="minorHAnsi" w:cs="Times"/>
+          <w:lang w:val="fr-FR"/>
+        </w:rPr>
+        <w:t>// renvoie le tableau N</w:t>
+      </w:r>
+      <w:r>
+        <w:rPr>
+          <w:rFonts w:asciiTheme="minorHAnsi" w:hAnsiTheme="minorHAnsi" w:cs="Times"/>
+          <w:lang w:val="fr-FR"/>
+        </w:rPr>
+        <w:t xml:space="preserve"> de taille jours</w:t>
+      </w:r>
+      <w:r>
+        <w:rPr>
+          <w:rFonts w:asciiTheme="minorHAnsi" w:hAnsiTheme="minorHAnsi" w:cs="Times"/>
+          <w:lang w:val="fr-FR"/>
+        </w:rPr>
+        <w:t xml:space="preserve"> (vecteur de variables aléatoires suivant une loi N(0,1)</w:t>
       </w:r>
     </w:p>
     <w:p>
@@ -5533,7 +5755,7 @@
           <w:szCs w:val="24"/>
           <w:lang w:val="fr-FR"/>
         </w:rPr>
-        <w:t>getN</w:t>
+        <w:t>getSigma</w:t>
       </w:r>
       <w:proofErr w:type="spellEnd"/>
       <w:r>
@@ -5545,6 +5767,7 @@
         </w:rPr>
         <w:t>(</w:t>
       </w:r>
+      <w:proofErr w:type="spellStart"/>
       <w:proofErr w:type="gramEnd"/>
       <w:r>
         <w:rPr>
@@ -5553,6 +5776,25 @@
           <w:szCs w:val="24"/>
           <w:lang w:val="fr-FR"/>
         </w:rPr>
+        <w:t>int</w:t>
+      </w:r>
+      <w:proofErr w:type="spellEnd"/>
+      <w:r>
+        <w:rPr>
+          <w:rFonts w:asciiTheme="minorHAnsi" w:hAnsiTheme="minorHAnsi" w:cs="Times"/>
+          <w:sz w:val="24"/>
+          <w:szCs w:val="24"/>
+          <w:lang w:val="fr-FR"/>
+        </w:rPr>
+        <w:t xml:space="preserve"> jours</w:t>
+      </w:r>
+      <w:r>
+        <w:rPr>
+          <w:rFonts w:asciiTheme="minorHAnsi" w:hAnsiTheme="minorHAnsi" w:cs="Times"/>
+          <w:sz w:val="24"/>
+          <w:szCs w:val="24"/>
+          <w:lang w:val="fr-FR"/>
+        </w:rPr>
         <w:t xml:space="preserve">) ; </w:t>
       </w:r>
       <w:r>
@@ -5560,14 +5802,82 @@
           <w:rFonts w:asciiTheme="minorHAnsi" w:hAnsiTheme="minorHAnsi" w:cs="Times"/>
           <w:lang w:val="fr-FR"/>
         </w:rPr>
-        <w:t>// renvoie le tableau N</w:t>
-      </w:r>
-      <w:r>
-        <w:rPr>
-          <w:rFonts w:asciiTheme="minorHAnsi" w:hAnsiTheme="minorHAnsi" w:cs="Times"/>
-          <w:lang w:val="fr-FR"/>
-        </w:rPr>
-        <w:t xml:space="preserve"> (vecteur de variables aléatoires suivant une loi N(0,1)</w:t>
+        <w:t>// renvoie le tableau sigma</w:t>
+      </w:r>
+      <w:r>
+        <w:rPr>
+          <w:rFonts w:asciiTheme="minorHAnsi" w:hAnsiTheme="minorHAnsi" w:cs="Times"/>
+          <w:lang w:val="fr-FR"/>
+        </w:rPr>
+        <w:t xml:space="preserve"> de taille jours</w:t>
+      </w:r>
+      <w:r>
+        <w:rPr>
+          <w:rFonts w:asciiTheme="minorHAnsi" w:hAnsiTheme="minorHAnsi" w:cs="Times"/>
+          <w:lang w:val="fr-FR"/>
+        </w:rPr>
+        <w:t xml:space="preserve"> (volatilité locale en t)</w:t>
+      </w:r>
+    </w:p>
+    <w:p>
+      <w:pPr>
+        <w:pStyle w:val="Paragraphedeliste"/>
+        <w:widowControl w:val="0"/>
+        <w:autoSpaceDE w:val="0"/>
+        <w:autoSpaceDN w:val="0"/>
+        <w:adjustRightInd w:val="0"/>
+        <w:ind w:left="1068"/>
+        <w:rPr>
+          <w:rFonts w:ascii="Times" w:hAnsi="Times" w:cs="Times"/>
+          <w:sz w:val="24"/>
+          <w:szCs w:val="24"/>
+          <w:lang w:val="fr-FR"/>
+        </w:rPr>
+      </w:pPr>
+    </w:p>
+    <w:p>
+      <w:pPr>
+        <w:widowControl w:val="0"/>
+        <w:autoSpaceDE w:val="0"/>
+        <w:autoSpaceDN w:val="0"/>
+        <w:adjustRightInd w:val="0"/>
+        <w:spacing w:after="240"/>
+        <w:rPr>
+          <w:rFonts w:ascii="Times" w:hAnsi="Times" w:cs="Times"/>
+          <w:sz w:val="24"/>
+          <w:szCs w:val="24"/>
+          <w:lang w:val="fr-FR"/>
+        </w:rPr>
+      </w:pPr>
+      <w:r>
+        <w:rPr>
+          <w:rFonts w:ascii="Times" w:hAnsi="Times" w:cs="Times"/>
+          <w:color w:val="244185"/>
+          <w:sz w:val="42"/>
+          <w:szCs w:val="42"/>
+          <w:lang w:val="fr-FR"/>
+        </w:rPr>
+        <w:t>5. Cas d'erreur</w:t>
+      </w:r>
+      <w:r>
+        <w:rPr>
+          <w:rFonts w:ascii="Times" w:hAnsi="Times" w:cs="Times"/>
+          <w:color w:val="244185"/>
+          <w:sz w:val="42"/>
+          <w:szCs w:val="42"/>
+          <w:lang w:val="fr-FR"/>
+        </w:rPr>
+        <w:t>s</w:t>
+      </w:r>
+      <w:r>
+        <w:rPr>
+          <w:rFonts w:ascii="Times" w:hAnsi="Times" w:cs="Times"/>
+          <w:color w:val="244185"/>
+          <w:sz w:val="42"/>
+          <w:szCs w:val="42"/>
+          <w:lang w:val="fr-FR"/>
+        </w:rPr>
+        <w:t xml:space="preserve"> </w:t>
       </w:r>
     </w:p>
     <w:p>
@@ -5580,9 +5890,30 @@
         <w:jc w:val="both"/>
         <w:rPr>
           <w:rFonts w:asciiTheme="minorHAnsi" w:hAnsiTheme="minorHAnsi" w:cs="Times"/>
-          <w:lang w:val="fr-FR"/>
-        </w:rPr>
-      </w:pPr>
+          <w:sz w:val="24"/>
+          <w:szCs w:val="24"/>
+          <w:lang w:val="fr-FR"/>
+        </w:rPr>
+      </w:pPr>
+      <w:r>
+        <w:rPr>
+          <w:rFonts w:asciiTheme="minorHAnsi" w:hAnsiTheme="minorHAnsi" w:cs="Times"/>
+          <w:sz w:val="24"/>
+          <w:szCs w:val="24"/>
+          <w:lang w:val="fr-FR"/>
+        </w:rPr>
+        <w:lastRenderedPageBreak/>
+        <w:t>Dans tous les cas, lorsque le composant rencontre une erreur, il renvoie</w:t>
+      </w:r>
+      <w:r>
+        <w:rPr>
+          <w:rFonts w:asciiTheme="minorHAnsi" w:hAnsiTheme="minorHAnsi" w:cs="Times"/>
+          <w:sz w:val="24"/>
+          <w:szCs w:val="24"/>
+          <w:lang w:val="fr-FR"/>
+        </w:rPr>
+        <w:t xml:space="preserve"> (« </w:t>
+      </w:r>
       <w:proofErr w:type="spellStart"/>
       <w:r>
         <w:rPr>
@@ -5591,7 +5922,7 @@
           <w:szCs w:val="24"/>
           <w:lang w:val="fr-FR"/>
         </w:rPr>
-        <w:t>Vector</w:t>
+        <w:t>throw</w:t>
       </w:r>
       <w:proofErr w:type="spellEnd"/>
       <w:r>
@@ -5601,7 +5932,7 @@
           <w:szCs w:val="24"/>
           <w:lang w:val="fr-FR"/>
         </w:rPr>
-        <w:t>&lt;double&gt;</w:t>
+        <w:t> »)</w:t>
       </w:r>
       <w:r>
         <w:rPr>
@@ -5612,210 +5943,54 @@
         </w:rPr>
         <w:t xml:space="preserve"> </w:t>
       </w:r>
-      <w:proofErr w:type="spellStart"/>
-      <w:proofErr w:type="gramStart"/>
-      <w:r>
-        <w:rPr>
-          <w:rFonts w:asciiTheme="minorHAnsi" w:hAnsiTheme="minorHAnsi" w:cs="Times"/>
-          <w:sz w:val="24"/>
-          <w:szCs w:val="24"/>
-          <w:lang w:val="fr-FR"/>
-        </w:rPr>
-        <w:t>getSigma</w:t>
-      </w:r>
-      <w:proofErr w:type="spellEnd"/>
-      <w:r>
-        <w:rPr>
-          <w:rFonts w:asciiTheme="minorHAnsi" w:hAnsiTheme="minorHAnsi" w:cs="Times"/>
-          <w:sz w:val="24"/>
-          <w:szCs w:val="24"/>
-          <w:lang w:val="fr-FR"/>
-        </w:rPr>
-        <w:t>(</w:t>
-      </w:r>
-      <w:proofErr w:type="gramEnd"/>
-      <w:r>
-        <w:rPr>
-          <w:rFonts w:asciiTheme="minorHAnsi" w:hAnsiTheme="minorHAnsi" w:cs="Times"/>
-          <w:sz w:val="24"/>
-          <w:szCs w:val="24"/>
-          <w:lang w:val="fr-FR"/>
-        </w:rPr>
-        <w:t xml:space="preserve">) ; </w:t>
-      </w:r>
-      <w:r>
-        <w:rPr>
-          <w:rFonts w:asciiTheme="minorHAnsi" w:hAnsiTheme="minorHAnsi" w:cs="Times"/>
-          <w:lang w:val="fr-FR"/>
-        </w:rPr>
-        <w:t>// renvoie le tableau sigma</w:t>
-      </w:r>
-      <w:r>
-        <w:rPr>
-          <w:rFonts w:asciiTheme="minorHAnsi" w:hAnsiTheme="minorHAnsi" w:cs="Times"/>
-          <w:lang w:val="fr-FR"/>
-        </w:rPr>
-        <w:t xml:space="preserve"> (volatilité locale en t)</w:t>
+      <w:r>
+        <w:rPr>
+          <w:rFonts w:asciiTheme="minorHAnsi" w:hAnsiTheme="minorHAnsi" w:cs="Times"/>
+          <w:sz w:val="24"/>
+          <w:szCs w:val="24"/>
+          <w:lang w:val="fr-FR"/>
+        </w:rPr>
+        <w:t xml:space="preserve">une chaine de caractères </w:t>
+      </w:r>
+      <w:r>
+        <w:rPr>
+          <w:rFonts w:asciiTheme="minorHAnsi" w:hAnsiTheme="minorHAnsi" w:cs="Times"/>
+          <w:sz w:val="24"/>
+          <w:szCs w:val="24"/>
+          <w:lang w:val="fr-FR"/>
+        </w:rPr>
+        <w:t xml:space="preserve">: </w:t>
       </w:r>
     </w:p>
     <w:p>
       <w:pPr>
-        <w:pStyle w:val="Paragraphedeliste"/>
-        <w:widowControl w:val="0"/>
-        <w:autoSpaceDE w:val="0"/>
-        <w:autoSpaceDN w:val="0"/>
-        <w:adjustRightInd w:val="0"/>
-        <w:ind w:left="1068"/>
-        <w:rPr>
-          <w:rFonts w:ascii="Times" w:hAnsi="Times" w:cs="Times"/>
-          <w:sz w:val="24"/>
-          <w:szCs w:val="24"/>
-          <w:lang w:val="fr-FR"/>
-        </w:rPr>
-      </w:pPr>
-    </w:p>
-    <w:p>
-      <w:pPr>
-        <w:widowControl w:val="0"/>
-        <w:autoSpaceDE w:val="0"/>
-        <w:autoSpaceDN w:val="0"/>
-        <w:adjustRightInd w:val="0"/>
-        <w:spacing w:after="240"/>
-        <w:rPr>
-          <w:rFonts w:ascii="Times" w:hAnsi="Times" w:cs="Times"/>
-          <w:sz w:val="24"/>
-          <w:szCs w:val="24"/>
-          <w:lang w:val="fr-FR"/>
-        </w:rPr>
-      </w:pPr>
-      <w:r>
-        <w:rPr>
-          <w:rFonts w:ascii="Times" w:hAnsi="Times" w:cs="Times"/>
-          <w:color w:val="244185"/>
-          <w:sz w:val="42"/>
-          <w:szCs w:val="42"/>
-          <w:lang w:val="fr-FR"/>
-        </w:rPr>
-        <w:t>5. Cas d'erreur</w:t>
-      </w:r>
-      <w:r>
-        <w:rPr>
-          <w:rFonts w:ascii="Times" w:hAnsi="Times" w:cs="Times"/>
-          <w:color w:val="244185"/>
-          <w:sz w:val="42"/>
-          <w:szCs w:val="42"/>
-          <w:lang w:val="fr-FR"/>
-        </w:rPr>
-        <w:t>s</w:t>
-      </w:r>
-      <w:r>
-        <w:rPr>
-          <w:rFonts w:ascii="Times" w:hAnsi="Times" w:cs="Times"/>
-          <w:color w:val="244185"/>
-          <w:sz w:val="42"/>
-          <w:szCs w:val="42"/>
-          <w:lang w:val="fr-FR"/>
-        </w:rPr>
-        <w:t xml:space="preserve"> </w:t>
-      </w:r>
-    </w:p>
-    <w:p>
-      <w:pPr>
-        <w:widowControl w:val="0"/>
-        <w:autoSpaceDE w:val="0"/>
-        <w:autoSpaceDN w:val="0"/>
-        <w:adjustRightInd w:val="0"/>
-        <w:spacing w:after="240"/>
-        <w:jc w:val="both"/>
-        <w:rPr>
-          <w:rFonts w:asciiTheme="minorHAnsi" w:hAnsiTheme="minorHAnsi" w:cs="Times"/>
-          <w:sz w:val="24"/>
-          <w:szCs w:val="24"/>
-          <w:lang w:val="fr-FR"/>
-        </w:rPr>
-      </w:pPr>
-      <w:r>
-        <w:rPr>
-          <w:rFonts w:asciiTheme="minorHAnsi" w:hAnsiTheme="minorHAnsi" w:cs="Times"/>
-          <w:sz w:val="24"/>
-          <w:szCs w:val="24"/>
-          <w:lang w:val="fr-FR"/>
-        </w:rPr>
-        <w:t>Dans tous les cas, lorsque le composant rencontre une erreur, il renvoie</w:t>
-      </w:r>
-      <w:r>
-        <w:rPr>
-          <w:rFonts w:asciiTheme="minorHAnsi" w:hAnsiTheme="minorHAnsi" w:cs="Times"/>
-          <w:sz w:val="24"/>
-          <w:szCs w:val="24"/>
-          <w:lang w:val="fr-FR"/>
-        </w:rPr>
-        <w:t xml:space="preserve"> (« </w:t>
-      </w:r>
-      <w:proofErr w:type="spellStart"/>
-      <w:r>
-        <w:rPr>
-          <w:rFonts w:asciiTheme="minorHAnsi" w:hAnsiTheme="minorHAnsi" w:cs="Times"/>
-          <w:sz w:val="24"/>
-          <w:szCs w:val="24"/>
-          <w:lang w:val="fr-FR"/>
-        </w:rPr>
-        <w:t>throw</w:t>
-      </w:r>
-      <w:proofErr w:type="spellEnd"/>
-      <w:r>
-        <w:rPr>
-          <w:rFonts w:asciiTheme="minorHAnsi" w:hAnsiTheme="minorHAnsi" w:cs="Times"/>
-          <w:sz w:val="24"/>
-          <w:szCs w:val="24"/>
-          <w:lang w:val="fr-FR"/>
-        </w:rPr>
-        <w:t> »)</w:t>
-      </w:r>
-      <w:r>
-        <w:rPr>
-          <w:rFonts w:asciiTheme="minorHAnsi" w:hAnsiTheme="minorHAnsi" w:cs="Times"/>
-          <w:sz w:val="24"/>
-          <w:szCs w:val="24"/>
-          <w:lang w:val="fr-FR"/>
-        </w:rPr>
-        <w:t xml:space="preserve"> </w:t>
-      </w:r>
-      <w:r>
-        <w:rPr>
-          <w:rFonts w:asciiTheme="minorHAnsi" w:hAnsiTheme="minorHAnsi" w:cs="Times"/>
-          <w:sz w:val="24"/>
-          <w:szCs w:val="24"/>
-          <w:lang w:val="fr-FR"/>
-        </w:rPr>
-        <w:t xml:space="preserve">une chaine de caractères </w:t>
-      </w:r>
-      <w:r>
-        <w:rPr>
-          <w:rFonts w:asciiTheme="minorHAnsi" w:hAnsiTheme="minorHAnsi" w:cs="Times"/>
-          <w:sz w:val="24"/>
-          <w:szCs w:val="24"/>
-          <w:lang w:val="fr-FR"/>
-        </w:rPr>
-        <w:t xml:space="preserve">: </w:t>
-      </w:r>
-    </w:p>
-    <w:p>
-      <w:pPr>
         <w:pStyle w:val="Lgende"/>
         <w:keepNext/>
       </w:pPr>
       <w:r>
         <w:t xml:space="preserve">Tableau </w:t>
       </w:r>
-      <w:fldSimple w:instr=" SEQ Tableau \* ARABIC ">
-        <w:r>
-          <w:rPr>
-            <w:noProof/>
-          </w:rPr>
-          <w:t>1</w:t>
-        </w:r>
-      </w:fldSimple>
+      <w:r>
+        <w:fldChar w:fldCharType="begin"/>
+      </w:r>
+      <w:r>
+        <w:instrText xml:space="preserve"> SEQ Tableau \* ARABIC </w:instrText>
+      </w:r>
+      <w:r>
+        <w:fldChar w:fldCharType="separate"/>
+      </w:r>
+      <w:r>
+        <w:rPr>
+          <w:noProof/>
+        </w:rPr>
+        <w:t>1</w:t>
+      </w:r>
+      <w:r>
+        <w:rPr>
+          <w:noProof/>
+        </w:rPr>
+        <w:fldChar w:fldCharType="end"/>
+      </w:r>
       <w:r>
         <w:t xml:space="preserve"> </w:t>
       </w:r>
@@ -6521,7 +6696,7 @@
                 <w:szCs w:val="24"/>
                 <w:lang w:val="fr-FR"/>
               </w:rPr>
-              <w:t xml:space="preserve"> 504 </w:t>
+              <w:t xml:space="preserve"> </w:t>
             </w:r>
             <w:r>
               <w:rPr>
@@ -6530,8 +6705,93 @@
                 <w:szCs w:val="24"/>
                 <w:lang w:val="fr-FR"/>
               </w:rPr>
+              <w:t>[</w:t>
+            </w:r>
+            <w:proofErr w:type="spellStart"/>
+            <w:r>
+              <w:rPr>
+                <w:rFonts w:asciiTheme="minorHAnsi" w:hAnsiTheme="minorHAnsi" w:cs="Times"/>
+                <w:sz w:val="24"/>
+                <w:szCs w:val="24"/>
+                <w:lang w:val="fr-FR"/>
+              </w:rPr>
+              <w:t>indice_maturite</w:t>
+            </w:r>
+            <w:proofErr w:type="spellEnd"/>
+            <w:r>
+              <w:rPr>
+                <w:rFonts w:asciiTheme="minorHAnsi" w:hAnsiTheme="minorHAnsi" w:cs="Times"/>
+                <w:sz w:val="24"/>
+                <w:szCs w:val="24"/>
+                <w:lang w:val="fr-FR"/>
+              </w:rPr>
+              <w:t>]</w:t>
+            </w:r>
+            <w:r>
+              <w:rPr>
+                <w:rFonts w:asciiTheme="minorHAnsi" w:hAnsiTheme="minorHAnsi" w:cs="Times"/>
+                <w:sz w:val="24"/>
+                <w:szCs w:val="24"/>
+                <w:lang w:val="fr-FR"/>
+              </w:rPr>
+              <w:t xml:space="preserve"> </w:t>
+            </w:r>
+            <w:r>
+              <w:rPr>
+                <w:rFonts w:asciiTheme="minorHAnsi" w:hAnsiTheme="minorHAnsi" w:cs="Times"/>
+                <w:sz w:val="24"/>
+                <w:szCs w:val="24"/>
+                <w:lang w:val="fr-FR"/>
+              </w:rPr>
               <w:t>»</w:t>
             </w:r>
+          </w:p>
+          <w:p>
+            <w:pPr>
+              <w:widowControl w:val="0"/>
+              <w:autoSpaceDE w:val="0"/>
+              <w:autoSpaceDN w:val="0"/>
+              <w:adjustRightInd w:val="0"/>
+              <w:spacing w:after="240"/>
+              <w:jc w:val="center"/>
+              <w:rPr>
+                <w:rFonts w:asciiTheme="minorHAnsi" w:hAnsiTheme="minorHAnsi" w:cs="Times"/>
+                <w:sz w:val="24"/>
+                <w:szCs w:val="24"/>
+                <w:lang w:val="fr-FR"/>
+              </w:rPr>
+            </w:pPr>
+            <w:r>
+              <w:rPr>
+                <w:rFonts w:asciiTheme="minorHAnsi" w:hAnsiTheme="minorHAnsi" w:cs="Times"/>
+                <w:sz w:val="24"/>
+                <w:szCs w:val="24"/>
+                <w:lang w:val="fr-FR"/>
+              </w:rPr>
+              <w:t>(remplacer [</w:t>
+            </w:r>
+            <w:proofErr w:type="spellStart"/>
+            <w:r>
+              <w:rPr>
+                <w:rFonts w:asciiTheme="minorHAnsi" w:hAnsiTheme="minorHAnsi" w:cs="Times"/>
+                <w:sz w:val="24"/>
+                <w:szCs w:val="24"/>
+                <w:lang w:val="fr-FR"/>
+              </w:rPr>
+              <w:t>indice_maturite</w:t>
+            </w:r>
+            <w:proofErr w:type="spellEnd"/>
+            <w:r>
+              <w:rPr>
+                <w:rFonts w:asciiTheme="minorHAnsi" w:hAnsiTheme="minorHAnsi" w:cs="Times"/>
+                <w:sz w:val="24"/>
+                <w:szCs w:val="24"/>
+                <w:lang w:val="fr-FR"/>
+              </w:rPr>
+              <w:t>] par le dernier indice du vecteur : la maturité T)</w:t>
+            </w:r>
+            <w:bookmarkStart w:id="0" w:name="_GoBack"/>
+            <w:bookmarkEnd w:id="0"/>
           </w:p>
         </w:tc>
       </w:tr>

</xml_diff>

<commit_message>
Mise à jour spécifications
Précision dans les spécifications
</commit_message>
<xml_diff>
--- a/specifications/Composant6GenChemin.docx
+++ b/specifications/Composant6GenChemin.docx
@@ -3250,7 +3250,7 @@
       </w:tr>
       <w:tr>
         <w:trPr>
-          <w:trHeight w:hRule="exact" w:val="254"/>
+          <w:trHeight w:hRule="exact" w:val="555"/>
         </w:trPr>
         <w:tc>
           <w:tcPr>
@@ -3262,7 +3262,14 @@
               <w:right w:val="single" w:sz="5" w:space="0" w:color="000000"/>
             </w:tcBorders>
           </w:tcPr>
-          <w:p/>
+          <w:p>
+            <w:pPr>
+              <w:jc w:val="center"/>
+            </w:pPr>
+            <w:r>
+              <w:t>1.7</w:t>
+            </w:r>
+          </w:p>
         </w:tc>
         <w:tc>
           <w:tcPr>
@@ -3274,7 +3281,14 @@
               <w:right w:val="single" w:sz="5" w:space="0" w:color="000000"/>
             </w:tcBorders>
           </w:tcPr>
-          <w:p/>
+          <w:p>
+            <w:pPr>
+              <w:jc w:val="center"/>
+            </w:pPr>
+            <w:r>
+              <w:t>20/05/2015</w:t>
+            </w:r>
+          </w:p>
         </w:tc>
         <w:tc>
           <w:tcPr>
@@ -3286,7 +3300,14 @@
               <w:right w:val="single" w:sz="5" w:space="0" w:color="000000"/>
             </w:tcBorders>
           </w:tcPr>
-          <w:p/>
+          <w:p>
+            <w:pPr>
+              <w:jc w:val="center"/>
+            </w:pPr>
+            <w:r>
+              <w:t>Laurent MARY</w:t>
+            </w:r>
+          </w:p>
         </w:tc>
         <w:tc>
           <w:tcPr>
@@ -3298,7 +3319,40 @@
               <w:right w:val="single" w:sz="5" w:space="0" w:color="000000"/>
             </w:tcBorders>
           </w:tcPr>
-          <w:p/>
+          <w:p>
+            <w:pPr>
+              <w:jc w:val="center"/>
+            </w:pPr>
+            <w:proofErr w:type="spellStart"/>
+            <w:r>
+              <w:t>Harmonisation</w:t>
+            </w:r>
+            <w:proofErr w:type="spellEnd"/>
+            <w:r>
+              <w:t xml:space="preserve"> du type des </w:t>
+            </w:r>
+            <w:proofErr w:type="spellStart"/>
+            <w:r>
+              <w:t>vecteurs</w:t>
+            </w:r>
+            <w:proofErr w:type="spellEnd"/>
+            <w:r>
+              <w:t xml:space="preserve"> (double)</w:t>
+            </w:r>
+            <w:r>
+              <w:t xml:space="preserve"> et precisions </w:t>
+            </w:r>
+            <w:proofErr w:type="spellStart"/>
+            <w:r>
+              <w:t>dans</w:t>
+            </w:r>
+            <w:proofErr w:type="spellEnd"/>
+            <w:r>
+              <w:t xml:space="preserve"> les appels</w:t>
+            </w:r>
+            <w:bookmarkStart w:id="0" w:name="_GoBack"/>
+            <w:bookmarkEnd w:id="0"/>
+          </w:p>
         </w:tc>
       </w:tr>
       <w:tr>
@@ -3585,7 +3639,27 @@
           <w:szCs w:val="24"/>
           <w:lang w:val="fr-FR"/>
         </w:rPr>
-        <w:t xml:space="preserve"> (vecteur allant de 0 à T-1</w:t>
+        <w:t xml:space="preserve"> (vecteur allant de 0 à T</w:t>
+      </w:r>
+      <w:r>
+        <w:rPr>
+          <w:rFonts w:asciiTheme="minorHAnsi" w:hAnsiTheme="minorHAnsi" w:cs="Times"/>
+          <w:sz w:val="24"/>
+          <w:szCs w:val="24"/>
+          <w:lang w:val="fr-FR"/>
+        </w:rPr>
+        <w:t xml:space="preserve"> </w:t>
+      </w:r>
+      <w:r>
+        <w:rPr>
+          <w:rFonts w:asciiTheme="minorHAnsi" w:hAnsiTheme="minorHAnsi" w:cs="Times"/>
+          <w:b/>
+          <w:sz w:val="24"/>
+          <w:szCs w:val="24"/>
+          <w:u w:val="single"/>
+          <w:lang w:val="fr-FR"/>
+        </w:rPr>
+        <w:t>inclus</w:t>
       </w:r>
       <w:r>
         <w:rPr>
@@ -4005,6 +4079,15 @@
         </w:rPr>
         <w:t>. T désignant la maturité</w:t>
       </w:r>
+      <w:r>
+        <w:rPr>
+          <w:rFonts w:asciiTheme="minorHAnsi" w:hAnsiTheme="minorHAnsi" w:cs="Times"/>
+          <w:sz w:val="24"/>
+          <w:szCs w:val="24"/>
+          <w:lang w:val="fr-FR"/>
+        </w:rPr>
+        <w:t xml:space="preserve"> en jours</w:t>
+      </w:r>
     </w:p>
     <w:p>
       <w:pPr>
@@ -4496,49 +4579,21 @@
       </m:oMath>
       <w:r>
         <w:rPr>
-          <w:rFonts w:asciiTheme="minorHAnsi" w:hAnsiTheme="minorHAnsi" w:cs="Cambria Math"/>
-          <w:position w:val="-6"/>
-          <w:sz w:val="24"/>
-          <w:szCs w:val="24"/>
-          <w:lang w:val="fr-FR"/>
-        </w:rPr>
-        <w:t xml:space="preserve"> </w:t>
-      </w:r>
-      <w:r>
-        <w:rPr>
-          <w:rFonts w:asciiTheme="minorHAnsi" w:hAnsiTheme="minorHAnsi" w:cs="Times"/>
-          <w:sz w:val="24"/>
-          <w:szCs w:val="24"/>
-          <w:lang w:val="fr-FR"/>
-        </w:rPr>
-        <w:t>(e</w:t>
-      </w:r>
-      <w:r>
-        <w:rPr>
-          <w:rFonts w:asciiTheme="minorHAnsi" w:hAnsiTheme="minorHAnsi" w:cs="Times"/>
-          <w:sz w:val="24"/>
-          <w:szCs w:val="24"/>
-          <w:lang w:val="fr-FR"/>
-        </w:rPr>
-        <w:t>n unité de 1</w:t>
-      </w:r>
-      <w:r>
-        <w:rPr>
-          <w:rFonts w:asciiTheme="minorHAnsi" w:hAnsiTheme="minorHAnsi" w:cs="Times"/>
-          <w:sz w:val="24"/>
-          <w:szCs w:val="24"/>
-          <w:lang w:val="fr-FR"/>
-        </w:rPr>
-        <w:t>)</w:t>
-      </w:r>
-      <w:r>
-        <w:rPr>
-          <w:rFonts w:asciiTheme="minorHAnsi" w:hAnsiTheme="minorHAnsi" w:cs="Times"/>
-          <w:sz w:val="24"/>
-          <w:szCs w:val="24"/>
-          <w:lang w:val="fr-FR"/>
-        </w:rPr>
-        <w:t xml:space="preserve"> e</w:t>
+          <w:rFonts w:asciiTheme="minorHAnsi" w:hAnsiTheme="minorHAnsi" w:cs="Times"/>
+          <w:sz w:val="24"/>
+          <w:szCs w:val="24"/>
+          <w:lang w:val="fr-FR"/>
+        </w:rPr>
+        <w:t xml:space="preserve"> (en unité de 1) </w:t>
+      </w:r>
+      <w:r>
+        <w:rPr>
+          <w:rFonts w:asciiTheme="minorHAnsi" w:hAnsiTheme="minorHAnsi" w:cs="Times"/>
+          <w:sz w:val="24"/>
+          <w:szCs w:val="24"/>
+          <w:lang w:val="fr-FR"/>
+        </w:rPr>
+        <w:t>e</w:t>
       </w:r>
       <w:r>
         <w:rPr>
@@ -4560,6 +4615,15 @@
       </w:r>
       <w:r>
         <w:rPr>
+          <w:rFonts w:ascii="STIXGeneral-Italic" w:hAnsi="STIXGeneral-Italic" w:cs="STIXGeneral-Italic"/>
+          <w:sz w:val="24"/>
+          <w:szCs w:val="24"/>
+          <w:lang w:val="fr-FR"/>
+        </w:rPr>
+        <w:t xml:space="preserve"> (exprimée en jours)</w:t>
+      </w:r>
+      <w:r>
+        <w:rPr>
           <w:rFonts w:asciiTheme="minorHAnsi" w:hAnsiTheme="minorHAnsi" w:cs="Times"/>
           <w:sz w:val="24"/>
           <w:szCs w:val="24"/>
@@ -4570,21 +4634,235 @@
       <w:r>
         <w:rPr>
           <w:rFonts w:asciiTheme="minorHAnsi" w:hAnsiTheme="minorHAnsi" w:cs="Times"/>
+          <w:b/>
+          <w:color w:val="FF0000"/>
           <w:sz w:val="24"/>
           <w:szCs w:val="24"/>
           <w:u w:val="single"/>
           <w:lang w:val="fr-FR"/>
         </w:rPr>
-        <w:t>Cet appel sera répété autant de fois qu’il y a de jours de cotations soit T fois.</w:t>
-      </w:r>
-      <w:r>
-        <w:rPr>
-          <w:rFonts w:asciiTheme="minorHAnsi" w:hAnsiTheme="minorHAnsi" w:cs="Times"/>
-          <w:sz w:val="24"/>
-          <w:szCs w:val="24"/>
-          <w:lang w:val="fr-FR"/>
-        </w:rPr>
-        <w:t xml:space="preserve"> </w:t>
+        <w:t>Attention :</w:t>
+      </w:r>
+      <w:r>
+        <w:rPr>
+          <w:rFonts w:asciiTheme="minorHAnsi" w:hAnsiTheme="minorHAnsi" w:cs="Times"/>
+          <w:b/>
+          <w:color w:val="FF0000"/>
+          <w:sz w:val="24"/>
+          <w:szCs w:val="24"/>
+          <w:lang w:val="fr-FR"/>
+        </w:rPr>
+        <w:t xml:space="preserve"> Le paramètre </w:t>
+      </w:r>
+      <w:proofErr w:type="spellStart"/>
+      <w:r>
+        <w:rPr>
+          <w:rFonts w:asciiTheme="minorHAnsi" w:hAnsiTheme="minorHAnsi" w:cs="Times"/>
+          <w:b/>
+          <w:i/>
+          <w:color w:val="FF0000"/>
+          <w:sz w:val="24"/>
+          <w:szCs w:val="24"/>
+          <w:lang w:val="fr-FR"/>
+        </w:rPr>
+        <w:t>strike</w:t>
+      </w:r>
+      <w:proofErr w:type="spellEnd"/>
+      <w:r>
+        <w:rPr>
+          <w:rFonts w:asciiTheme="minorHAnsi" w:hAnsiTheme="minorHAnsi" w:cs="Times"/>
+          <w:b/>
+          <w:color w:val="FF0000"/>
+          <w:sz w:val="24"/>
+          <w:szCs w:val="24"/>
+          <w:lang w:val="fr-FR"/>
+        </w:rPr>
+        <w:t xml:space="preserve"> de </w:t>
+      </w:r>
+      <w:proofErr w:type="spellStart"/>
+      <w:r>
+        <w:rPr>
+          <w:rFonts w:asciiTheme="minorHAnsi" w:hAnsiTheme="minorHAnsi" w:cs="Times"/>
+          <w:b/>
+          <w:i/>
+          <w:color w:val="FF0000"/>
+          <w:sz w:val="24"/>
+          <w:szCs w:val="24"/>
+          <w:lang w:val="fr-FR"/>
+        </w:rPr>
+        <w:t>getLocalVol</w:t>
+      </w:r>
+      <w:proofErr w:type="spellEnd"/>
+      <w:r>
+        <w:rPr>
+          <w:rFonts w:asciiTheme="minorHAnsi" w:hAnsiTheme="minorHAnsi" w:cs="Times"/>
+          <w:b/>
+          <w:color w:val="FF0000"/>
+          <w:sz w:val="24"/>
+          <w:szCs w:val="24"/>
+          <w:lang w:val="fr-FR"/>
+        </w:rPr>
+        <w:t xml:space="preserve"> est un pourcentage exprimé en unité de 1, ce qui signifie que pour un </w:t>
+      </w:r>
+      <w:proofErr w:type="spellStart"/>
+      <w:r>
+        <w:rPr>
+          <w:rFonts w:asciiTheme="minorHAnsi" w:hAnsiTheme="minorHAnsi" w:cs="Times"/>
+          <w:b/>
+          <w:i/>
+          <w:color w:val="FF0000"/>
+          <w:sz w:val="24"/>
+          <w:szCs w:val="24"/>
+          <w:lang w:val="fr-FR"/>
+        </w:rPr>
+        <w:t>strike</w:t>
+      </w:r>
+      <w:proofErr w:type="spellEnd"/>
+      <w:r>
+        <w:rPr>
+          <w:rFonts w:asciiTheme="minorHAnsi" w:hAnsiTheme="minorHAnsi" w:cs="Times"/>
+          <w:b/>
+          <w:color w:val="FF0000"/>
+          <w:sz w:val="24"/>
+          <w:szCs w:val="24"/>
+          <w:lang w:val="fr-FR"/>
+        </w:rPr>
+        <w:t xml:space="preserve"> de 100, ce qui faudra passer en paramètre est 1</w:t>
+      </w:r>
+      <w:r>
+        <w:rPr>
+          <w:rFonts w:asciiTheme="minorHAnsi" w:hAnsiTheme="minorHAnsi" w:cs="Times"/>
+          <w:b/>
+          <w:color w:val="FF0000"/>
+          <w:sz w:val="24"/>
+          <w:szCs w:val="24"/>
+          <w:lang w:val="fr-FR"/>
+        </w:rPr>
+        <w:t xml:space="preserve"> car le </w:t>
+      </w:r>
+      <w:proofErr w:type="spellStart"/>
+      <w:r>
+        <w:rPr>
+          <w:rFonts w:asciiTheme="minorHAnsi" w:hAnsiTheme="minorHAnsi" w:cs="Times"/>
+          <w:b/>
+          <w:color w:val="FF0000"/>
+          <w:sz w:val="24"/>
+          <w:szCs w:val="24"/>
+          <w:lang w:val="fr-FR"/>
+        </w:rPr>
+        <w:t>strike</w:t>
+      </w:r>
+      <w:proofErr w:type="spellEnd"/>
+      <w:r>
+        <w:rPr>
+          <w:rFonts w:asciiTheme="minorHAnsi" w:hAnsiTheme="minorHAnsi" w:cs="Times"/>
+          <w:b/>
+          <w:color w:val="FF0000"/>
+          <w:sz w:val="24"/>
+          <w:szCs w:val="24"/>
+          <w:lang w:val="fr-FR"/>
+        </w:rPr>
+        <w:t xml:space="preserve"> est exprimé en pourcentage dans ce module</w:t>
+      </w:r>
+      <w:r>
+        <w:rPr>
+          <w:rFonts w:asciiTheme="minorHAnsi" w:hAnsiTheme="minorHAnsi" w:cs="Times"/>
+          <w:b/>
+          <w:color w:val="FF0000"/>
+          <w:sz w:val="24"/>
+          <w:szCs w:val="24"/>
+          <w:lang w:val="fr-FR"/>
+        </w:rPr>
+        <w:t xml:space="preserve">, </w:t>
+      </w:r>
+      <w:r>
+        <w:rPr>
+          <w:rFonts w:asciiTheme="minorHAnsi" w:hAnsiTheme="minorHAnsi" w:cs="Times"/>
+          <w:b/>
+          <w:color w:val="FF0000"/>
+          <w:sz w:val="24"/>
+          <w:szCs w:val="24"/>
+          <w:lang w:val="fr-FR"/>
+        </w:rPr>
+        <w:t xml:space="preserve">en généralisant, </w:t>
+      </w:r>
+      <w:r>
+        <w:rPr>
+          <w:rFonts w:asciiTheme="minorHAnsi" w:hAnsiTheme="minorHAnsi" w:cs="Times"/>
+          <w:b/>
+          <w:color w:val="FF0000"/>
+          <w:sz w:val="24"/>
+          <w:szCs w:val="24"/>
+          <w:lang w:val="fr-FR"/>
+        </w:rPr>
+        <w:t xml:space="preserve">pour un </w:t>
+      </w:r>
+      <w:proofErr w:type="spellStart"/>
+      <w:r>
+        <w:rPr>
+          <w:rFonts w:asciiTheme="minorHAnsi" w:hAnsiTheme="minorHAnsi" w:cs="Times"/>
+          <w:b/>
+          <w:color w:val="FF0000"/>
+          <w:sz w:val="24"/>
+          <w:szCs w:val="24"/>
+          <w:lang w:val="fr-FR"/>
+        </w:rPr>
+        <w:t>strike</w:t>
+      </w:r>
+      <w:proofErr w:type="spellEnd"/>
+      <w:r>
+        <w:rPr>
+          <w:rFonts w:asciiTheme="minorHAnsi" w:hAnsiTheme="minorHAnsi" w:cs="Times"/>
+          <w:b/>
+          <w:color w:val="FF0000"/>
+          <w:sz w:val="24"/>
+          <w:szCs w:val="24"/>
+          <w:lang w:val="fr-FR"/>
+        </w:rPr>
+        <w:t xml:space="preserve"> de K, la valeur à passer en paramètre est K/100.</w:t>
+      </w:r>
+    </w:p>
+    <w:p>
+      <w:pPr>
+        <w:widowControl w:val="0"/>
+        <w:tabs>
+          <w:tab w:val="left" w:pos="220"/>
+          <w:tab w:val="left" w:pos="720"/>
+        </w:tabs>
+        <w:autoSpaceDE w:val="0"/>
+        <w:autoSpaceDN w:val="0"/>
+        <w:adjustRightInd w:val="0"/>
+        <w:spacing w:after="320"/>
+        <w:jc w:val="both"/>
+        <w:rPr>
+          <w:rFonts w:asciiTheme="minorHAnsi" w:hAnsiTheme="minorHAnsi" w:cs="Times"/>
+          <w:b/>
+          <w:sz w:val="24"/>
+          <w:szCs w:val="24"/>
+          <w:lang w:val="fr-FR"/>
+        </w:rPr>
+      </w:pPr>
+      <w:r>
+        <w:rPr>
+          <w:rFonts w:asciiTheme="minorHAnsi" w:hAnsiTheme="minorHAnsi" w:cs="Times"/>
+          <w:b/>
+          <w:sz w:val="24"/>
+          <w:szCs w:val="24"/>
+          <w:u w:val="single"/>
+          <w:lang w:val="fr-FR"/>
+        </w:rPr>
+        <w:t>Cet appel sera répété autant de fois qu’il y a de</w:t>
+      </w:r>
+      <w:r>
+        <w:rPr>
+          <w:rFonts w:asciiTheme="minorHAnsi" w:hAnsiTheme="minorHAnsi" w:cs="Times"/>
+          <w:b/>
+          <w:sz w:val="24"/>
+          <w:szCs w:val="24"/>
+          <w:u w:val="single"/>
+          <w:lang w:val="fr-FR"/>
+        </w:rPr>
+        <w:t xml:space="preserve"> jours de cotations soit T fois, les étapes 4 et 5 seront donc répétées T fois.</w:t>
       </w:r>
     </w:p>
     <w:p>
@@ -4710,7 +4988,25 @@
           <w:szCs w:val="24"/>
           <w:lang w:val="fr-FR"/>
         </w:rPr>
-        <w:t>(t désignant le temps courant)</w:t>
+        <w:t>(t désignant le temps courant</w:t>
+      </w:r>
+      <w:r>
+        <w:rPr>
+          <w:rFonts w:asciiTheme="minorHAnsi" w:hAnsiTheme="minorHAnsi" w:cs="Times"/>
+          <w:sz w:val="24"/>
+          <w:szCs w:val="24"/>
+          <w:lang w:val="fr-FR"/>
+        </w:rPr>
+        <w:t xml:space="preserve"> en jours</w:t>
+      </w:r>
+      <w:r>
+        <w:rPr>
+          <w:rFonts w:asciiTheme="minorHAnsi" w:hAnsiTheme="minorHAnsi" w:cs="Times"/>
+          <w:sz w:val="24"/>
+          <w:szCs w:val="24"/>
+          <w:lang w:val="fr-FR"/>
+        </w:rPr>
+        <w:t>)</w:t>
       </w:r>
       <w:r>
         <w:rPr>
@@ -5725,6 +6021,7 @@
           <w:szCs w:val="24"/>
           <w:lang w:val="fr-FR"/>
         </w:rPr>
+        <w:lastRenderedPageBreak/>
         <w:t>Vector</w:t>
       </w:r>
       <w:proofErr w:type="spellEnd"/>
@@ -5902,7 +6199,6 @@
           <w:szCs w:val="24"/>
           <w:lang w:val="fr-FR"/>
         </w:rPr>
-        <w:lastRenderedPageBreak/>
         <w:t>Dans tous les cas, lorsque le composant rencontre une erreur, il renvoie</w:t>
       </w:r>
       <w:r>
@@ -5970,27 +6266,14 @@
       <w:r>
         <w:t xml:space="preserve">Tableau </w:t>
       </w:r>
-      <w:r>
-        <w:fldChar w:fldCharType="begin"/>
-      </w:r>
-      <w:r>
-        <w:instrText xml:space="preserve"> SEQ Tableau \* ARABIC </w:instrText>
-      </w:r>
-      <w:r>
-        <w:fldChar w:fldCharType="separate"/>
-      </w:r>
-      <w:r>
-        <w:rPr>
-          <w:noProof/>
-        </w:rPr>
-        <w:t>1</w:t>
-      </w:r>
-      <w:r>
-        <w:rPr>
-          <w:noProof/>
-        </w:rPr>
-        <w:fldChar w:fldCharType="end"/>
-      </w:r>
+      <w:fldSimple w:instr=" SEQ Tableau \* ARABIC ">
+        <w:r>
+          <w:rPr>
+            <w:noProof/>
+          </w:rPr>
+          <w:t>1</w:t>
+        </w:r>
+      </w:fldSimple>
       <w:r>
         <w:t xml:space="preserve"> </w:t>
       </w:r>
@@ -6790,8 +7073,6 @@
               </w:rPr>
               <w:t>] par le dernier indice du vecteur : la maturité T)</w:t>
             </w:r>
-            <w:bookmarkStart w:id="0" w:name="_GoBack"/>
-            <w:bookmarkEnd w:id="0"/>
           </w:p>
         </w:tc>
       </w:tr>
@@ -7354,7 +7635,7 @@
 
 <file path=word/numbering.xml><?xml version="1.0" encoding="utf-8"?>
 <w:numbering xmlns:wpc="http://schemas.microsoft.com/office/word/2010/wordprocessingCanvas" xmlns:mc="http://schemas.openxmlformats.org/markup-compatibility/2006" xmlns:o="urn:schemas-microsoft-com:office:office" xmlns:r="http://schemas.openxmlformats.org/officeDocument/2006/relationships" xmlns:m="http://schemas.openxmlformats.org/officeDocument/2006/math" xmlns:v="urn:schemas-microsoft-com:vml" xmlns:wp14="http://schemas.microsoft.com/office/word/2010/wordprocessingDrawing" xmlns:wp="http://schemas.openxmlformats.org/drawingml/2006/wordprocessingDrawing" xmlns:w10="urn:schemas-microsoft-com:office:word" xmlns:w="http://schemas.openxmlformats.org/wordprocessingml/2006/main" xmlns:w14="http://schemas.microsoft.com/office/word/2010/wordml" xmlns:w15="http://schemas.microsoft.com/office/word/2012/wordml" xmlns:wpg="http://schemas.microsoft.com/office/word/2010/wordprocessingGroup" xmlns:wpi="http://schemas.microsoft.com/office/word/2010/wordprocessingInk" xmlns:wne="http://schemas.microsoft.com/office/word/2006/wordml" xmlns:wps="http://schemas.microsoft.com/office/word/2010/wordprocessingShape" mc:Ignorable="w14 w15 wp14">
-  <w:abstractNum w:abstractNumId="0">
+  <w:abstractNum w:abstractNumId="0" w15:restartNumberingAfterBreak="0">
     <w:nsid w:val="00000001"/>
     <w:multiLevelType w:val="hybridMultilevel"/>
     <w:tmpl w:val="00000001"/>
@@ -7408,7 +7689,7 @@
       <w:lvlJc w:val="left"/>
     </w:lvl>
   </w:abstractNum>
-  <w:abstractNum w:abstractNumId="1">
+  <w:abstractNum w:abstractNumId="1" w15:restartNumberingAfterBreak="0">
     <w:nsid w:val="00000002"/>
     <w:multiLevelType w:val="hybridMultilevel"/>
     <w:tmpl w:val="00000002"/>
@@ -7462,7 +7743,7 @@
       <w:lvlJc w:val="left"/>
     </w:lvl>
   </w:abstractNum>
-  <w:abstractNum w:abstractNumId="2">
+  <w:abstractNum w:abstractNumId="2" w15:restartNumberingAfterBreak="0">
     <w:nsid w:val="00000003"/>
     <w:multiLevelType w:val="hybridMultilevel"/>
     <w:tmpl w:val="00000003"/>
@@ -7516,7 +7797,7 @@
       <w:lvlJc w:val="left"/>
     </w:lvl>
   </w:abstractNum>
-  <w:abstractNum w:abstractNumId="3">
+  <w:abstractNum w:abstractNumId="3" w15:restartNumberingAfterBreak="0">
     <w:nsid w:val="30C5284E"/>
     <w:multiLevelType w:val="multilevel"/>
     <w:tmpl w:val="C9CC4AF8"/>
@@ -7638,7 +7919,7 @@
       </w:pPr>
     </w:lvl>
   </w:abstractNum>
-  <w:abstractNum w:abstractNumId="4">
+  <w:abstractNum w:abstractNumId="4" w15:restartNumberingAfterBreak="0">
     <w:nsid w:val="33C71836"/>
     <w:multiLevelType w:val="hybridMultilevel"/>
     <w:tmpl w:val="E0AA56B6"/>
@@ -7727,7 +8008,7 @@
       </w:pPr>
     </w:lvl>
   </w:abstractNum>
-  <w:abstractNum w:abstractNumId="5">
+  <w:abstractNum w:abstractNumId="5" w15:restartNumberingAfterBreak="0">
     <w:nsid w:val="412C6884"/>
     <w:multiLevelType w:val="hybridMultilevel"/>
     <w:tmpl w:val="B1C42DF2"/>
@@ -7840,7 +8121,7 @@
       </w:rPr>
     </w:lvl>
   </w:abstractNum>
-  <w:abstractNum w:abstractNumId="6">
+  <w:abstractNum w:abstractNumId="6" w15:restartNumberingAfterBreak="0">
     <w:nsid w:val="413B424A"/>
     <w:multiLevelType w:val="hybridMultilevel"/>
     <w:tmpl w:val="AF6EA2E0"/>
@@ -7953,7 +8234,7 @@
       </w:rPr>
     </w:lvl>
   </w:abstractNum>
-  <w:abstractNum w:abstractNumId="7">
+  <w:abstractNum w:abstractNumId="7" w15:restartNumberingAfterBreak="0">
     <w:nsid w:val="59FB44CD"/>
     <w:multiLevelType w:val="hybridMultilevel"/>
     <w:tmpl w:val="76BEBCD2"/>
@@ -8010,7 +8291,7 @@
       <w:lvlJc w:val="left"/>
     </w:lvl>
   </w:abstractNum>
-  <w:abstractNum w:abstractNumId="8">
+  <w:abstractNum w:abstractNumId="8" w15:restartNumberingAfterBreak="0">
     <w:nsid w:val="653A1F15"/>
     <w:multiLevelType w:val="hybridMultilevel"/>
     <w:tmpl w:val="ABB00A04"/>

</xml_diff>

<commit_message>
Mise à jour specs et tests
</commit_message>
<xml_diff>
--- a/specifications/Composant6GenChemin.docx
+++ b/specifications/Composant6GenChemin.docx
@@ -3348,10 +3348,13 @@
             </w:r>
             <w:proofErr w:type="spellEnd"/>
             <w:r>
-              <w:t xml:space="preserve"> les appels</w:t>
-            </w:r>
-            <w:bookmarkStart w:id="0" w:name="_GoBack"/>
-            <w:bookmarkEnd w:id="0"/>
+              <w:t xml:space="preserve"> les </w:t>
+            </w:r>
+            <w:proofErr w:type="spellStart"/>
+            <w:r>
+              <w:t>appels</w:t>
+            </w:r>
+            <w:proofErr w:type="spellEnd"/>
           </w:p>
         </w:tc>
       </w:tr>
@@ -6266,14 +6269,27 @@
       <w:r>
         <w:t xml:space="preserve">Tableau </w:t>
       </w:r>
-      <w:fldSimple w:instr=" SEQ Tableau \* ARABIC ">
-        <w:r>
-          <w:rPr>
-            <w:noProof/>
-          </w:rPr>
-          <w:t>1</w:t>
-        </w:r>
-      </w:fldSimple>
+      <w:r>
+        <w:fldChar w:fldCharType="begin"/>
+      </w:r>
+      <w:r>
+        <w:instrText xml:space="preserve"> SEQ Tableau \* ARABIC </w:instrText>
+      </w:r>
+      <w:r>
+        <w:fldChar w:fldCharType="separate"/>
+      </w:r>
+      <w:r>
+        <w:rPr>
+          <w:noProof/>
+        </w:rPr>
+        <w:t>1</w:t>
+      </w:r>
+      <w:r>
+        <w:rPr>
+          <w:noProof/>
+        </w:rPr>
+        <w:fldChar w:fldCharType="end"/>
+      </w:r>
       <w:r>
         <w:t xml:space="preserve"> </w:t>
       </w:r>
@@ -7259,152 +7275,8 @@
                 <w:lang w:val="fr-FR"/>
               </w:rPr>
             </w:pPr>
-            <w:r>
-              <w:rPr>
-                <w:rFonts w:asciiTheme="minorHAnsi" w:hAnsiTheme="minorHAnsi" w:cs="Times"/>
-                <w:sz w:val="24"/>
-                <w:szCs w:val="24"/>
-                <w:lang w:val="fr-FR"/>
-              </w:rPr>
-              <w:t>Au moins une valeur renvoyée par le GNA gaussien n’est pas comprise entre 0 et 1</w:t>
-            </w:r>
-          </w:p>
-        </w:tc>
-        <w:tc>
-          <w:tcPr>
-            <w:tcW w:w="5494" w:type="dxa"/>
-            <w:tcBorders>
-              <w:top w:val="single" w:sz="4" w:space="0" w:color="A5B9E1"/>
-              <w:left w:val="single" w:sz="4" w:space="0" w:color="A5B7E1"/>
-              <w:bottom w:val="single" w:sz="4" w:space="0" w:color="A5B9E1"/>
-              <w:right w:val="single" w:sz="4" w:space="0" w:color="A5B7E1"/>
-            </w:tcBorders>
-            <w:tcMar>
-              <w:top w:w="20" w:type="nil"/>
-              <w:left w:w="20" w:type="nil"/>
-              <w:bottom w:w="20" w:type="nil"/>
-              <w:right w:w="20" w:type="nil"/>
-            </w:tcMar>
-            <w:vAlign w:val="center"/>
-          </w:tcPr>
-          <w:p>
-            <w:pPr>
-              <w:widowControl w:val="0"/>
-              <w:autoSpaceDE w:val="0"/>
-              <w:autoSpaceDN w:val="0"/>
-              <w:adjustRightInd w:val="0"/>
-              <w:spacing w:after="240"/>
-              <w:jc w:val="center"/>
-              <w:rPr>
-                <w:rFonts w:asciiTheme="minorHAnsi" w:hAnsiTheme="minorHAnsi" w:cs="Times"/>
-                <w:sz w:val="24"/>
-                <w:szCs w:val="24"/>
-                <w:lang w:val="fr-FR"/>
-              </w:rPr>
-            </w:pPr>
-            <w:r>
-              <w:rPr>
-                <w:rFonts w:asciiTheme="minorHAnsi" w:hAnsiTheme="minorHAnsi" w:cs="Times"/>
-                <w:sz w:val="24"/>
-                <w:szCs w:val="24"/>
-                <w:lang w:val="fr-FR"/>
-              </w:rPr>
-              <w:t>« </w:t>
-            </w:r>
-            <w:proofErr w:type="spellStart"/>
-            <w:r>
-              <w:rPr>
-                <w:rFonts w:asciiTheme="minorHAnsi" w:hAnsiTheme="minorHAnsi" w:cs="Times"/>
-                <w:sz w:val="24"/>
-                <w:szCs w:val="24"/>
-                <w:lang w:val="fr-FR"/>
-              </w:rPr>
-              <w:t>valeur_gna</w:t>
-            </w:r>
-            <w:proofErr w:type="spellEnd"/>
-            <w:r>
-              <w:rPr>
-                <w:rFonts w:asciiTheme="minorHAnsi" w:hAnsiTheme="minorHAnsi" w:cs="Times"/>
-                <w:sz w:val="24"/>
-                <w:szCs w:val="24"/>
-                <w:lang w:val="fr-FR"/>
-              </w:rPr>
-              <w:t> : [indice]</w:t>
-            </w:r>
-            <w:r>
-              <w:rPr>
-                <w:rFonts w:asciiTheme="minorHAnsi" w:hAnsiTheme="minorHAnsi" w:cs="Times"/>
-                <w:sz w:val="24"/>
-                <w:szCs w:val="24"/>
-                <w:lang w:val="fr-FR"/>
-              </w:rPr>
-              <w:t> »</w:t>
-            </w:r>
-          </w:p>
-          <w:p>
-            <w:pPr>
-              <w:widowControl w:val="0"/>
-              <w:autoSpaceDE w:val="0"/>
-              <w:autoSpaceDN w:val="0"/>
-              <w:adjustRightInd w:val="0"/>
-              <w:spacing w:after="240"/>
-              <w:jc w:val="center"/>
-              <w:rPr>
-                <w:rFonts w:asciiTheme="minorHAnsi" w:hAnsiTheme="minorHAnsi" w:cs="Times"/>
-                <w:sz w:val="24"/>
-                <w:szCs w:val="24"/>
-                <w:lang w:val="fr-FR"/>
-              </w:rPr>
-            </w:pPr>
-            <w:r>
-              <w:rPr>
-                <w:rFonts w:asciiTheme="minorHAnsi" w:hAnsiTheme="minorHAnsi" w:cs="Times"/>
-                <w:sz w:val="24"/>
-                <w:szCs w:val="24"/>
-                <w:lang w:val="fr-FR"/>
-              </w:rPr>
-              <w:t>(remplacer indice par l’indice dans le vecteur N où la condition n’est pas respectée)</w:t>
-            </w:r>
-          </w:p>
-        </w:tc>
-      </w:tr>
-      <w:tr>
-        <w:trPr>
-          <w:trHeight w:val="284"/>
-          <w:jc w:val="center"/>
-        </w:trPr>
-        <w:tc>
-          <w:tcPr>
-            <w:tcW w:w="5494" w:type="dxa"/>
-            <w:tcBorders>
-              <w:top w:val="single" w:sz="4" w:space="0" w:color="A5B9E1"/>
-              <w:left w:val="single" w:sz="4" w:space="0" w:color="A5B7E1"/>
-              <w:bottom w:val="single" w:sz="4" w:space="0" w:color="A5B9E1"/>
-              <w:right w:val="single" w:sz="4" w:space="0" w:color="A5B7E1"/>
-            </w:tcBorders>
-            <w:tcMar>
-              <w:top w:w="20" w:type="nil"/>
-              <w:left w:w="20" w:type="nil"/>
-              <w:bottom w:w="20" w:type="nil"/>
-              <w:right w:w="20" w:type="nil"/>
-            </w:tcMar>
-            <w:vAlign w:val="center"/>
-          </w:tcPr>
-          <w:p>
-            <w:pPr>
-              <w:widowControl w:val="0"/>
-              <w:autoSpaceDE w:val="0"/>
-              <w:autoSpaceDN w:val="0"/>
-              <w:adjustRightInd w:val="0"/>
-              <w:spacing w:after="240"/>
-              <w:jc w:val="center"/>
-              <w:rPr>
-                <w:rFonts w:asciiTheme="minorHAnsi" w:hAnsiTheme="minorHAnsi" w:cs="Times"/>
-                <w:sz w:val="24"/>
-                <w:szCs w:val="24"/>
-                <w:lang w:val="fr-FR"/>
-              </w:rPr>
-            </w:pPr>
+            <w:bookmarkStart w:id="0" w:name="_GoBack"/>
+            <w:bookmarkEnd w:id="0"/>
             <w:r>
               <w:rPr>
                 <w:rFonts w:asciiTheme="minorHAnsi" w:hAnsiTheme="minorHAnsi" w:cs="Times"/>

</xml_diff>